<commit_message>
step7 after change DB
</commit_message>
<xml_diff>
--- a/SimpleUi_Stock_v4 послед.docx
+++ b/SimpleUi_Stock_v4 послед.docx
@@ -214,9 +214,9 @@
           <w:szCs w:val="26"/>
         </w:rPr>
         <w:drawing>
-          <wp:inline distT="0" distB="0" distL="0" distR="0" wp14:anchorId="0F8A5B64" wp14:editId="5A85AE91">
-            <wp:extent cx="5147310" cy="946911"/>
-            <wp:effectExtent l="0" t="0" r="0" b="5715"/>
+          <wp:inline distT="0" distB="0" distL="0" distR="0" wp14:anchorId="0F8A5B64" wp14:editId="754FDEB5">
+            <wp:extent cx="6083300" cy="1119098"/>
+            <wp:effectExtent l="0" t="0" r="0" b="0"/>
             <wp:docPr id="4" name="Рисунок 4"/>
             <wp:cNvGraphicFramePr>
               <a:graphicFrameLocks xmlns:a="http://schemas.openxmlformats.org/drawingml/2006/main" noChangeAspect="1"/>
@@ -244,9 +244,9 @@
                     </a:stretch>
                   </pic:blipFill>
                   <pic:spPr bwMode="auto">
-                    <a:xfrm flipV="1">
+                    <a:xfrm rot="10800000" flipH="1" flipV="1">
                       <a:off x="0" y="0"/>
-                      <a:ext cx="5192418" cy="955209"/>
+                      <a:ext cx="6226146" cy="1145376"/>
                     </a:xfrm>
                     <a:prstGeom prst="rect">
                       <a:avLst/>
@@ -15632,30 +15632,24 @@
       <w:pPr>
         <w:pStyle w:val="a3"/>
         <w:ind w:left="0"/>
-        <w:rPr>
-          <w:lang w:val="en-US"/>
-        </w:rPr>
       </w:pPr>
       <w:r>
         <w:t>Кнопка</w:t>
       </w:r>
       <w:r>
-        <w:rPr>
-          <w:lang w:val="en-US"/>
-        </w:rPr>
         <w:t>:</w:t>
       </w:r>
       <w:r>
-        <w:rPr>
-          <w:lang w:val="en-US"/>
-        </w:rPr>
         <w:t xml:space="preserve"> </w:t>
       </w:r>
       <w:r>
         <w:rPr>
           <w:lang w:val="en-US"/>
         </w:rPr>
-        <w:t xml:space="preserve">New </w:t>
+        <w:t>New</w:t>
+      </w:r>
+      <w:r>
+        <w:t xml:space="preserve"> </w:t>
       </w:r>
       <w:proofErr w:type="gramStart"/>
       <w:r>
@@ -15665,16 +15659,10 @@
         <w:t>Income</w:t>
       </w:r>
       <w:r>
-        <w:rPr>
-          <w:lang w:val="en-US"/>
-        </w:rPr>
         <w:t xml:space="preserve"> ;</w:t>
       </w:r>
       <w:proofErr w:type="gramEnd"/>
       <w:r>
-        <w:rPr>
-          <w:lang w:val="en-US"/>
-        </w:rPr>
         <w:t xml:space="preserve">  </w:t>
       </w:r>
       <w:proofErr w:type="spellStart"/>
@@ -15682,34 +15670,50 @@
         <w:rPr>
           <w:lang w:val="en-US"/>
         </w:rPr>
-        <w:t>btn_new_income</w:t>
+        <w:t>btn</w:t>
       </w:r>
       <w:proofErr w:type="spellEnd"/>
+      <w:r>
+        <w:t>_</w:t>
+      </w:r>
+      <w:r>
+        <w:rPr>
+          <w:lang w:val="en-US"/>
+        </w:rPr>
+        <w:t>new</w:t>
+      </w:r>
+      <w:r>
+        <w:t>_</w:t>
+      </w:r>
+      <w:r>
+        <w:rPr>
+          <w:lang w:val="en-US"/>
+        </w:rPr>
+        <w:t>income</w:t>
+      </w:r>
+      <w:r>
+        <w:t xml:space="preserve"> - </w:t>
+      </w:r>
+      <w:r>
+        <w:t>Создание нового списка Поступлений</w:t>
+      </w:r>
     </w:p>
     <w:p>
       <w:pPr>
         <w:pStyle w:val="a3"/>
         <w:ind w:left="0"/>
-        <w:rPr>
-          <w:lang w:val="en-US"/>
-        </w:rPr>
       </w:pPr>
     </w:p>
     <w:p>
       <w:pPr>
         <w:pStyle w:val="a3"/>
         <w:ind w:left="0"/>
-        <w:rPr>
-          <w:lang w:val="en-US"/>
-        </w:rPr>
-      </w:pPr>
-    </w:p>
-    <w:p>
-      <w:pPr>
-        <w:pStyle w:val="2"/>
-        <w:rPr>
-          <w:lang w:val="en-US"/>
-        </w:rPr>
+      </w:pPr>
+    </w:p>
+    <w:p>
+      <w:pPr>
+        <w:pStyle w:val="a3"/>
+        <w:ind w:left="0"/>
       </w:pPr>
     </w:p>
     <w:p>
@@ -16008,48 +16012,26 @@
     </w:p>
     <w:p>
       <w:pPr>
-        <w:pStyle w:val="a3"/>
-        <w:ind w:left="0"/>
-        <w:rPr>
-          <w:lang w:val="en-US"/>
-        </w:rPr>
-      </w:pPr>
-    </w:p>
-    <w:p>
-      <w:pPr>
         <w:pStyle w:val="2"/>
-        <w:rPr>
-          <w:lang w:val="en-US"/>
-        </w:rPr>
-      </w:pPr>
-      <w:r>
-        <w:rPr>
-          <w:lang w:val="en-US"/>
-        </w:rPr>
-        <w:t xml:space="preserve">3 </w:t>
-      </w:r>
-      <w:proofErr w:type="spellStart"/>
-      <w:r>
-        <w:rPr>
-          <w:lang w:val="en-US"/>
-        </w:rPr>
-        <w:t>Экран</w:t>
-      </w:r>
-      <w:proofErr w:type="spellEnd"/>
-      <w:r>
-        <w:rPr>
-          <w:lang w:val="en-US"/>
-        </w:rPr>
-        <w:t xml:space="preserve">: </w:t>
-      </w:r>
-      <w:proofErr w:type="spellStart"/>
-      <w:r>
-        <w:rPr>
-          <w:lang w:val="en-US"/>
-        </w:rPr>
-        <w:t>List_product</w:t>
-      </w:r>
-      <w:proofErr w:type="spellEnd"/>
+      </w:pPr>
+      <w:r>
+        <w:t xml:space="preserve">3 Экран: </w:t>
+      </w:r>
+      <w:r>
+        <w:rPr>
+          <w:lang w:val="en-US"/>
+        </w:rPr>
+        <w:t>List</w:t>
+      </w:r>
+      <w:r>
+        <w:t>_</w:t>
+      </w:r>
+      <w:r>
+        <w:rPr>
+          <w:lang w:val="en-US"/>
+        </w:rPr>
+        <w:t>product</w:t>
+      </w:r>
     </w:p>
     <w:p>
       <w:pPr>
@@ -16131,6 +16113,901 @@
     </w:p>
     <w:p>
       <w:pPr>
+        <w:pStyle w:val="a3"/>
+        <w:ind w:left="0"/>
+      </w:pPr>
+    </w:p>
+    <w:p>
+      <w:pPr>
+        <w:pStyle w:val="2"/>
+      </w:pPr>
+      <w:r>
+        <w:t xml:space="preserve">4 Экран: </w:t>
+      </w:r>
+      <w:r>
+        <w:rPr>
+          <w:lang w:val="en-US"/>
+        </w:rPr>
+        <w:t>Input</w:t>
+      </w:r>
+      <w:r>
+        <w:t>_</w:t>
+      </w:r>
+      <w:r>
+        <w:rPr>
+          <w:lang w:val="en-US"/>
+        </w:rPr>
+        <w:t>qty</w:t>
+      </w:r>
+    </w:p>
+    <w:p>
+      <w:pPr>
+        <w:pStyle w:val="a3"/>
+        <w:ind w:left="0"/>
+        <w:rPr>
+          <w:lang w:val="en-US"/>
+        </w:rPr>
+      </w:pPr>
+      <w:r>
+        <w:rPr>
+          <w:lang w:val="en-US"/>
+        </w:rPr>
+        <w:t>_</w:t>
+      </w:r>
+      <w:proofErr w:type="spellStart"/>
+      <w:r>
+        <w:rPr>
+          <w:lang w:val="en-US"/>
+        </w:rPr>
+        <w:t>listinput_qty_on_</w:t>
+      </w:r>
+      <w:proofErr w:type="gramStart"/>
+      <w:r>
+        <w:rPr>
+          <w:lang w:val="en-US"/>
+        </w:rPr>
+        <w:t>start</w:t>
+      </w:r>
+      <w:proofErr w:type="spellEnd"/>
+      <w:r>
+        <w:rPr>
+          <w:lang w:val="en-US"/>
+        </w:rPr>
+        <w:t xml:space="preserve"> ;</w:t>
+      </w:r>
+      <w:proofErr w:type="gramEnd"/>
+      <w:r>
+        <w:rPr>
+          <w:lang w:val="en-US"/>
+        </w:rPr>
+        <w:t xml:space="preserve"> </w:t>
+      </w:r>
+      <w:r>
+        <w:rPr>
+          <w:lang w:val="en-US"/>
+        </w:rPr>
+        <w:t>_</w:t>
+      </w:r>
+      <w:proofErr w:type="spellStart"/>
+      <w:r>
+        <w:rPr>
+          <w:lang w:val="en-US"/>
+        </w:rPr>
+        <w:t>listinput_qty_on_input</w:t>
+      </w:r>
+      <w:proofErr w:type="spellEnd"/>
+    </w:p>
+    <w:p>
+      <w:pPr>
+        <w:pStyle w:val="a3"/>
+        <w:ind w:left="0"/>
+        <w:rPr>
+          <w:lang w:val="en-US"/>
+        </w:rPr>
+      </w:pPr>
+      <w:r>
+        <w:rPr>
+          <w:noProof/>
+        </w:rPr>
+        <w:drawing>
+          <wp:inline distT="0" distB="0" distL="0" distR="0" wp14:anchorId="5C4476DB" wp14:editId="14C50F12">
+            <wp:extent cx="4060837" cy="1429836"/>
+            <wp:effectExtent l="0" t="0" r="0" b="0"/>
+            <wp:docPr id="29" name="Рисунок 29"/>
+            <wp:cNvGraphicFramePr>
+              <a:graphicFrameLocks xmlns:a="http://schemas.openxmlformats.org/drawingml/2006/main" noChangeAspect="1"/>
+            </wp:cNvGraphicFramePr>
+            <a:graphic xmlns:a="http://schemas.openxmlformats.org/drawingml/2006/main">
+              <a:graphicData uri="http://schemas.openxmlformats.org/drawingml/2006/picture">
+                <pic:pic xmlns:pic="http://schemas.openxmlformats.org/drawingml/2006/picture">
+                  <pic:nvPicPr>
+                    <pic:cNvPr id="1" name=""/>
+                    <pic:cNvPicPr/>
+                  </pic:nvPicPr>
+                  <pic:blipFill>
+                    <a:blip r:embed="rId36"/>
+                    <a:stretch>
+                      <a:fillRect/>
+                    </a:stretch>
+                  </pic:blipFill>
+                  <pic:spPr>
+                    <a:xfrm>
+                      <a:off x="0" y="0"/>
+                      <a:ext cx="4084880" cy="1438302"/>
+                    </a:xfrm>
+                    <a:prstGeom prst="rect">
+                      <a:avLst/>
+                    </a:prstGeom>
+                  </pic:spPr>
+                </pic:pic>
+              </a:graphicData>
+            </a:graphic>
+          </wp:inline>
+        </w:drawing>
+      </w:r>
+    </w:p>
+    <w:p>
+      <w:pPr>
+        <w:pStyle w:val="a3"/>
+        <w:ind w:left="0"/>
+        <w:rPr>
+          <w:lang w:val="en-US"/>
+        </w:rPr>
+      </w:pPr>
+    </w:p>
+    <w:p>
+      <w:pPr>
+        <w:pStyle w:val="a3"/>
+        <w:ind w:left="0"/>
+        <w:rPr>
+          <w:lang w:val="en-US"/>
+        </w:rPr>
+      </w:pPr>
+      <w:proofErr w:type="spellStart"/>
+      <w:r>
+        <w:rPr>
+          <w:lang w:val="en-US"/>
+        </w:rPr>
+        <w:t>name_</w:t>
+      </w:r>
+      <w:proofErr w:type="gramStart"/>
+      <w:r>
+        <w:rPr>
+          <w:lang w:val="en-US"/>
+        </w:rPr>
+        <w:t>product</w:t>
+      </w:r>
+      <w:proofErr w:type="spellEnd"/>
+      <w:r>
+        <w:rPr>
+          <w:lang w:val="en-US"/>
+        </w:rPr>
+        <w:t xml:space="preserve"> ;</w:t>
+      </w:r>
+      <w:proofErr w:type="gramEnd"/>
+      <w:r>
+        <w:rPr>
+          <w:lang w:val="en-US"/>
+        </w:rPr>
+        <w:t xml:space="preserve"> </w:t>
+      </w:r>
+      <w:proofErr w:type="spellStart"/>
+      <w:r>
+        <w:rPr>
+          <w:lang w:val="en-US"/>
+        </w:rPr>
+        <w:t>partnumber_product</w:t>
+      </w:r>
+      <w:proofErr w:type="spellEnd"/>
+      <w:r>
+        <w:rPr>
+          <w:lang w:val="en-US"/>
+        </w:rPr>
+        <w:t xml:space="preserve"> ; </w:t>
+      </w:r>
+      <w:proofErr w:type="spellStart"/>
+      <w:r>
+        <w:rPr>
+          <w:lang w:val="en-US"/>
+        </w:rPr>
+        <w:t>measure_product</w:t>
+      </w:r>
+      <w:proofErr w:type="spellEnd"/>
+      <w:r>
+        <w:rPr>
+          <w:lang w:val="en-US"/>
+        </w:rPr>
+        <w:t xml:space="preserve"> ; </w:t>
+      </w:r>
+      <w:proofErr w:type="spellStart"/>
+      <w:r>
+        <w:rPr>
+          <w:lang w:val="en-US"/>
+        </w:rPr>
+        <w:t>tags_product</w:t>
+      </w:r>
+      <w:proofErr w:type="spellEnd"/>
+    </w:p>
+    <w:p>
+      <w:pPr>
+        <w:pStyle w:val="a3"/>
+        <w:ind w:left="0"/>
+        <w:rPr>
+          <w:lang w:val="en-US"/>
+        </w:rPr>
+      </w:pPr>
+      <w:proofErr w:type="spellStart"/>
+      <w:r>
+        <w:rPr>
+          <w:lang w:val="en-US"/>
+        </w:rPr>
+        <w:t>qty_product</w:t>
+      </w:r>
+      <w:proofErr w:type="spellEnd"/>
+      <w:r>
+        <w:rPr>
+          <w:lang w:val="en-US"/>
+        </w:rPr>
+        <w:t xml:space="preserve">   </w:t>
+      </w:r>
+      <w:proofErr w:type="gramStart"/>
+      <w:r>
+        <w:rPr>
+          <w:lang w:val="en-US"/>
+        </w:rPr>
+        <w:t xml:space="preserve">  ;</w:t>
+      </w:r>
+      <w:proofErr w:type="gramEnd"/>
+      <w:r>
+        <w:rPr>
+          <w:lang w:val="en-US"/>
+        </w:rPr>
+        <w:t xml:space="preserve">     </w:t>
+      </w:r>
+      <w:proofErr w:type="spellStart"/>
+      <w:r>
+        <w:rPr>
+          <w:lang w:val="en-US"/>
+        </w:rPr>
+        <w:t>btn_qty</w:t>
+      </w:r>
+      <w:proofErr w:type="spellEnd"/>
+    </w:p>
+    <w:p>
+      <w:pPr>
+        <w:pStyle w:val="a3"/>
+        <w:ind w:left="0"/>
+        <w:rPr>
+          <w:lang w:val="en-US"/>
+        </w:rPr>
+      </w:pPr>
+    </w:p>
+    <w:p>
+      <w:pPr>
+        <w:pStyle w:val="a3"/>
+        <w:ind w:left="0"/>
+        <w:rPr>
+          <w:lang w:val="en-US"/>
+        </w:rPr>
+      </w:pPr>
+      <w:r>
+        <w:rPr>
+          <w:lang w:val="en-US"/>
+        </w:rPr>
+        <w:t>'{"id":2,"name":"111 продукт1"}'</w:t>
+      </w:r>
+    </w:p>
+    <w:p>
+      <w:pPr>
+        <w:pStyle w:val="a3"/>
+        <w:ind w:left="0"/>
+        <w:rPr>
+          <w:lang w:val="en-US"/>
+        </w:rPr>
+      </w:pPr>
+    </w:p>
+    <w:p>
+      <w:pPr>
+        <w:pStyle w:val="2"/>
+      </w:pPr>
+      <w:r>
+        <w:t>22/12/21</w:t>
+      </w:r>
+      <w:r>
+        <w:t xml:space="preserve"> Сбой в запуске работы Редактор конфигураций на ПК</w:t>
+      </w:r>
+    </w:p>
+    <w:p>
+      <w:pPr>
+        <w:pStyle w:val="a3"/>
+        <w:numPr>
+          <w:ilvl w:val="0"/>
+          <w:numId w:val="15"/>
+        </w:numPr>
+      </w:pPr>
+      <w:r>
+        <w:t xml:space="preserve">Пытаюсь запустить </w:t>
+      </w:r>
+      <w:proofErr w:type="spellStart"/>
+      <w:r>
+        <w:t>конф</w:t>
+      </w:r>
+      <w:proofErr w:type="spellEnd"/>
+      <w:r>
+        <w:t xml:space="preserve"> на смарте, при запуске </w:t>
+      </w:r>
+      <w:r>
+        <w:rPr>
+          <w:lang w:val="en-US"/>
+        </w:rPr>
+        <w:t>debug</w:t>
+      </w:r>
+      <w:r>
+        <w:t>_</w:t>
+      </w:r>
+      <w:proofErr w:type="spellStart"/>
+      <w:r>
+        <w:rPr>
+          <w:lang w:val="en-US"/>
+        </w:rPr>
+        <w:t>hanlers</w:t>
+      </w:r>
+      <w:proofErr w:type="spellEnd"/>
+      <w:r>
+        <w:t>.</w:t>
+      </w:r>
+      <w:proofErr w:type="spellStart"/>
+      <w:r>
+        <w:rPr>
+          <w:lang w:val="en-US"/>
+        </w:rPr>
+        <w:t>py</w:t>
+      </w:r>
+      <w:proofErr w:type="spellEnd"/>
+    </w:p>
+    <w:p>
+      <w:pPr>
+        <w:pStyle w:val="a3"/>
+        <w:numPr>
+          <w:ilvl w:val="0"/>
+          <w:numId w:val="15"/>
+        </w:numPr>
+      </w:pPr>
+      <w:r>
+        <w:t xml:space="preserve">Заметил – нет сообщений и связи во 2м окне </w:t>
+      </w:r>
+    </w:p>
+    <w:p>
+      <w:pPr>
+        <w:pStyle w:val="a3"/>
+      </w:pPr>
+      <w:r>
+        <w:rPr>
+          <w:noProof/>
+        </w:rPr>
+        <w:lastRenderedPageBreak/>
+        <w:drawing>
+          <wp:inline distT="0" distB="0" distL="0" distR="0" wp14:anchorId="365B894D" wp14:editId="6EA62F01">
+            <wp:extent cx="5040630" cy="1276350"/>
+            <wp:effectExtent l="0" t="0" r="0" b="0"/>
+            <wp:docPr id="30" name="Рисунок 30"/>
+            <wp:cNvGraphicFramePr>
+              <a:graphicFrameLocks xmlns:a="http://schemas.openxmlformats.org/drawingml/2006/main" noChangeAspect="1"/>
+            </wp:cNvGraphicFramePr>
+            <a:graphic xmlns:a="http://schemas.openxmlformats.org/drawingml/2006/main">
+              <a:graphicData uri="http://schemas.openxmlformats.org/drawingml/2006/picture">
+                <pic:pic xmlns:pic="http://schemas.openxmlformats.org/drawingml/2006/picture">
+                  <pic:nvPicPr>
+                    <pic:cNvPr id="1" name=""/>
+                    <pic:cNvPicPr/>
+                  </pic:nvPicPr>
+                  <pic:blipFill>
+                    <a:blip r:embed="rId37"/>
+                    <a:stretch>
+                      <a:fillRect/>
+                    </a:stretch>
+                  </pic:blipFill>
+                  <pic:spPr>
+                    <a:xfrm>
+                      <a:off x="0" y="0"/>
+                      <a:ext cx="5040630" cy="1276350"/>
+                    </a:xfrm>
+                    <a:prstGeom prst="rect">
+                      <a:avLst/>
+                    </a:prstGeom>
+                  </pic:spPr>
+                </pic:pic>
+              </a:graphicData>
+            </a:graphic>
+          </wp:inline>
+        </w:drawing>
+      </w:r>
+    </w:p>
+    <w:p>
+      <w:pPr>
+        <w:pStyle w:val="a3"/>
+        <w:numPr>
+          <w:ilvl w:val="0"/>
+          <w:numId w:val="15"/>
+        </w:numPr>
+      </w:pPr>
+      <w:r>
+        <w:t xml:space="preserve">решил переустановить </w:t>
+      </w:r>
+      <w:proofErr w:type="spellStart"/>
+      <w:r>
+        <w:rPr>
+          <w:lang w:val="en-US"/>
+        </w:rPr>
+        <w:t>SimpleUI</w:t>
+      </w:r>
+      <w:proofErr w:type="spellEnd"/>
+      <w:r>
+        <w:t xml:space="preserve"> </w:t>
+      </w:r>
+      <w:r>
+        <w:rPr>
+          <w:lang w:val="en-US"/>
+        </w:rPr>
+        <w:t>on</w:t>
+      </w:r>
+      <w:r>
+        <w:t xml:space="preserve"> </w:t>
+      </w:r>
+      <w:r>
+        <w:rPr>
+          <w:lang w:val="en-US"/>
+        </w:rPr>
+        <w:t>Smart</w:t>
+      </w:r>
+      <w:r>
+        <w:t xml:space="preserve"> </w:t>
+      </w:r>
+      <w:r>
+        <w:t>и Редактор конфигураций на ПК</w:t>
+      </w:r>
+    </w:p>
+    <w:p>
+      <w:pPr>
+        <w:pStyle w:val="a3"/>
+        <w:numPr>
+          <w:ilvl w:val="0"/>
+          <w:numId w:val="15"/>
+        </w:numPr>
+      </w:pPr>
+      <w:r>
+        <w:t>НЕ помогло</w:t>
+      </w:r>
+    </w:p>
+    <w:p>
+      <w:pPr>
+        <w:pStyle w:val="a3"/>
+        <w:numPr>
+          <w:ilvl w:val="0"/>
+          <w:numId w:val="15"/>
+        </w:numPr>
+      </w:pPr>
+      <w:r>
+        <w:t>Запустил другую конфигурацию – заработало</w:t>
+      </w:r>
+    </w:p>
+    <w:p>
+      <w:pPr>
+        <w:pStyle w:val="a3"/>
+        <w:numPr>
+          <w:ilvl w:val="0"/>
+          <w:numId w:val="15"/>
+        </w:numPr>
+      </w:pPr>
+      <w:r>
+        <w:t xml:space="preserve">Запустил Эту </w:t>
+      </w:r>
+      <w:proofErr w:type="spellStart"/>
+      <w:r>
+        <w:t>Конф</w:t>
+      </w:r>
+      <w:proofErr w:type="spellEnd"/>
+      <w:r>
+        <w:t xml:space="preserve"> заработало тоже</w:t>
+      </w:r>
+    </w:p>
+    <w:p>
+      <w:pPr>
+        <w:pStyle w:val="a3"/>
+        <w:numPr>
+          <w:ilvl w:val="0"/>
+          <w:numId w:val="15"/>
+        </w:numPr>
+      </w:pPr>
+      <w:r>
+        <w:t xml:space="preserve">потом прекратилась стабильная </w:t>
+      </w:r>
+      <w:proofErr w:type="spellStart"/>
+      <w:r>
+        <w:t>оабота</w:t>
+      </w:r>
+      <w:proofErr w:type="spellEnd"/>
+      <w:r>
+        <w:t xml:space="preserve"> </w:t>
+      </w:r>
+      <w:proofErr w:type="spellStart"/>
+      <w:r>
+        <w:t>конфы</w:t>
+      </w:r>
+      <w:proofErr w:type="spellEnd"/>
+    </w:p>
+    <w:p>
+      <w:pPr>
+        <w:pStyle w:val="a3"/>
+        <w:numPr>
+          <w:ilvl w:val="0"/>
+          <w:numId w:val="15"/>
+        </w:numPr>
+      </w:pPr>
+      <w:r>
+        <w:t>Помогла перезагрузка ПК-смарт-роутер</w:t>
+      </w:r>
+    </w:p>
+    <w:p>
+      <w:pPr>
+        <w:pStyle w:val="a3"/>
+      </w:pPr>
+    </w:p>
+    <w:p>
+      <w:pPr>
+        <w:pStyle w:val="a3"/>
+        <w:rPr>
+          <w:lang w:val="en-US"/>
+        </w:rPr>
+      </w:pPr>
+    </w:p>
+    <w:p>
+      <w:pPr>
+        <w:pStyle w:val="2"/>
+      </w:pPr>
+      <w:r>
+        <w:t xml:space="preserve">22/12/21 работа с </w:t>
+      </w:r>
+      <w:proofErr w:type="gramStart"/>
+      <w:r>
+        <w:t>кодом  добавляю</w:t>
+      </w:r>
+      <w:proofErr w:type="gramEnd"/>
+      <w:r>
+        <w:t xml:space="preserve"> возможность удалять списки поступления</w:t>
+      </w:r>
+    </w:p>
+    <w:p>
+      <w:pPr>
+        <w:pStyle w:val="HTML"/>
+        <w:shd w:val="clear" w:color="auto" w:fill="FFFFFF"/>
+        <w:rPr>
+          <w:color w:val="000000"/>
+        </w:rPr>
+      </w:pPr>
+      <w:r>
+        <w:rPr>
+          <w:b/>
+          <w:bCs/>
+          <w:color w:val="000080"/>
+          <w:lang w:val="en-US"/>
+        </w:rPr>
+        <w:t>except</w:t>
+      </w:r>
+      <w:r>
+        <w:rPr>
+          <w:color w:val="000000"/>
+          <w:lang w:val="en-US"/>
+        </w:rPr>
+        <w:t>:</w:t>
+      </w:r>
+      <w:r>
+        <w:rPr>
+          <w:color w:val="000000"/>
+          <w:lang w:val="en-US"/>
+        </w:rPr>
+        <w:br/>
+        <w:t xml:space="preserve">    </w:t>
+      </w:r>
+      <w:r>
+        <w:rPr>
+          <w:b/>
+          <w:bCs/>
+          <w:color w:val="000080"/>
+          <w:lang w:val="en-US"/>
+        </w:rPr>
+        <w:t xml:space="preserve">with </w:t>
+      </w:r>
+      <w:r>
+        <w:rPr>
+          <w:color w:val="000000"/>
+          <w:lang w:val="en-US"/>
+        </w:rPr>
+        <w:t>db_session:</w:t>
+      </w:r>
+      <w:r>
+        <w:rPr>
+          <w:color w:val="000000"/>
+          <w:lang w:val="en-US"/>
+        </w:rPr>
+        <w:br/>
+        <w:t xml:space="preserve">        i = </w:t>
+      </w:r>
+      <w:proofErr w:type="gramStart"/>
+      <w:r>
+        <w:rPr>
+          <w:color w:val="000000"/>
+          <w:lang w:val="en-US"/>
+        </w:rPr>
+        <w:t>Income(</w:t>
+      </w:r>
+      <w:proofErr w:type="gramEnd"/>
+      <w:r>
+        <w:rPr>
+          <w:color w:val="000000"/>
+          <w:lang w:val="en-US"/>
+        </w:rPr>
+        <w:t>)</w:t>
+      </w:r>
+      <w:r>
+        <w:rPr>
+          <w:color w:val="000000"/>
+          <w:lang w:val="en-US"/>
+        </w:rPr>
+        <w:br/>
+        <w:t xml:space="preserve">        </w:t>
+      </w:r>
+      <w:r>
+        <w:rPr>
+          <w:color w:val="808080"/>
+          <w:lang w:val="en-US"/>
+        </w:rPr>
+        <w:t xml:space="preserve">l </w:t>
+      </w:r>
+      <w:r>
+        <w:rPr>
+          <w:color w:val="000000"/>
+          <w:lang w:val="en-US"/>
+        </w:rPr>
+        <w:t>= List_income(</w:t>
+      </w:r>
+      <w:r>
+        <w:rPr>
+          <w:color w:val="660099"/>
+          <w:lang w:val="en-US"/>
+        </w:rPr>
+        <w:t>incomes</w:t>
+      </w:r>
+      <w:r>
+        <w:rPr>
+          <w:color w:val="000000"/>
+          <w:lang w:val="en-US"/>
+        </w:rPr>
+        <w:t xml:space="preserve">=i)  </w:t>
+      </w:r>
+      <w:r>
+        <w:rPr>
+          <w:i/>
+          <w:iCs/>
+          <w:color w:val="808080"/>
+          <w:lang w:val="en-US"/>
+        </w:rPr>
+        <w:t># create NEW income</w:t>
+      </w:r>
+      <w:r>
+        <w:rPr>
+          <w:i/>
+          <w:iCs/>
+          <w:color w:val="808080"/>
+          <w:lang w:val="en-US"/>
+        </w:rPr>
+        <w:br/>
+        <w:t xml:space="preserve">        </w:t>
+      </w:r>
+      <w:r>
+        <w:rPr>
+          <w:color w:val="000000"/>
+          <w:lang w:val="en-US"/>
+        </w:rPr>
+        <w:t xml:space="preserve">number_income = select(s </w:t>
+      </w:r>
+      <w:r>
+        <w:rPr>
+          <w:b/>
+          <w:bCs/>
+          <w:color w:val="000080"/>
+          <w:lang w:val="en-US"/>
+        </w:rPr>
+        <w:t xml:space="preserve">for </w:t>
+      </w:r>
+      <w:r>
+        <w:rPr>
+          <w:color w:val="000000"/>
+          <w:lang w:val="en-US"/>
+        </w:rPr>
+        <w:t xml:space="preserve">s </w:t>
+      </w:r>
+      <w:r>
+        <w:rPr>
+          <w:b/>
+          <w:bCs/>
+          <w:color w:val="000080"/>
+          <w:lang w:val="en-US"/>
+        </w:rPr>
+        <w:t xml:space="preserve">in </w:t>
+      </w:r>
+      <w:r>
+        <w:rPr>
+          <w:color w:val="000000"/>
+          <w:lang w:val="en-US"/>
+        </w:rPr>
+        <w:t>List_income).count()</w:t>
+      </w:r>
+      <w:r>
+        <w:rPr>
+          <w:i/>
+          <w:iCs/>
+          <w:color w:val="808080"/>
+          <w:lang w:val="en-US"/>
+        </w:rPr>
+        <w:t xml:space="preserve"># </w:t>
+      </w:r>
+      <w:r>
+        <w:rPr>
+          <w:i/>
+          <w:iCs/>
+          <w:color w:val="FF0000"/>
+          <w:highlight w:val="yellow"/>
+        </w:rPr>
+        <w:t>НЕПРАВИЛЬНО</w:t>
+      </w:r>
+      <w:r>
+        <w:rPr>
+          <w:i/>
+          <w:iCs/>
+          <w:color w:val="FF0000"/>
+          <w:highlight w:val="yellow"/>
+          <w:lang w:val="en-US"/>
+        </w:rPr>
+        <w:t xml:space="preserve"> </w:t>
+      </w:r>
+      <w:r>
+        <w:rPr>
+          <w:i/>
+          <w:iCs/>
+          <w:color w:val="FF0000"/>
+          <w:highlight w:val="yellow"/>
+        </w:rPr>
+        <w:t>СЧИТАЕТ</w:t>
+      </w:r>
+      <w:r>
+        <w:rPr>
+          <w:i/>
+          <w:iCs/>
+          <w:color w:val="FF0000"/>
+          <w:highlight w:val="yellow"/>
+          <w:lang w:val="en-US"/>
+        </w:rPr>
+        <w:t xml:space="preserve"> </w:t>
+      </w:r>
+      <w:r>
+        <w:rPr>
+          <w:i/>
+          <w:iCs/>
+          <w:color w:val="FF0000"/>
+          <w:highlight w:val="yellow"/>
+        </w:rPr>
+        <w:t>количество</w:t>
+      </w:r>
+      <w:r>
+        <w:rPr>
+          <w:i/>
+          <w:iCs/>
+          <w:color w:val="FF0000"/>
+          <w:highlight w:val="yellow"/>
+          <w:lang w:val="en-US"/>
+        </w:rPr>
+        <w:t xml:space="preserve"> </w:t>
+      </w:r>
+      <w:r>
+        <w:rPr>
+          <w:i/>
+          <w:iCs/>
+          <w:color w:val="FF0000"/>
+          <w:highlight w:val="yellow"/>
+        </w:rPr>
+        <w:t>строк</w:t>
+      </w:r>
+      <w:r>
+        <w:rPr>
+          <w:i/>
+          <w:iCs/>
+          <w:color w:val="FF0000"/>
+          <w:highlight w:val="yellow"/>
+          <w:lang w:val="en-US"/>
+        </w:rPr>
+        <w:t xml:space="preserve"> </w:t>
+      </w:r>
+      <w:r>
+        <w:rPr>
+          <w:i/>
+          <w:iCs/>
+          <w:color w:val="FF0000"/>
+          <w:highlight w:val="yellow"/>
+        </w:rPr>
+        <w:t>в</w:t>
+      </w:r>
+      <w:r>
+        <w:rPr>
+          <w:i/>
+          <w:iCs/>
+          <w:color w:val="FF0000"/>
+          <w:highlight w:val="yellow"/>
+          <w:lang w:val="en-US"/>
+        </w:rPr>
+        <w:t xml:space="preserve"> </w:t>
+      </w:r>
+      <w:r>
+        <w:rPr>
+          <w:i/>
+          <w:iCs/>
+          <w:color w:val="FF0000"/>
+          <w:highlight w:val="yellow"/>
+        </w:rPr>
+        <w:t>БД</w:t>
+      </w:r>
+      <w:r>
+        <w:rPr>
+          <w:i/>
+          <w:iCs/>
+          <w:color w:val="FF0000"/>
+          <w:highlight w:val="yellow"/>
+          <w:lang w:val="en-US"/>
+        </w:rPr>
+        <w:t>!!!!</w:t>
+      </w:r>
+      <w:r>
+        <w:rPr>
+          <w:i/>
+          <w:iCs/>
+          <w:color w:val="FF0000"/>
+          <w:lang w:val="en-US"/>
+        </w:rPr>
+        <w:br/>
+      </w:r>
+      <w:r>
+        <w:rPr>
+          <w:i/>
+          <w:iCs/>
+          <w:color w:val="808080"/>
+          <w:lang w:val="en-US"/>
+        </w:rPr>
+        <w:t xml:space="preserve">        </w:t>
+      </w:r>
+      <w:proofErr w:type="spellStart"/>
+      <w:r>
+        <w:rPr>
+          <w:color w:val="000000"/>
+        </w:rPr>
+        <w:t>commit</w:t>
+      </w:r>
+      <w:proofErr w:type="spellEnd"/>
+      <w:r>
+        <w:rPr>
+          <w:color w:val="000000"/>
+        </w:rPr>
+        <w:t>()</w:t>
+      </w:r>
+    </w:p>
+    <w:p>
+      <w:pPr>
+        <w:rPr>
+          <w:lang w:val="en-US"/>
+        </w:rPr>
+      </w:pPr>
+    </w:p>
+    <w:p>
+      <w:pPr>
         <w:pStyle w:val="1"/>
       </w:pPr>
       <w:r>
@@ -16468,6 +17345,92 @@
     </w:lvl>
   </w:abstractNum>
   <w:abstractNum w:abstractNumId="3" w15:restartNumberingAfterBreak="0">
+    <w:nsid w:val="291F53FF"/>
+    <w:multiLevelType w:val="hybridMultilevel"/>
+    <w:tmpl w:val="616E1348"/>
+    <w:lvl w:ilvl="0" w:tplc="0419000F">
+      <w:start w:val="1"/>
+      <w:numFmt w:val="decimal"/>
+      <w:lvlText w:val="%1."/>
+      <w:lvlJc w:val="left"/>
+      <w:pPr>
+        <w:ind w:left="720" w:hanging="360"/>
+      </w:pPr>
+    </w:lvl>
+    <w:lvl w:ilvl="1" w:tplc="04190019" w:tentative="1">
+      <w:start w:val="1"/>
+      <w:numFmt w:val="lowerLetter"/>
+      <w:lvlText w:val="%2."/>
+      <w:lvlJc w:val="left"/>
+      <w:pPr>
+        <w:ind w:left="1440" w:hanging="360"/>
+      </w:pPr>
+    </w:lvl>
+    <w:lvl w:ilvl="2" w:tplc="0419001B" w:tentative="1">
+      <w:start w:val="1"/>
+      <w:numFmt w:val="lowerRoman"/>
+      <w:lvlText w:val="%3."/>
+      <w:lvlJc w:val="right"/>
+      <w:pPr>
+        <w:ind w:left="2160" w:hanging="180"/>
+      </w:pPr>
+    </w:lvl>
+    <w:lvl w:ilvl="3" w:tplc="0419000F" w:tentative="1">
+      <w:start w:val="1"/>
+      <w:numFmt w:val="decimal"/>
+      <w:lvlText w:val="%4."/>
+      <w:lvlJc w:val="left"/>
+      <w:pPr>
+        <w:ind w:left="2880" w:hanging="360"/>
+      </w:pPr>
+    </w:lvl>
+    <w:lvl w:ilvl="4" w:tplc="04190019" w:tentative="1">
+      <w:start w:val="1"/>
+      <w:numFmt w:val="lowerLetter"/>
+      <w:lvlText w:val="%5."/>
+      <w:lvlJc w:val="left"/>
+      <w:pPr>
+        <w:ind w:left="3600" w:hanging="360"/>
+      </w:pPr>
+    </w:lvl>
+    <w:lvl w:ilvl="5" w:tplc="0419001B" w:tentative="1">
+      <w:start w:val="1"/>
+      <w:numFmt w:val="lowerRoman"/>
+      <w:lvlText w:val="%6."/>
+      <w:lvlJc w:val="right"/>
+      <w:pPr>
+        <w:ind w:left="4320" w:hanging="180"/>
+      </w:pPr>
+    </w:lvl>
+    <w:lvl w:ilvl="6" w:tplc="0419000F" w:tentative="1">
+      <w:start w:val="1"/>
+      <w:numFmt w:val="decimal"/>
+      <w:lvlText w:val="%7."/>
+      <w:lvlJc w:val="left"/>
+      <w:pPr>
+        <w:ind w:left="5040" w:hanging="360"/>
+      </w:pPr>
+    </w:lvl>
+    <w:lvl w:ilvl="7" w:tplc="04190019" w:tentative="1">
+      <w:start w:val="1"/>
+      <w:numFmt w:val="lowerLetter"/>
+      <w:lvlText w:val="%8."/>
+      <w:lvlJc w:val="left"/>
+      <w:pPr>
+        <w:ind w:left="5760" w:hanging="360"/>
+      </w:pPr>
+    </w:lvl>
+    <w:lvl w:ilvl="8" w:tplc="0419001B" w:tentative="1">
+      <w:start w:val="1"/>
+      <w:numFmt w:val="lowerRoman"/>
+      <w:lvlText w:val="%9."/>
+      <w:lvlJc w:val="right"/>
+      <w:pPr>
+        <w:ind w:left="6480" w:hanging="180"/>
+      </w:pPr>
+    </w:lvl>
+  </w:abstractNum>
+  <w:abstractNum w:abstractNumId="4" w15:restartNumberingAfterBreak="0">
     <w:nsid w:val="32DB40A1"/>
     <w:multiLevelType w:val="hybridMultilevel"/>
     <w:tmpl w:val="8EB2C918"/>
@@ -16556,7 +17519,7 @@
       </w:pPr>
     </w:lvl>
   </w:abstractNum>
-  <w:abstractNum w:abstractNumId="4" w15:restartNumberingAfterBreak="0">
+  <w:abstractNum w:abstractNumId="5" w15:restartNumberingAfterBreak="0">
     <w:nsid w:val="3ACD19E5"/>
     <w:multiLevelType w:val="hybridMultilevel"/>
     <w:tmpl w:val="8EB2C918"/>
@@ -16645,7 +17608,7 @@
       </w:pPr>
     </w:lvl>
   </w:abstractNum>
-  <w:abstractNum w:abstractNumId="5" w15:restartNumberingAfterBreak="0">
+  <w:abstractNum w:abstractNumId="6" w15:restartNumberingAfterBreak="0">
     <w:nsid w:val="3C071188"/>
     <w:multiLevelType w:val="hybridMultilevel"/>
     <w:tmpl w:val="6778DF9C"/>
@@ -16758,7 +17721,7 @@
       </w:rPr>
     </w:lvl>
   </w:abstractNum>
-  <w:abstractNum w:abstractNumId="6" w15:restartNumberingAfterBreak="0">
+  <w:abstractNum w:abstractNumId="7" w15:restartNumberingAfterBreak="0">
     <w:nsid w:val="3D63493B"/>
     <w:multiLevelType w:val="hybridMultilevel"/>
     <w:tmpl w:val="BD669E54"/>
@@ -16849,7 +17812,7 @@
       </w:pPr>
     </w:lvl>
   </w:abstractNum>
-  <w:abstractNum w:abstractNumId="7" w15:restartNumberingAfterBreak="0">
+  <w:abstractNum w:abstractNumId="8" w15:restartNumberingAfterBreak="0">
     <w:nsid w:val="42D40EA9"/>
     <w:multiLevelType w:val="hybridMultilevel"/>
     <w:tmpl w:val="6DEA2132"/>
@@ -16938,7 +17901,7 @@
       </w:pPr>
     </w:lvl>
   </w:abstractNum>
-  <w:abstractNum w:abstractNumId="8" w15:restartNumberingAfterBreak="0">
+  <w:abstractNum w:abstractNumId="9" w15:restartNumberingAfterBreak="0">
     <w:nsid w:val="4BE25BD0"/>
     <w:multiLevelType w:val="hybridMultilevel"/>
     <w:tmpl w:val="459C0868"/>
@@ -17027,7 +17990,7 @@
       </w:pPr>
     </w:lvl>
   </w:abstractNum>
-  <w:abstractNum w:abstractNumId="9" w15:restartNumberingAfterBreak="0">
+  <w:abstractNum w:abstractNumId="10" w15:restartNumberingAfterBreak="0">
     <w:nsid w:val="54BB632B"/>
     <w:multiLevelType w:val="hybridMultilevel"/>
     <w:tmpl w:val="FCBA265E"/>
@@ -17116,7 +18079,7 @@
       </w:pPr>
     </w:lvl>
   </w:abstractNum>
-  <w:abstractNum w:abstractNumId="10" w15:restartNumberingAfterBreak="0">
+  <w:abstractNum w:abstractNumId="11" w15:restartNumberingAfterBreak="0">
     <w:nsid w:val="5AEE3888"/>
     <w:multiLevelType w:val="multilevel"/>
     <w:tmpl w:val="031EF3A0"/>
@@ -17257,7 +18220,7 @@
       </w:rPr>
     </w:lvl>
   </w:abstractNum>
-  <w:abstractNum w:abstractNumId="11" w15:restartNumberingAfterBreak="0">
+  <w:abstractNum w:abstractNumId="12" w15:restartNumberingAfterBreak="0">
     <w:nsid w:val="620C2D04"/>
     <w:multiLevelType w:val="hybridMultilevel"/>
     <w:tmpl w:val="6DEA2132"/>
@@ -17346,7 +18309,7 @@
       </w:pPr>
     </w:lvl>
   </w:abstractNum>
-  <w:abstractNum w:abstractNumId="12" w15:restartNumberingAfterBreak="0">
+  <w:abstractNum w:abstractNumId="13" w15:restartNumberingAfterBreak="0">
     <w:nsid w:val="6D0C417E"/>
     <w:multiLevelType w:val="hybridMultilevel"/>
     <w:tmpl w:val="B6742768"/>
@@ -17435,7 +18398,7 @@
       </w:pPr>
     </w:lvl>
   </w:abstractNum>
-  <w:abstractNum w:abstractNumId="13" w15:restartNumberingAfterBreak="0">
+  <w:abstractNum w:abstractNumId="14" w15:restartNumberingAfterBreak="0">
     <w:nsid w:val="7E0B4BCA"/>
     <w:multiLevelType w:val="hybridMultilevel"/>
     <w:tmpl w:val="225209A6"/>
@@ -17528,43 +18491,46 @@
     <w:abstractNumId w:val="0"/>
   </w:num>
   <w:num w:numId="2" w16cid:durableId="707414911">
-    <w:abstractNumId w:val="3"/>
+    <w:abstractNumId w:val="4"/>
   </w:num>
   <w:num w:numId="3" w16cid:durableId="702360672">
-    <w:abstractNumId w:val="4"/>
+    <w:abstractNumId w:val="5"/>
   </w:num>
   <w:num w:numId="4" w16cid:durableId="685402280">
     <w:abstractNumId w:val="1"/>
   </w:num>
   <w:num w:numId="5" w16cid:durableId="1415080469">
-    <w:abstractNumId w:val="12"/>
+    <w:abstractNumId w:val="13"/>
   </w:num>
   <w:num w:numId="6" w16cid:durableId="332538919">
-    <w:abstractNumId w:val="10"/>
+    <w:abstractNumId w:val="11"/>
   </w:num>
   <w:num w:numId="7" w16cid:durableId="1170369704">
     <w:abstractNumId w:val="2"/>
   </w:num>
   <w:num w:numId="8" w16cid:durableId="603659466">
+    <w:abstractNumId w:val="7"/>
+  </w:num>
+  <w:num w:numId="9" w16cid:durableId="543755844">
+    <w:abstractNumId w:val="12"/>
+  </w:num>
+  <w:num w:numId="10" w16cid:durableId="272127340">
+    <w:abstractNumId w:val="8"/>
+  </w:num>
+  <w:num w:numId="11" w16cid:durableId="1940211534">
+    <w:abstractNumId w:val="10"/>
+  </w:num>
+  <w:num w:numId="12" w16cid:durableId="1411997919">
+    <w:abstractNumId w:val="9"/>
+  </w:num>
+  <w:num w:numId="13" w16cid:durableId="98837753">
+    <w:abstractNumId w:val="14"/>
+  </w:num>
+  <w:num w:numId="14" w16cid:durableId="231358251">
     <w:abstractNumId w:val="6"/>
   </w:num>
-  <w:num w:numId="9" w16cid:durableId="543755844">
-    <w:abstractNumId w:val="11"/>
-  </w:num>
-  <w:num w:numId="10" w16cid:durableId="272127340">
-    <w:abstractNumId w:val="7"/>
-  </w:num>
-  <w:num w:numId="11" w16cid:durableId="1940211534">
-    <w:abstractNumId w:val="9"/>
-  </w:num>
-  <w:num w:numId="12" w16cid:durableId="1411997919">
-    <w:abstractNumId w:val="8"/>
-  </w:num>
-  <w:num w:numId="13" w16cid:durableId="98837753">
-    <w:abstractNumId w:val="13"/>
-  </w:num>
-  <w:num w:numId="14" w16cid:durableId="231358251">
-    <w:abstractNumId w:val="5"/>
+  <w:num w:numId="15" w16cid:durableId="1012948415">
+    <w:abstractNumId w:val="3"/>
   </w:num>
 </w:numbering>
 </file>

</xml_diff>

<commit_message>
step7 new types relationships in DB
</commit_message>
<xml_diff>
--- a/SimpleUi_Stock_v4 послед.docx
+++ b/SimpleUi_Stock_v4 послед.docx
@@ -14303,6 +14303,9 @@
       <w:pPr>
         <w:pStyle w:val="a3"/>
         <w:ind w:left="0"/>
+        <w:rPr>
+          <w:lang w:val="en-US"/>
+        </w:rPr>
       </w:pPr>
       <w:r>
         <w:t xml:space="preserve">шаг </w:t>
@@ -14316,12 +14319,18 @@
         <w:t xml:space="preserve"> новую БД</w:t>
       </w:r>
       <w:r>
+        <w:rPr>
+          <w:lang w:val="en-US"/>
+        </w:rPr>
         <w:t xml:space="preserve"> </w:t>
       </w:r>
       <w:r>
         <w:t>и</w:t>
       </w:r>
       <w:r>
+        <w:rPr>
+          <w:lang w:val="en-US"/>
+        </w:rPr>
         <w:t xml:space="preserve"> </w:t>
       </w:r>
       <w:r>
@@ -14331,6 +14340,9 @@
         <w:t>def</w:t>
       </w:r>
       <w:r>
+        <w:rPr>
+          <w:lang w:val="en-US"/>
+        </w:rPr>
         <w:t xml:space="preserve"> _</w:t>
       </w:r>
       <w:proofErr w:type="spellStart"/>
@@ -14340,8 +14352,10 @@
         </w:rPr>
         <w:t>listbuy</w:t>
       </w:r>
-      <w:proofErr w:type="spellEnd"/>
-      <w:r>
+      <w:r>
+        <w:rPr>
+          <w:lang w:val="en-US"/>
+        </w:rPr>
         <w:t>_</w:t>
       </w:r>
       <w:r>
@@ -14351,6 +14365,9 @@
         <w:t>on</w:t>
       </w:r>
       <w:r>
+        <w:rPr>
+          <w:lang w:val="en-US"/>
+        </w:rPr>
         <w:t>_</w:t>
       </w:r>
       <w:r>
@@ -14359,6 +14376,7 @@
         </w:rPr>
         <w:t>start</w:t>
       </w:r>
+      <w:proofErr w:type="spellEnd"/>
     </w:p>
     <w:p>
       <w:pPr>
@@ -15352,26 +15370,17 @@
     <w:p>
       <w:pPr>
         <w:pStyle w:val="1"/>
-        <w:rPr>
-          <w:lang w:val="en-US"/>
-        </w:rPr>
       </w:pPr>
       <w:r>
         <w:t>Создание</w:t>
       </w:r>
       <w:r>
-        <w:rPr>
-          <w:lang w:val="en-US"/>
-        </w:rPr>
         <w:t xml:space="preserve"> </w:t>
       </w:r>
       <w:r>
         <w:t>процесса</w:t>
       </w:r>
       <w:r>
-        <w:rPr>
-          <w:lang w:val="en-US"/>
-        </w:rPr>
         <w:t xml:space="preserve"> </w:t>
       </w:r>
       <w:r>
@@ -15381,15 +15390,9 @@
     <w:p>
       <w:pPr>
         <w:pStyle w:val="2"/>
-        <w:rPr>
-          <w:lang w:val="en-US"/>
-        </w:rPr>
       </w:pPr>
       <w:proofErr w:type="gramStart"/>
       <w:r>
-        <w:rPr>
-          <w:lang w:val="en-US"/>
-        </w:rPr>
         <w:t xml:space="preserve">1  </w:t>
       </w:r>
       <w:r>
@@ -15397,9 +15400,6 @@
       </w:r>
       <w:proofErr w:type="gramEnd"/>
       <w:r>
-        <w:rPr>
-          <w:lang w:val="en-US"/>
-        </w:rPr>
         <w:t xml:space="preserve">: </w:t>
       </w:r>
       <w:r>
@@ -15409,9 +15409,6 @@
         <w:t>List</w:t>
       </w:r>
       <w:r>
-        <w:rPr>
-          <w:lang w:val="en-US"/>
-        </w:rPr>
         <w:t>_</w:t>
       </w:r>
       <w:r>
@@ -15632,14 +15629,23 @@
       <w:pPr>
         <w:pStyle w:val="a3"/>
         <w:ind w:left="0"/>
+        <w:rPr>
+          <w:lang w:val="en-US"/>
+        </w:rPr>
       </w:pPr>
       <w:r>
         <w:t>Кнопка</w:t>
       </w:r>
       <w:r>
+        <w:rPr>
+          <w:lang w:val="en-US"/>
+        </w:rPr>
         <w:t>:</w:t>
       </w:r>
       <w:r>
+        <w:rPr>
+          <w:lang w:val="en-US"/>
+        </w:rPr>
         <w:t xml:space="preserve"> </w:t>
       </w:r>
       <w:r>
@@ -15649,6 +15655,9 @@
         <w:t>New</w:t>
       </w:r>
       <w:r>
+        <w:rPr>
+          <w:lang w:val="en-US"/>
+        </w:rPr>
         <w:t xml:space="preserve"> </w:t>
       </w:r>
       <w:proofErr w:type="gramStart"/>
@@ -15659,10 +15668,16 @@
         <w:t>Income</w:t>
       </w:r>
       <w:r>
+        <w:rPr>
+          <w:lang w:val="en-US"/>
+        </w:rPr>
         <w:t xml:space="preserve"> ;</w:t>
       </w:r>
       <w:proofErr w:type="gramEnd"/>
       <w:r>
+        <w:rPr>
+          <w:lang w:val="en-US"/>
+        </w:rPr>
         <w:t xml:space="preserve">  </w:t>
       </w:r>
       <w:proofErr w:type="spellStart"/>
@@ -15672,8 +15687,10 @@
         </w:rPr>
         <w:t>btn</w:t>
       </w:r>
-      <w:proofErr w:type="spellEnd"/>
-      <w:r>
+      <w:r>
+        <w:rPr>
+          <w:lang w:val="en-US"/>
+        </w:rPr>
         <w:t>_</w:t>
       </w:r>
       <w:r>
@@ -15683,6 +15700,9 @@
         <w:t>new</w:t>
       </w:r>
       <w:r>
+        <w:rPr>
+          <w:lang w:val="en-US"/>
+        </w:rPr>
         <w:t>_</w:t>
       </w:r>
       <w:r>
@@ -15691,29 +15711,69 @@
         </w:rPr>
         <w:t>income</w:t>
       </w:r>
-      <w:r>
+      <w:proofErr w:type="spellEnd"/>
+      <w:r>
+        <w:rPr>
+          <w:lang w:val="en-US"/>
+        </w:rPr>
         <w:t xml:space="preserve"> - </w:t>
       </w:r>
       <w:r>
-        <w:t>Создание нового списка Поступлений</w:t>
+        <w:t>Создание</w:t>
+      </w:r>
+      <w:r>
+        <w:rPr>
+          <w:lang w:val="en-US"/>
+        </w:rPr>
+        <w:t xml:space="preserve"> </w:t>
+      </w:r>
+      <w:r>
+        <w:t>нового</w:t>
+      </w:r>
+      <w:r>
+        <w:rPr>
+          <w:lang w:val="en-US"/>
+        </w:rPr>
+        <w:t xml:space="preserve"> </w:t>
+      </w:r>
+      <w:r>
+        <w:t>списка</w:t>
+      </w:r>
+      <w:r>
+        <w:rPr>
+          <w:lang w:val="en-US"/>
+        </w:rPr>
+        <w:t xml:space="preserve"> </w:t>
+      </w:r>
+      <w:r>
+        <w:t>Поступлений</w:t>
       </w:r>
     </w:p>
     <w:p>
       <w:pPr>
         <w:pStyle w:val="a3"/>
         <w:ind w:left="0"/>
+        <w:rPr>
+          <w:lang w:val="en-US"/>
+        </w:rPr>
       </w:pPr>
     </w:p>
     <w:p>
       <w:pPr>
         <w:pStyle w:val="a3"/>
         <w:ind w:left="0"/>
+        <w:rPr>
+          <w:lang w:val="en-US"/>
+        </w:rPr>
       </w:pPr>
     </w:p>
     <w:p>
       <w:pPr>
         <w:pStyle w:val="a3"/>
         <w:ind w:left="0"/>
+        <w:rPr>
+          <w:lang w:val="en-US"/>
+        </w:rPr>
       </w:pPr>
     </w:p>
     <w:p>
@@ -16718,36 +16778,21 @@
         </w:rPr>
         <w:t xml:space="preserve">with </w:t>
       </w:r>
-      <w:r>
-        <w:rPr>
-          <w:color w:val="000000"/>
-          <w:lang w:val="en-US"/>
-        </w:rPr>
-        <w:t>db_session:</w:t>
-      </w:r>
-      <w:r>
-        <w:rPr>
-          <w:color w:val="000000"/>
-          <w:lang w:val="en-US"/>
-        </w:rPr>
-        <w:br/>
-        <w:t xml:space="preserve">        i = </w:t>
-      </w:r>
-      <w:proofErr w:type="gramStart"/>
-      <w:r>
-        <w:rPr>
-          <w:color w:val="000000"/>
-          <w:lang w:val="en-US"/>
-        </w:rPr>
-        <w:t>Income(</w:t>
-      </w:r>
-      <w:proofErr w:type="gramEnd"/>
-      <w:r>
-        <w:rPr>
-          <w:color w:val="000000"/>
-          <w:lang w:val="en-US"/>
-        </w:rPr>
-        <w:t>)</w:t>
+      <w:proofErr w:type="spellStart"/>
+      <w:r>
+        <w:rPr>
+          <w:color w:val="000000"/>
+          <w:lang w:val="en-US"/>
+        </w:rPr>
+        <w:t>db_session</w:t>
+      </w:r>
+      <w:proofErr w:type="spellEnd"/>
+      <w:r>
+        <w:rPr>
+          <w:color w:val="000000"/>
+          <w:lang w:val="en-US"/>
+        </w:rPr>
+        <w:t>:</w:t>
       </w:r>
       <w:r>
         <w:rPr>
@@ -16757,6 +16802,46 @@
         <w:br/>
         <w:t xml:space="preserve">        </w:t>
       </w:r>
+      <w:proofErr w:type="spellStart"/>
+      <w:r>
+        <w:rPr>
+          <w:color w:val="000000"/>
+          <w:lang w:val="en-US"/>
+        </w:rPr>
+        <w:t>i</w:t>
+      </w:r>
+      <w:proofErr w:type="spellEnd"/>
+      <w:r>
+        <w:rPr>
+          <w:color w:val="000000"/>
+          <w:lang w:val="en-US"/>
+        </w:rPr>
+        <w:t xml:space="preserve"> = </w:t>
+      </w:r>
+      <w:proofErr w:type="gramStart"/>
+      <w:r>
+        <w:rPr>
+          <w:color w:val="000000"/>
+          <w:lang w:val="en-US"/>
+        </w:rPr>
+        <w:t>Income(</w:t>
+      </w:r>
+      <w:proofErr w:type="gramEnd"/>
+      <w:r>
+        <w:rPr>
+          <w:color w:val="000000"/>
+          <w:lang w:val="en-US"/>
+        </w:rPr>
+        <w:t>)</w:t>
+      </w:r>
+      <w:r>
+        <w:rPr>
+          <w:color w:val="000000"/>
+          <w:lang w:val="en-US"/>
+        </w:rPr>
+        <w:br/>
+        <w:t xml:space="preserve">        </w:t>
+      </w:r>
       <w:r>
         <w:rPr>
           <w:color w:val="808080"/>
@@ -16769,7 +16854,23 @@
           <w:color w:val="000000"/>
           <w:lang w:val="en-US"/>
         </w:rPr>
-        <w:t>= List_income(</w:t>
+        <w:t xml:space="preserve">= </w:t>
+      </w:r>
+      <w:proofErr w:type="spellStart"/>
+      <w:r>
+        <w:rPr>
+          <w:color w:val="000000"/>
+          <w:lang w:val="en-US"/>
+        </w:rPr>
+        <w:t>List_income</w:t>
+      </w:r>
+      <w:proofErr w:type="spellEnd"/>
+      <w:r>
+        <w:rPr>
+          <w:color w:val="000000"/>
+          <w:lang w:val="en-US"/>
+        </w:rPr>
+        <w:t>(</w:t>
       </w:r>
       <w:r>
         <w:rPr>
@@ -16783,7 +16884,23 @@
           <w:color w:val="000000"/>
           <w:lang w:val="en-US"/>
         </w:rPr>
-        <w:t xml:space="preserve">=i)  </w:t>
+        <w:t>=</w:t>
+      </w:r>
+      <w:proofErr w:type="spellStart"/>
+      <w:r>
+        <w:rPr>
+          <w:color w:val="000000"/>
+          <w:lang w:val="en-US"/>
+        </w:rPr>
+        <w:t>i</w:t>
+      </w:r>
+      <w:proofErr w:type="spellEnd"/>
+      <w:r>
+        <w:rPr>
+          <w:color w:val="000000"/>
+          <w:lang w:val="en-US"/>
+        </w:rPr>
+        <w:t xml:space="preserve">)  </w:t>
       </w:r>
       <w:r>
         <w:rPr>
@@ -16804,12 +16921,21 @@
         <w:br/>
         <w:t xml:space="preserve">        </w:t>
       </w:r>
-      <w:r>
-        <w:rPr>
-          <w:color w:val="000000"/>
-          <w:lang w:val="en-US"/>
-        </w:rPr>
-        <w:t xml:space="preserve">number_income = select(s </w:t>
+      <w:proofErr w:type="spellStart"/>
+      <w:r>
+        <w:rPr>
+          <w:color w:val="000000"/>
+          <w:lang w:val="en-US"/>
+        </w:rPr>
+        <w:t>number_income</w:t>
+      </w:r>
+      <w:proofErr w:type="spellEnd"/>
+      <w:r>
+        <w:rPr>
+          <w:color w:val="000000"/>
+          <w:lang w:val="en-US"/>
+        </w:rPr>
+        <w:t xml:space="preserve"> = select(s </w:t>
       </w:r>
       <w:r>
         <w:rPr>
@@ -16836,12 +16962,21 @@
         </w:rPr>
         <w:t xml:space="preserve">in </w:t>
       </w:r>
-      <w:r>
-        <w:rPr>
-          <w:color w:val="000000"/>
-          <w:lang w:val="en-US"/>
-        </w:rPr>
-        <w:t>List_income).count()</w:t>
+      <w:proofErr w:type="spellStart"/>
+      <w:r>
+        <w:rPr>
+          <w:color w:val="000000"/>
+          <w:lang w:val="en-US"/>
+        </w:rPr>
+        <w:t>List_income</w:t>
+      </w:r>
+      <w:proofErr w:type="spellEnd"/>
+      <w:r>
+        <w:rPr>
+          <w:color w:val="000000"/>
+          <w:lang w:val="en-US"/>
+        </w:rPr>
+        <w:t>).count()</w:t>
       </w:r>
       <w:r>
         <w:rPr>
@@ -16999,13 +17134,3235 @@
         <w:t>()</w:t>
       </w:r>
     </w:p>
-    <w:p>
-      <w:pPr>
-        <w:rPr>
-          <w:lang w:val="en-US"/>
-        </w:rPr>
-      </w:pPr>
-    </w:p>
+    <w:p/>
+    <w:p/>
+    <w:p>
+      <w:pPr>
+        <w:rPr>
+          <w:rFonts w:asciiTheme="majorHAnsi" w:eastAsiaTheme="majorEastAsia" w:hAnsiTheme="majorHAnsi" w:cstheme="majorBidi"/>
+          <w:color w:val="2F5496" w:themeColor="accent1" w:themeShade="BF"/>
+          <w:sz w:val="26"/>
+          <w:szCs w:val="26"/>
+        </w:rPr>
+      </w:pPr>
+      <w:r>
+        <w:rPr>
+          <w:rFonts w:asciiTheme="majorHAnsi" w:eastAsiaTheme="majorEastAsia" w:hAnsiTheme="majorHAnsi" w:cstheme="majorBidi"/>
+          <w:color w:val="2F5496" w:themeColor="accent1" w:themeShade="BF"/>
+          <w:sz w:val="26"/>
+          <w:szCs w:val="26"/>
+        </w:rPr>
+        <w:t xml:space="preserve">22/12/2022 добавляю кнопку </w:t>
+      </w:r>
+      <w:proofErr w:type="spellStart"/>
+      <w:proofErr w:type="gramStart"/>
+      <w:r>
+        <w:rPr>
+          <w:rFonts w:asciiTheme="majorHAnsi" w:eastAsiaTheme="majorEastAsia" w:hAnsiTheme="majorHAnsi" w:cstheme="majorBidi"/>
+          <w:color w:val="2F5496" w:themeColor="accent1" w:themeShade="BF"/>
+          <w:sz w:val="26"/>
+          <w:szCs w:val="26"/>
+        </w:rPr>
+        <w:t>Del</w:t>
+      </w:r>
+      <w:proofErr w:type="spellEnd"/>
+      <w:r>
+        <w:rPr>
+          <w:rFonts w:asciiTheme="majorHAnsi" w:eastAsiaTheme="majorEastAsia" w:hAnsiTheme="majorHAnsi" w:cstheme="majorBidi"/>
+          <w:color w:val="2F5496" w:themeColor="accent1" w:themeShade="BF"/>
+          <w:sz w:val="26"/>
+          <w:szCs w:val="26"/>
+        </w:rPr>
+        <w:t>(</w:t>
+      </w:r>
+      <w:proofErr w:type="gramEnd"/>
+      <w:r>
+        <w:rPr>
+          <w:rFonts w:asciiTheme="majorHAnsi" w:eastAsiaTheme="majorEastAsia" w:hAnsiTheme="majorHAnsi" w:cstheme="majorBidi"/>
+          <w:color w:val="2F5496" w:themeColor="accent1" w:themeShade="BF"/>
+          <w:sz w:val="26"/>
+          <w:szCs w:val="26"/>
+        </w:rPr>
+        <w:t>см. выше)</w:t>
+      </w:r>
+    </w:p>
+    <w:p>
+      <w:pPr>
+        <w:pStyle w:val="HTML"/>
+        <w:shd w:val="clear" w:color="auto" w:fill="FFFFFF"/>
+        <w:rPr>
+          <w:color w:val="000000"/>
+          <w:lang w:val="en-US"/>
+        </w:rPr>
+      </w:pPr>
+      <w:proofErr w:type="spellStart"/>
+      <w:r>
+        <w:rPr>
+          <w:color w:val="000000"/>
+          <w:lang w:val="en-US"/>
+        </w:rPr>
+        <w:t>List_income</w:t>
+      </w:r>
+      <w:proofErr w:type="spellEnd"/>
+      <w:r>
+        <w:rPr>
+          <w:color w:val="000000"/>
+          <w:lang w:val="en-US"/>
+        </w:rPr>
+        <w:t>[</w:t>
+      </w:r>
+      <w:proofErr w:type="spellStart"/>
+      <w:r>
+        <w:rPr>
+          <w:color w:val="000000"/>
+          <w:lang w:val="en-US"/>
+        </w:rPr>
+        <w:t>number_income</w:t>
+      </w:r>
+      <w:proofErr w:type="spellEnd"/>
+      <w:proofErr w:type="gramStart"/>
+      <w:r>
+        <w:rPr>
+          <w:color w:val="000000"/>
+          <w:lang w:val="en-US"/>
+        </w:rPr>
+        <w:t>].delete</w:t>
+      </w:r>
+      <w:proofErr w:type="gramEnd"/>
+      <w:r>
+        <w:rPr>
+          <w:color w:val="000000"/>
+          <w:lang w:val="en-US"/>
+        </w:rPr>
+        <w:t>()</w:t>
+      </w:r>
+    </w:p>
+    <w:p>
+      <w:pPr>
+        <w:rPr>
+          <w:color w:val="000000"/>
+        </w:rPr>
+      </w:pPr>
+      <w:r>
+        <w:t xml:space="preserve">получается, Но не получается удалить </w:t>
+      </w:r>
+      <w:proofErr w:type="gramStart"/>
+      <w:r>
+        <w:rPr>
+          <w:color w:val="000000"/>
+          <w:lang w:val="en-US"/>
+        </w:rPr>
+        <w:t>I</w:t>
+      </w:r>
+      <w:r>
+        <w:rPr>
+          <w:color w:val="000000"/>
+          <w:lang w:val="en-US"/>
+        </w:rPr>
+        <w:t>ncome</w:t>
+      </w:r>
+      <w:r>
+        <w:rPr>
+          <w:color w:val="000000"/>
+        </w:rPr>
+        <w:t>[</w:t>
+      </w:r>
+      <w:proofErr w:type="gramEnd"/>
+      <w:r>
+        <w:rPr>
+          <w:color w:val="000000"/>
+        </w:rPr>
+        <w:t xml:space="preserve">] </w:t>
+      </w:r>
+      <w:r>
+        <w:rPr>
+          <w:color w:val="000000"/>
+        </w:rPr>
+        <w:t>связанную с лист</w:t>
+      </w:r>
+    </w:p>
+    <w:p/>
+    <w:p>
+      <w:pPr>
+        <w:pStyle w:val="2"/>
+      </w:pPr>
+      <w:r>
+        <w:t>22/12/2022</w:t>
+      </w:r>
+      <w:r>
+        <w:t xml:space="preserve"> меняю базу </w:t>
+      </w:r>
+    </w:p>
+    <w:p>
+      <w:r>
+        <w:t xml:space="preserve">Удалил </w:t>
+      </w:r>
+      <w:proofErr w:type="spellStart"/>
+      <w:r>
+        <w:t>кеш</w:t>
+      </w:r>
+      <w:proofErr w:type="spellEnd"/>
+      <w:r>
+        <w:t xml:space="preserve"> </w:t>
+      </w:r>
+    </w:p>
+    <w:p>
+      <w:r>
+        <w:t>Удалил БД</w:t>
+      </w:r>
+      <w:r>
+        <w:t>:</w:t>
+      </w:r>
+    </w:p>
+    <w:p>
+      <w:pPr>
+        <w:rPr>
+          <w:lang w:val="en-US"/>
+        </w:rPr>
+      </w:pPr>
+      <w:r>
+        <w:rPr>
+          <w:noProof/>
+        </w:rPr>
+        <w:lastRenderedPageBreak/>
+        <w:drawing>
+          <wp:inline distT="0" distB="0" distL="0" distR="0" wp14:anchorId="187866CB" wp14:editId="17882E9B">
+            <wp:extent cx="5040630" cy="4714875"/>
+            <wp:effectExtent l="0" t="0" r="0" b="0"/>
+            <wp:docPr id="31" name="Рисунок 31"/>
+            <wp:cNvGraphicFramePr>
+              <a:graphicFrameLocks xmlns:a="http://schemas.openxmlformats.org/drawingml/2006/main" noChangeAspect="1"/>
+            </wp:cNvGraphicFramePr>
+            <a:graphic xmlns:a="http://schemas.openxmlformats.org/drawingml/2006/main">
+              <a:graphicData uri="http://schemas.openxmlformats.org/drawingml/2006/picture">
+                <pic:pic xmlns:pic="http://schemas.openxmlformats.org/drawingml/2006/picture">
+                  <pic:nvPicPr>
+                    <pic:cNvPr id="1" name=""/>
+                    <pic:cNvPicPr/>
+                  </pic:nvPicPr>
+                  <pic:blipFill>
+                    <a:blip r:embed="rId38"/>
+                    <a:stretch>
+                      <a:fillRect/>
+                    </a:stretch>
+                  </pic:blipFill>
+                  <pic:spPr>
+                    <a:xfrm>
+                      <a:off x="0" y="0"/>
+                      <a:ext cx="5040630" cy="4714875"/>
+                    </a:xfrm>
+                    <a:prstGeom prst="rect">
+                      <a:avLst/>
+                    </a:prstGeom>
+                  </pic:spPr>
+                </pic:pic>
+              </a:graphicData>
+            </a:graphic>
+          </wp:inline>
+        </w:drawing>
+      </w:r>
+    </w:p>
+    <w:p>
+      <w:r>
+        <w:t>Поправил БД</w:t>
+      </w:r>
+    </w:p>
+    <w:p>
+      <w:proofErr w:type="gramStart"/>
+      <w:r>
+        <w:t xml:space="preserve">добавил </w:t>
+      </w:r>
+      <w:r>
+        <w:t xml:space="preserve"> </w:t>
+      </w:r>
+      <w:r>
+        <w:rPr>
+          <w:lang w:val="en-US"/>
+        </w:rPr>
+        <w:t>cascade</w:t>
+      </w:r>
+      <w:proofErr w:type="gramEnd"/>
+      <w:r>
+        <w:t>_</w:t>
+      </w:r>
+      <w:r>
+        <w:rPr>
+          <w:lang w:val="en-US"/>
+        </w:rPr>
+        <w:t>delete</w:t>
+      </w:r>
+      <w:r>
+        <w:t>=</w:t>
+      </w:r>
+      <w:r>
+        <w:rPr>
+          <w:lang w:val="en-US"/>
+        </w:rPr>
+        <w:t>True</w:t>
+      </w:r>
+    </w:p>
+    <w:p>
+      <w:r>
+        <w:t>Запустил заново</w:t>
+      </w:r>
+    </w:p>
+    <w:p>
+      <w:r>
+        <w:t xml:space="preserve">Выяснил, что надо было поменять местами типы связи </w:t>
+      </w:r>
+      <w:r>
+        <w:rPr>
+          <w:lang w:val="en-US"/>
+        </w:rPr>
+        <w:t>Income</w:t>
+      </w:r>
+      <w:r>
+        <w:t xml:space="preserve"> </w:t>
+      </w:r>
+      <w:r>
+        <w:rPr>
+          <w:lang w:val="en-US"/>
+        </w:rPr>
+        <w:t>c</w:t>
+      </w:r>
+      <w:r>
+        <w:t xml:space="preserve"> </w:t>
+      </w:r>
+      <w:r>
+        <w:rPr>
+          <w:lang w:val="en-US"/>
+        </w:rPr>
+        <w:t>List</w:t>
+      </w:r>
+      <w:r>
+        <w:t>_</w:t>
+      </w:r>
+      <w:r>
+        <w:rPr>
+          <w:lang w:val="en-US"/>
+        </w:rPr>
+        <w:t>income</w:t>
+      </w:r>
+    </w:p>
+    <w:p>
+      <w:pPr>
+        <w:pStyle w:val="2"/>
+      </w:pPr>
+      <w:r>
+        <w:t xml:space="preserve">Не получается создать несколько записей </w:t>
+      </w:r>
+      <w:proofErr w:type="spellStart"/>
+      <w:r>
+        <w:t>Income</w:t>
+      </w:r>
+      <w:proofErr w:type="spellEnd"/>
+      <w:r>
+        <w:t xml:space="preserve"> c </w:t>
+      </w:r>
+      <w:proofErr w:type="spellStart"/>
+      <w:r>
+        <w:t>List_income</w:t>
+      </w:r>
+      <w:proofErr w:type="spellEnd"/>
+    </w:p>
+    <w:p>
+      <w:r>
+        <w:t xml:space="preserve">Вернулся в </w:t>
+      </w:r>
+      <w:proofErr w:type="spellStart"/>
+      <w:r>
+        <w:t>create</w:t>
+      </w:r>
+      <w:proofErr w:type="spellEnd"/>
+      <w:r>
+        <w:t xml:space="preserve"> BD.py</w:t>
+      </w:r>
+    </w:p>
+    <w:p>
+      <w:pPr>
+        <w:rPr>
+          <w:lang w:val="en-US"/>
+        </w:rPr>
+      </w:pPr>
+      <w:r>
+        <w:t>Получилось, но не понятно – как определить – какие строки БД надо править. Решил</w:t>
+      </w:r>
+      <w:r>
+        <w:rPr>
+          <w:lang w:val="en-US"/>
+        </w:rPr>
+        <w:t xml:space="preserve"> </w:t>
+      </w:r>
+      <w:r>
+        <w:t>добавить</w:t>
+      </w:r>
+      <w:r>
+        <w:rPr>
+          <w:lang w:val="en-US"/>
+        </w:rPr>
+        <w:t xml:space="preserve"> </w:t>
+      </w:r>
+      <w:r>
+        <w:t>отдельный</w:t>
+      </w:r>
+      <w:r>
+        <w:rPr>
+          <w:lang w:val="en-US"/>
+        </w:rPr>
+        <w:t xml:space="preserve"> </w:t>
+      </w:r>
+      <w:r>
+        <w:t>класс</w:t>
+      </w:r>
+      <w:r>
+        <w:rPr>
+          <w:lang w:val="en-US"/>
+        </w:rPr>
+        <w:t xml:space="preserve"> </w:t>
+      </w:r>
+      <w:r>
+        <w:t>БД</w:t>
+      </w:r>
+      <w:r>
+        <w:rPr>
+          <w:lang w:val="en-US"/>
+        </w:rPr>
+        <w:t xml:space="preserve"> </w:t>
+      </w:r>
+    </w:p>
+    <w:p>
+      <w:pPr>
+        <w:pStyle w:val="HTML"/>
+        <w:shd w:val="clear" w:color="auto" w:fill="FFFFFF"/>
+        <w:rPr>
+          <w:color w:val="000000"/>
+          <w:lang w:val="en-US"/>
+        </w:rPr>
+      </w:pPr>
+      <w:r>
+        <w:rPr>
+          <w:b/>
+          <w:bCs/>
+          <w:color w:val="000080"/>
+          <w:lang w:val="en-US"/>
+        </w:rPr>
+        <w:t xml:space="preserve">class </w:t>
+      </w:r>
+      <w:r>
+        <w:rPr>
+          <w:color w:val="000000"/>
+          <w:lang w:val="en-US"/>
+        </w:rPr>
+        <w:t>Const(</w:t>
+      </w:r>
+      <w:proofErr w:type="spellStart"/>
+      <w:proofErr w:type="gramStart"/>
+      <w:r>
+        <w:rPr>
+          <w:color w:val="000000"/>
+          <w:lang w:val="en-US"/>
+        </w:rPr>
+        <w:t>db.Entity</w:t>
+      </w:r>
+      <w:proofErr w:type="spellEnd"/>
+      <w:proofErr w:type="gramEnd"/>
+      <w:r>
+        <w:rPr>
+          <w:color w:val="000000"/>
+          <w:lang w:val="en-US"/>
+        </w:rPr>
+        <w:t>):</w:t>
+      </w:r>
+      <w:r>
+        <w:rPr>
+          <w:color w:val="000000"/>
+          <w:lang w:val="en-US"/>
+        </w:rPr>
+        <w:br/>
+        <w:t xml:space="preserve">    id = </w:t>
+      </w:r>
+      <w:proofErr w:type="spellStart"/>
+      <w:r>
+        <w:rPr>
+          <w:color w:val="000000"/>
+          <w:lang w:val="en-US"/>
+        </w:rPr>
+        <w:t>PrimaryKey</w:t>
+      </w:r>
+      <w:proofErr w:type="spellEnd"/>
+      <w:r>
+        <w:rPr>
+          <w:color w:val="000000"/>
+          <w:lang w:val="en-US"/>
+        </w:rPr>
+        <w:t>(</w:t>
+      </w:r>
+      <w:r>
+        <w:rPr>
+          <w:color w:val="000080"/>
+          <w:lang w:val="en-US"/>
+        </w:rPr>
+        <w:t>int</w:t>
+      </w:r>
+      <w:r>
+        <w:rPr>
+          <w:color w:val="000000"/>
+          <w:lang w:val="en-US"/>
+        </w:rPr>
+        <w:t xml:space="preserve">, </w:t>
+      </w:r>
+      <w:r>
+        <w:rPr>
+          <w:color w:val="660099"/>
+          <w:lang w:val="en-US"/>
+        </w:rPr>
+        <w:t>auto</w:t>
+      </w:r>
+      <w:r>
+        <w:rPr>
+          <w:color w:val="000000"/>
+          <w:lang w:val="en-US"/>
+        </w:rPr>
+        <w:t>=</w:t>
+      </w:r>
+      <w:r>
+        <w:rPr>
+          <w:b/>
+          <w:bCs/>
+          <w:color w:val="000080"/>
+          <w:lang w:val="en-US"/>
+        </w:rPr>
+        <w:t>True</w:t>
+      </w:r>
+      <w:r>
+        <w:rPr>
+          <w:color w:val="000000"/>
+          <w:lang w:val="en-US"/>
+        </w:rPr>
+        <w:t>)</w:t>
+      </w:r>
+      <w:r>
+        <w:rPr>
+          <w:i/>
+          <w:iCs/>
+          <w:color w:val="808080"/>
+          <w:lang w:val="en-US"/>
+        </w:rPr>
+        <w:t># id=1/2 - Buy-</w:t>
+      </w:r>
+      <w:proofErr w:type="spellStart"/>
+      <w:r>
+        <w:rPr>
+          <w:i/>
+          <w:iCs/>
+          <w:color w:val="808080"/>
+          <w:lang w:val="en-US"/>
+        </w:rPr>
+        <w:t>List_Buy</w:t>
+      </w:r>
+      <w:proofErr w:type="spellEnd"/>
+      <w:r>
+        <w:rPr>
+          <w:i/>
+          <w:iCs/>
+          <w:color w:val="808080"/>
+          <w:lang w:val="en-US"/>
+        </w:rPr>
+        <w:t xml:space="preserve"> and id=3/4 - </w:t>
+      </w:r>
+      <w:proofErr w:type="spellStart"/>
+      <w:r>
+        <w:rPr>
+          <w:i/>
+          <w:iCs/>
+          <w:color w:val="808080"/>
+          <w:lang w:val="en-US"/>
+        </w:rPr>
+        <w:t>Income_List_income</w:t>
+      </w:r>
+      <w:proofErr w:type="spellEnd"/>
+      <w:r>
+        <w:rPr>
+          <w:i/>
+          <w:iCs/>
+          <w:color w:val="808080"/>
+          <w:lang w:val="en-US"/>
+        </w:rPr>
+        <w:br/>
+        <w:t xml:space="preserve">    </w:t>
+      </w:r>
+      <w:r>
+        <w:rPr>
+          <w:color w:val="000000"/>
+          <w:lang w:val="en-US"/>
+        </w:rPr>
+        <w:t>number = Optional(</w:t>
+      </w:r>
+      <w:r>
+        <w:rPr>
+          <w:color w:val="000080"/>
+          <w:lang w:val="en-US"/>
+        </w:rPr>
+        <w:t>int</w:t>
+      </w:r>
+      <w:r>
+        <w:rPr>
+          <w:color w:val="000000"/>
+          <w:lang w:val="en-US"/>
+        </w:rPr>
+        <w:t xml:space="preserve">, </w:t>
+      </w:r>
+      <w:r>
+        <w:rPr>
+          <w:color w:val="660099"/>
+          <w:lang w:val="en-US"/>
+        </w:rPr>
+        <w:t>default</w:t>
+      </w:r>
+      <w:r>
+        <w:rPr>
+          <w:color w:val="000000"/>
+          <w:lang w:val="en-US"/>
+        </w:rPr>
+        <w:t>=</w:t>
+      </w:r>
+      <w:r>
+        <w:rPr>
+          <w:color w:val="0000FF"/>
+          <w:lang w:val="en-US"/>
+        </w:rPr>
+        <w:t>1</w:t>
+      </w:r>
+      <w:r>
+        <w:rPr>
+          <w:color w:val="000000"/>
+          <w:lang w:val="en-US"/>
+        </w:rPr>
+        <w:t>)</w:t>
+      </w:r>
+    </w:p>
+    <w:p>
+      <w:pPr>
+        <w:rPr>
+          <w:lang w:val="en-US"/>
+        </w:rPr>
+      </w:pPr>
+    </w:p>
+    <w:p>
+      <w:r>
+        <w:t xml:space="preserve">Не получается из </w:t>
+      </w:r>
+      <w:r>
+        <w:rPr>
+          <w:lang w:val="en-US"/>
+        </w:rPr>
+        <w:t>List</w:t>
+      </w:r>
+      <w:r>
+        <w:t>_</w:t>
+      </w:r>
+      <w:r>
+        <w:rPr>
+          <w:lang w:val="en-US"/>
+        </w:rPr>
+        <w:t>income</w:t>
+      </w:r>
+      <w:r>
+        <w:t>[</w:t>
+      </w:r>
+      <w:r>
+        <w:rPr>
+          <w:lang w:val="en-US"/>
+        </w:rPr>
+        <w:t>id</w:t>
+      </w:r>
+      <w:r>
+        <w:t xml:space="preserve">] </w:t>
+      </w:r>
+      <w:r>
+        <w:t>вытащить №</w:t>
+      </w:r>
+      <w:r>
+        <w:rPr>
+          <w:lang w:val="en-US"/>
+        </w:rPr>
+        <w:t>id</w:t>
+      </w:r>
+      <w:r>
+        <w:t xml:space="preserve"> </w:t>
+      </w:r>
+      <w:r>
+        <w:rPr>
+          <w:lang w:val="en-US"/>
+        </w:rPr>
+        <w:t>income</w:t>
+      </w:r>
+    </w:p>
+    <w:p>
+      <w:r>
+        <w:rPr>
+          <w:noProof/>
+        </w:rPr>
+        <w:lastRenderedPageBreak/>
+        <w:drawing>
+          <wp:inline distT="0" distB="0" distL="0" distR="0" wp14:anchorId="60259F24" wp14:editId="44B2EBF1">
+            <wp:extent cx="5040630" cy="1803400"/>
+            <wp:effectExtent l="0" t="0" r="0" b="0"/>
+            <wp:docPr id="33" name="Рисунок 33"/>
+            <wp:cNvGraphicFramePr>
+              <a:graphicFrameLocks xmlns:a="http://schemas.openxmlformats.org/drawingml/2006/main" noChangeAspect="1"/>
+            </wp:cNvGraphicFramePr>
+            <a:graphic xmlns:a="http://schemas.openxmlformats.org/drawingml/2006/main">
+              <a:graphicData uri="http://schemas.openxmlformats.org/drawingml/2006/picture">
+                <pic:pic xmlns:pic="http://schemas.openxmlformats.org/drawingml/2006/picture">
+                  <pic:nvPicPr>
+                    <pic:cNvPr id="1" name=""/>
+                    <pic:cNvPicPr/>
+                  </pic:nvPicPr>
+                  <pic:blipFill>
+                    <a:blip r:embed="rId39"/>
+                    <a:stretch>
+                      <a:fillRect/>
+                    </a:stretch>
+                  </pic:blipFill>
+                  <pic:spPr>
+                    <a:xfrm>
+                      <a:off x="0" y="0"/>
+                      <a:ext cx="5040630" cy="1803400"/>
+                    </a:xfrm>
+                    <a:prstGeom prst="rect">
+                      <a:avLst/>
+                    </a:prstGeom>
+                  </pic:spPr>
+                </pic:pic>
+              </a:graphicData>
+            </a:graphic>
+          </wp:inline>
+        </w:drawing>
+      </w:r>
+    </w:p>
+    <w:p>
+      <w:pPr>
+        <w:rPr>
+          <w:lang w:val="en-US"/>
+        </w:rPr>
+      </w:pPr>
+      <w:r>
+        <w:t>Попробую</w:t>
+      </w:r>
+      <w:r>
+        <w:rPr>
+          <w:lang w:val="en-US"/>
+        </w:rPr>
+        <w:t xml:space="preserve"> </w:t>
+      </w:r>
+      <w:r>
+        <w:t>таким</w:t>
+      </w:r>
+      <w:r>
+        <w:rPr>
+          <w:lang w:val="en-US"/>
+        </w:rPr>
+        <w:t xml:space="preserve"> </w:t>
+      </w:r>
+      <w:r>
+        <w:t>способом</w:t>
+      </w:r>
+    </w:p>
+    <w:p>
+      <w:pPr>
+        <w:pStyle w:val="aa"/>
+        <w:shd w:val="clear" w:color="auto" w:fill="FFFFFF"/>
+        <w:spacing w:before="0" w:beforeAutospacing="0" w:after="0" w:afterAutospacing="0"/>
+        <w:jc w:val="both"/>
+        <w:rPr>
+          <w:rFonts w:ascii="Verdana" w:hAnsi="Verdana"/>
+          <w:color w:val="000000"/>
+          <w:lang w:val="en-US"/>
+        </w:rPr>
+      </w:pPr>
+      <w:r>
+        <w:rPr>
+          <w:rFonts w:ascii="Verdana" w:hAnsi="Verdana"/>
+          <w:color w:val="000000"/>
+          <w:lang w:val="en-US"/>
+        </w:rPr>
+        <w:t>For example, if object </w:t>
+      </w:r>
+      <w:r>
+        <w:rPr>
+          <w:rStyle w:val="pre"/>
+          <w:rFonts w:ascii="Consolas" w:hAnsi="Consolas" w:cs="Courier New"/>
+          <w:color w:val="000000"/>
+          <w:sz w:val="26"/>
+          <w:szCs w:val="26"/>
+          <w:shd w:val="clear" w:color="auto" w:fill="EEEEEC"/>
+          <w:lang w:val="en-US"/>
+        </w:rPr>
+        <w:t>Order</w:t>
+      </w:r>
+      <w:r>
+        <w:rPr>
+          <w:rFonts w:ascii="Verdana" w:hAnsi="Verdana"/>
+          <w:color w:val="000000"/>
+          <w:lang w:val="en-US"/>
+        </w:rPr>
+        <w:t xml:space="preserve"> is uploaded to the cache, we can use the connection to switch to </w:t>
+      </w:r>
+      <w:proofErr w:type="gramStart"/>
+      <w:r>
+        <w:rPr>
+          <w:rFonts w:ascii="Verdana" w:hAnsi="Verdana"/>
+          <w:color w:val="000000"/>
+          <w:lang w:val="en-US"/>
+        </w:rPr>
+        <w:t>an</w:t>
+      </w:r>
+      <w:proofErr w:type="gramEnd"/>
+      <w:r>
+        <w:rPr>
+          <w:rFonts w:ascii="Verdana" w:hAnsi="Verdana"/>
+          <w:color w:val="000000"/>
+          <w:lang w:val="en-US"/>
+        </w:rPr>
+        <w:t> </w:t>
+      </w:r>
+      <w:r>
+        <w:rPr>
+          <w:rStyle w:val="pre"/>
+          <w:rFonts w:ascii="Consolas" w:hAnsi="Consolas" w:cs="Courier New"/>
+          <w:color w:val="000000"/>
+          <w:sz w:val="26"/>
+          <w:szCs w:val="26"/>
+          <w:shd w:val="clear" w:color="auto" w:fill="EEEEEC"/>
+          <w:lang w:val="en-US"/>
+        </w:rPr>
+        <w:t>Customer</w:t>
+      </w:r>
+      <w:r>
+        <w:rPr>
+          <w:rFonts w:ascii="Verdana" w:hAnsi="Verdana"/>
+          <w:color w:val="000000"/>
+          <w:lang w:val="en-US"/>
+        </w:rPr>
+        <w:t> object:</w:t>
+      </w:r>
+    </w:p>
+    <w:p>
+      <w:pPr>
+        <w:pStyle w:val="HTML"/>
+        <w:shd w:val="clear" w:color="auto" w:fill="EEEEEC"/>
+        <w:spacing w:line="300" w:lineRule="atLeast"/>
+        <w:jc w:val="both"/>
+        <w:rPr>
+          <w:rFonts w:ascii="Consolas" w:hAnsi="Consolas"/>
+          <w:color w:val="000000"/>
+          <w:sz w:val="24"/>
+          <w:szCs w:val="24"/>
+          <w:lang w:val="en-US"/>
+        </w:rPr>
+      </w:pPr>
+      <w:r>
+        <w:rPr>
+          <w:rStyle w:val="n"/>
+          <w:rFonts w:ascii="Consolas" w:hAnsi="Consolas"/>
+          <w:color w:val="000000"/>
+          <w:sz w:val="24"/>
+          <w:szCs w:val="24"/>
+          <w:lang w:val="en-US"/>
+        </w:rPr>
+        <w:t>order</w:t>
+      </w:r>
+      <w:r>
+        <w:rPr>
+          <w:rFonts w:ascii="Consolas" w:hAnsi="Consolas"/>
+          <w:color w:val="000000"/>
+          <w:sz w:val="24"/>
+          <w:szCs w:val="24"/>
+          <w:lang w:val="en-US"/>
+        </w:rPr>
+        <w:t xml:space="preserve"> </w:t>
+      </w:r>
+      <w:r>
+        <w:rPr>
+          <w:rStyle w:val="o"/>
+          <w:rFonts w:ascii="Consolas" w:hAnsi="Consolas"/>
+          <w:b/>
+          <w:bCs/>
+          <w:color w:val="CE5C00"/>
+          <w:sz w:val="24"/>
+          <w:szCs w:val="24"/>
+          <w:lang w:val="en-US"/>
+        </w:rPr>
+        <w:t>=</w:t>
+      </w:r>
+      <w:r>
+        <w:rPr>
+          <w:rFonts w:ascii="Consolas" w:hAnsi="Consolas"/>
+          <w:color w:val="000000"/>
+          <w:sz w:val="24"/>
+          <w:szCs w:val="24"/>
+          <w:lang w:val="en-US"/>
+        </w:rPr>
+        <w:t xml:space="preserve"> </w:t>
+      </w:r>
+      <w:proofErr w:type="gramStart"/>
+      <w:r>
+        <w:rPr>
+          <w:rStyle w:val="n"/>
+          <w:rFonts w:ascii="Consolas" w:hAnsi="Consolas"/>
+          <w:color w:val="000000"/>
+          <w:sz w:val="24"/>
+          <w:szCs w:val="24"/>
+          <w:lang w:val="en-US"/>
+        </w:rPr>
+        <w:t>Order</w:t>
+      </w:r>
+      <w:r>
+        <w:rPr>
+          <w:rStyle w:val="p"/>
+          <w:rFonts w:ascii="Consolas" w:hAnsi="Consolas"/>
+          <w:b/>
+          <w:bCs/>
+          <w:color w:val="000000"/>
+          <w:sz w:val="24"/>
+          <w:szCs w:val="24"/>
+          <w:lang w:val="en-US"/>
+        </w:rPr>
+        <w:t>[</w:t>
+      </w:r>
+      <w:proofErr w:type="gramEnd"/>
+      <w:r>
+        <w:rPr>
+          <w:rStyle w:val="mi"/>
+          <w:rFonts w:ascii="Consolas" w:hAnsi="Consolas"/>
+          <w:b/>
+          <w:bCs/>
+          <w:color w:val="0000CF"/>
+          <w:sz w:val="24"/>
+          <w:szCs w:val="24"/>
+          <w:lang w:val="en-US"/>
+        </w:rPr>
+        <w:t>123</w:t>
+      </w:r>
+      <w:r>
+        <w:rPr>
+          <w:rStyle w:val="p"/>
+          <w:rFonts w:ascii="Consolas" w:hAnsi="Consolas"/>
+          <w:b/>
+          <w:bCs/>
+          <w:color w:val="000000"/>
+          <w:sz w:val="24"/>
+          <w:szCs w:val="24"/>
+          <w:lang w:val="en-US"/>
+        </w:rPr>
+        <w:t>]</w:t>
+      </w:r>
+    </w:p>
+    <w:p>
+      <w:pPr>
+        <w:pStyle w:val="HTML"/>
+        <w:shd w:val="clear" w:color="auto" w:fill="EEEEEC"/>
+        <w:spacing w:line="300" w:lineRule="atLeast"/>
+        <w:jc w:val="both"/>
+        <w:rPr>
+          <w:rFonts w:ascii="Consolas" w:hAnsi="Consolas"/>
+          <w:color w:val="000000"/>
+          <w:sz w:val="24"/>
+          <w:szCs w:val="24"/>
+          <w:lang w:val="en-US"/>
+        </w:rPr>
+      </w:pPr>
+      <w:r>
+        <w:rPr>
+          <w:rStyle w:val="n"/>
+          <w:rFonts w:ascii="Consolas" w:hAnsi="Consolas"/>
+          <w:color w:val="000000"/>
+          <w:sz w:val="24"/>
+          <w:szCs w:val="24"/>
+          <w:lang w:val="en-US"/>
+        </w:rPr>
+        <w:t>customer</w:t>
+      </w:r>
+      <w:r>
+        <w:rPr>
+          <w:rFonts w:ascii="Consolas" w:hAnsi="Consolas"/>
+          <w:color w:val="000000"/>
+          <w:sz w:val="24"/>
+          <w:szCs w:val="24"/>
+          <w:lang w:val="en-US"/>
+        </w:rPr>
+        <w:t xml:space="preserve"> </w:t>
+      </w:r>
+      <w:r>
+        <w:rPr>
+          <w:rStyle w:val="o"/>
+          <w:rFonts w:ascii="Consolas" w:hAnsi="Consolas"/>
+          <w:b/>
+          <w:bCs/>
+          <w:color w:val="CE5C00"/>
+          <w:sz w:val="24"/>
+          <w:szCs w:val="24"/>
+          <w:lang w:val="en-US"/>
+        </w:rPr>
+        <w:t>=</w:t>
+      </w:r>
+      <w:r>
+        <w:rPr>
+          <w:rFonts w:ascii="Consolas" w:hAnsi="Consolas"/>
+          <w:color w:val="000000"/>
+          <w:sz w:val="24"/>
+          <w:szCs w:val="24"/>
+          <w:lang w:val="en-US"/>
+        </w:rPr>
+        <w:t xml:space="preserve"> </w:t>
+      </w:r>
+      <w:proofErr w:type="spellStart"/>
+      <w:proofErr w:type="gramStart"/>
+      <w:r>
+        <w:rPr>
+          <w:rStyle w:val="n"/>
+          <w:rFonts w:ascii="Consolas" w:hAnsi="Consolas"/>
+          <w:color w:val="000000"/>
+          <w:sz w:val="24"/>
+          <w:szCs w:val="24"/>
+          <w:lang w:val="en-US"/>
+        </w:rPr>
+        <w:t>order</w:t>
+      </w:r>
+      <w:r>
+        <w:rPr>
+          <w:rStyle w:val="o"/>
+          <w:rFonts w:ascii="Consolas" w:hAnsi="Consolas"/>
+          <w:b/>
+          <w:bCs/>
+          <w:color w:val="CE5C00"/>
+          <w:sz w:val="24"/>
+          <w:szCs w:val="24"/>
+          <w:lang w:val="en-US"/>
+        </w:rPr>
+        <w:t>.</w:t>
+      </w:r>
+      <w:r>
+        <w:rPr>
+          <w:rStyle w:val="n"/>
+          <w:rFonts w:ascii="Consolas" w:hAnsi="Consolas"/>
+          <w:color w:val="000000"/>
+          <w:sz w:val="24"/>
+          <w:szCs w:val="24"/>
+          <w:lang w:val="en-US"/>
+        </w:rPr>
+        <w:t>customer</w:t>
+      </w:r>
+      <w:proofErr w:type="spellEnd"/>
+      <w:proofErr w:type="gramEnd"/>
+    </w:p>
+    <w:p>
+      <w:pPr>
+        <w:pStyle w:val="HTML"/>
+        <w:shd w:val="clear" w:color="auto" w:fill="EEEEEC"/>
+        <w:spacing w:line="300" w:lineRule="atLeast"/>
+        <w:jc w:val="both"/>
+        <w:rPr>
+          <w:rFonts w:ascii="Consolas" w:hAnsi="Consolas"/>
+          <w:color w:val="000000"/>
+          <w:sz w:val="24"/>
+          <w:szCs w:val="24"/>
+          <w:lang w:val="en-US"/>
+        </w:rPr>
+      </w:pPr>
+      <w:r>
+        <w:rPr>
+          <w:rStyle w:val="k"/>
+          <w:rFonts w:ascii="Consolas" w:hAnsi="Consolas"/>
+          <w:b/>
+          <w:bCs/>
+          <w:color w:val="204A87"/>
+          <w:sz w:val="24"/>
+          <w:szCs w:val="24"/>
+          <w:lang w:val="en-US"/>
+        </w:rPr>
+        <w:t>print</w:t>
+      </w:r>
+      <w:r>
+        <w:rPr>
+          <w:rFonts w:ascii="Consolas" w:hAnsi="Consolas"/>
+          <w:color w:val="000000"/>
+          <w:sz w:val="24"/>
+          <w:szCs w:val="24"/>
+          <w:lang w:val="en-US"/>
+        </w:rPr>
+        <w:t xml:space="preserve"> </w:t>
+      </w:r>
+      <w:r>
+        <w:rPr>
+          <w:rStyle w:val="n"/>
+          <w:rFonts w:ascii="Consolas" w:hAnsi="Consolas"/>
+          <w:color w:val="000000"/>
+          <w:sz w:val="24"/>
+          <w:szCs w:val="24"/>
+          <w:lang w:val="en-US"/>
+        </w:rPr>
+        <w:t>customer</w:t>
+      </w:r>
+      <w:r>
+        <w:rPr>
+          <w:rStyle w:val="o"/>
+          <w:rFonts w:ascii="Consolas" w:hAnsi="Consolas"/>
+          <w:b/>
+          <w:bCs/>
+          <w:color w:val="CE5C00"/>
+          <w:sz w:val="24"/>
+          <w:szCs w:val="24"/>
+          <w:lang w:val="en-US"/>
+        </w:rPr>
+        <w:t>.</w:t>
+      </w:r>
+      <w:r>
+        <w:rPr>
+          <w:rStyle w:val="n"/>
+          <w:rFonts w:ascii="Consolas" w:hAnsi="Consolas"/>
+          <w:color w:val="000000"/>
+          <w:sz w:val="24"/>
+          <w:szCs w:val="24"/>
+          <w:lang w:val="en-US"/>
+        </w:rPr>
+        <w:t>name</w:t>
+      </w:r>
+    </w:p>
+    <w:p>
+      <w:pPr>
+        <w:rPr>
+          <w:lang w:val="en-US"/>
+        </w:rPr>
+      </w:pPr>
+    </w:p>
+    <w:p>
+      <w:r>
+        <w:rPr>
+          <w:lang w:val="en-US"/>
+        </w:rPr>
+        <w:t>or</w:t>
+      </w:r>
+    </w:p>
+    <w:p>
+      <w:pPr>
+        <w:pStyle w:val="aa"/>
+        <w:shd w:val="clear" w:color="auto" w:fill="FFFFFF"/>
+        <w:spacing w:line="336" w:lineRule="atLeast"/>
+        <w:rPr>
+          <w:rFonts w:ascii="Georgia" w:hAnsi="Georgia"/>
+          <w:color w:val="3E4349"/>
+          <w:sz w:val="26"/>
+          <w:szCs w:val="26"/>
+        </w:rPr>
+      </w:pPr>
+      <w:hyperlink r:id="rId40" w:anchor="getattr" w:history="1">
+        <w:proofErr w:type="spellStart"/>
+        <w:proofErr w:type="gramStart"/>
+        <w:r>
+          <w:rPr>
+            <w:rStyle w:val="a4"/>
+            <w:rFonts w:ascii="Georgia" w:eastAsiaTheme="majorEastAsia" w:hAnsi="Georgia"/>
+            <w:color w:val="004B6B"/>
+          </w:rPr>
+          <w:t>getattr</w:t>
+        </w:r>
+        <w:proofErr w:type="spellEnd"/>
+        <w:r>
+          <w:rPr>
+            <w:rStyle w:val="a4"/>
+            <w:rFonts w:ascii="Georgia" w:eastAsiaTheme="majorEastAsia" w:hAnsi="Georgia"/>
+            <w:color w:val="004B6B"/>
+          </w:rPr>
+          <w:t>(</w:t>
+        </w:r>
+        <w:proofErr w:type="gramEnd"/>
+        <w:r>
+          <w:rPr>
+            <w:rStyle w:val="a4"/>
+            <w:rFonts w:ascii="Georgia" w:eastAsiaTheme="majorEastAsia" w:hAnsi="Georgia"/>
+            <w:color w:val="004B6B"/>
+          </w:rPr>
+          <w:t>)</w:t>
+        </w:r>
+      </w:hyperlink>
+      <w:r>
+        <w:rPr>
+          <w:rFonts w:ascii="Georgia" w:hAnsi="Georgia"/>
+          <w:color w:val="3E4349"/>
+          <w:sz w:val="26"/>
+          <w:szCs w:val="26"/>
+        </w:rPr>
+        <w:t> — это встроенная функция Python, которую можно использовать для получения значения атрибута.</w:t>
+      </w:r>
+    </w:p>
+    <w:p>
+      <w:pPr>
+        <w:pStyle w:val="aa"/>
+        <w:shd w:val="clear" w:color="auto" w:fill="FFFFFF"/>
+        <w:spacing w:line="336" w:lineRule="atLeast"/>
+        <w:rPr>
+          <w:rFonts w:ascii="Georgia" w:hAnsi="Georgia"/>
+          <w:color w:val="3E4349"/>
+          <w:sz w:val="26"/>
+          <w:szCs w:val="26"/>
+          <w:lang w:val="en-US"/>
+        </w:rPr>
+      </w:pPr>
+      <w:r>
+        <w:rPr>
+          <w:rFonts w:ascii="Georgia" w:hAnsi="Georgia"/>
+          <w:color w:val="3E4349"/>
+          <w:sz w:val="26"/>
+          <w:szCs w:val="26"/>
+        </w:rPr>
+        <w:t>Пример</w:t>
+      </w:r>
+      <w:r>
+        <w:rPr>
+          <w:rFonts w:ascii="Georgia" w:hAnsi="Georgia"/>
+          <w:color w:val="3E4349"/>
+          <w:sz w:val="26"/>
+          <w:szCs w:val="26"/>
+          <w:lang w:val="en-US"/>
+        </w:rPr>
+        <w:t>:</w:t>
+      </w:r>
+    </w:p>
+    <w:p>
+      <w:pPr>
+        <w:pStyle w:val="HTML"/>
+        <w:shd w:val="clear" w:color="auto" w:fill="EEEEEE"/>
+        <w:spacing w:line="312" w:lineRule="atLeast"/>
+        <w:rPr>
+          <w:rFonts w:ascii="Consolas" w:hAnsi="Consolas"/>
+          <w:color w:val="3E4349"/>
+          <w:sz w:val="23"/>
+          <w:szCs w:val="23"/>
+          <w:lang w:val="en-US"/>
+        </w:rPr>
+      </w:pPr>
+      <w:proofErr w:type="spellStart"/>
+      <w:r>
+        <w:rPr>
+          <w:rStyle w:val="n"/>
+          <w:rFonts w:ascii="Consolas" w:hAnsi="Consolas"/>
+          <w:color w:val="000000"/>
+          <w:sz w:val="23"/>
+          <w:szCs w:val="23"/>
+          <w:lang w:val="en-US"/>
+        </w:rPr>
+        <w:t>attr_name</w:t>
+      </w:r>
+      <w:proofErr w:type="spellEnd"/>
+      <w:r>
+        <w:rPr>
+          <w:rFonts w:ascii="Consolas" w:hAnsi="Consolas"/>
+          <w:color w:val="3E4349"/>
+          <w:sz w:val="23"/>
+          <w:szCs w:val="23"/>
+          <w:lang w:val="en-US"/>
+        </w:rPr>
+        <w:t xml:space="preserve"> </w:t>
+      </w:r>
+      <w:r>
+        <w:rPr>
+          <w:rStyle w:val="o"/>
+          <w:rFonts w:ascii="Consolas" w:hAnsi="Consolas"/>
+          <w:b/>
+          <w:bCs/>
+          <w:color w:val="CE5C00"/>
+          <w:sz w:val="23"/>
+          <w:szCs w:val="23"/>
+          <w:lang w:val="en-US"/>
+        </w:rPr>
+        <w:t>=</w:t>
+      </w:r>
+      <w:r>
+        <w:rPr>
+          <w:rFonts w:ascii="Consolas" w:hAnsi="Consolas"/>
+          <w:color w:val="3E4349"/>
+          <w:sz w:val="23"/>
+          <w:szCs w:val="23"/>
+          <w:lang w:val="en-US"/>
+        </w:rPr>
+        <w:t xml:space="preserve"> </w:t>
+      </w:r>
+      <w:r>
+        <w:rPr>
+          <w:rStyle w:val="s1"/>
+          <w:rFonts w:ascii="Consolas" w:hAnsi="Consolas"/>
+          <w:color w:val="4E9A06"/>
+          <w:sz w:val="23"/>
+          <w:szCs w:val="23"/>
+          <w:lang w:val="en-US"/>
+        </w:rPr>
+        <w:t>'name'</w:t>
+      </w:r>
+    </w:p>
+    <w:p>
+      <w:pPr>
+        <w:pStyle w:val="HTML"/>
+        <w:shd w:val="clear" w:color="auto" w:fill="EEEEEE"/>
+        <w:spacing w:line="312" w:lineRule="atLeast"/>
+        <w:rPr>
+          <w:rFonts w:ascii="Consolas" w:hAnsi="Consolas"/>
+          <w:color w:val="3E4349"/>
+          <w:sz w:val="23"/>
+          <w:szCs w:val="23"/>
+          <w:lang w:val="en-US"/>
+        </w:rPr>
+      </w:pPr>
+      <w:proofErr w:type="spellStart"/>
+      <w:r>
+        <w:rPr>
+          <w:rStyle w:val="n"/>
+          <w:rFonts w:ascii="Consolas" w:hAnsi="Consolas"/>
+          <w:color w:val="000000"/>
+          <w:sz w:val="23"/>
+          <w:szCs w:val="23"/>
+          <w:lang w:val="en-US"/>
+        </w:rPr>
+        <w:t>param_value</w:t>
+      </w:r>
+      <w:proofErr w:type="spellEnd"/>
+      <w:r>
+        <w:rPr>
+          <w:rFonts w:ascii="Consolas" w:hAnsi="Consolas"/>
+          <w:color w:val="3E4349"/>
+          <w:sz w:val="23"/>
+          <w:szCs w:val="23"/>
+          <w:lang w:val="en-US"/>
+        </w:rPr>
+        <w:t xml:space="preserve"> </w:t>
+      </w:r>
+      <w:r>
+        <w:rPr>
+          <w:rStyle w:val="o"/>
+          <w:rFonts w:ascii="Consolas" w:hAnsi="Consolas"/>
+          <w:b/>
+          <w:bCs/>
+          <w:color w:val="CE5C00"/>
+          <w:sz w:val="23"/>
+          <w:szCs w:val="23"/>
+          <w:lang w:val="en-US"/>
+        </w:rPr>
+        <w:t>=</w:t>
+      </w:r>
+      <w:r>
+        <w:rPr>
+          <w:rFonts w:ascii="Consolas" w:hAnsi="Consolas"/>
+          <w:color w:val="3E4349"/>
+          <w:sz w:val="23"/>
+          <w:szCs w:val="23"/>
+          <w:lang w:val="en-US"/>
+        </w:rPr>
+        <w:t xml:space="preserve"> </w:t>
+      </w:r>
+      <w:r>
+        <w:rPr>
+          <w:rStyle w:val="s1"/>
+          <w:rFonts w:ascii="Consolas" w:hAnsi="Consolas"/>
+          <w:color w:val="4E9A06"/>
+          <w:sz w:val="23"/>
+          <w:szCs w:val="23"/>
+          <w:lang w:val="en-US"/>
+        </w:rPr>
+        <w:t>'John'</w:t>
+      </w:r>
+    </w:p>
+    <w:p>
+      <w:pPr>
+        <w:pStyle w:val="HTML"/>
+        <w:shd w:val="clear" w:color="auto" w:fill="EEEEEE"/>
+        <w:spacing w:line="312" w:lineRule="atLeast"/>
+        <w:rPr>
+          <w:rFonts w:ascii="Consolas" w:hAnsi="Consolas"/>
+          <w:color w:val="3E4349"/>
+          <w:sz w:val="23"/>
+          <w:szCs w:val="23"/>
+          <w:lang w:val="en-US"/>
+        </w:rPr>
+      </w:pPr>
+      <w:proofErr w:type="gramStart"/>
+      <w:r>
+        <w:rPr>
+          <w:rStyle w:val="n"/>
+          <w:rFonts w:ascii="Consolas" w:hAnsi="Consolas"/>
+          <w:color w:val="000000"/>
+          <w:sz w:val="23"/>
+          <w:szCs w:val="23"/>
+          <w:lang w:val="en-US"/>
+        </w:rPr>
+        <w:t>select</w:t>
+      </w:r>
+      <w:r>
+        <w:rPr>
+          <w:rStyle w:val="p"/>
+          <w:rFonts w:ascii="Consolas" w:hAnsi="Consolas"/>
+          <w:b/>
+          <w:bCs/>
+          <w:color w:val="000000"/>
+          <w:sz w:val="23"/>
+          <w:szCs w:val="23"/>
+          <w:lang w:val="en-US"/>
+        </w:rPr>
+        <w:t>(</w:t>
+      </w:r>
+      <w:proofErr w:type="gramEnd"/>
+      <w:r>
+        <w:rPr>
+          <w:rStyle w:val="n"/>
+          <w:rFonts w:ascii="Consolas" w:hAnsi="Consolas"/>
+          <w:color w:val="000000"/>
+          <w:sz w:val="23"/>
+          <w:szCs w:val="23"/>
+          <w:lang w:val="en-US"/>
+        </w:rPr>
+        <w:t>c</w:t>
+      </w:r>
+      <w:r>
+        <w:rPr>
+          <w:rFonts w:ascii="Consolas" w:hAnsi="Consolas"/>
+          <w:color w:val="3E4349"/>
+          <w:sz w:val="23"/>
+          <w:szCs w:val="23"/>
+          <w:lang w:val="en-US"/>
+        </w:rPr>
+        <w:t xml:space="preserve"> </w:t>
+      </w:r>
+      <w:r>
+        <w:rPr>
+          <w:rStyle w:val="k"/>
+          <w:rFonts w:ascii="Consolas" w:hAnsi="Consolas"/>
+          <w:b/>
+          <w:bCs/>
+          <w:color w:val="204A87"/>
+          <w:sz w:val="23"/>
+          <w:szCs w:val="23"/>
+          <w:lang w:val="en-US"/>
+        </w:rPr>
+        <w:t>for</w:t>
+      </w:r>
+      <w:r>
+        <w:rPr>
+          <w:rFonts w:ascii="Consolas" w:hAnsi="Consolas"/>
+          <w:color w:val="3E4349"/>
+          <w:sz w:val="23"/>
+          <w:szCs w:val="23"/>
+          <w:lang w:val="en-US"/>
+        </w:rPr>
+        <w:t xml:space="preserve"> </w:t>
+      </w:r>
+      <w:r>
+        <w:rPr>
+          <w:rStyle w:val="n"/>
+          <w:rFonts w:ascii="Consolas" w:hAnsi="Consolas"/>
+          <w:color w:val="000000"/>
+          <w:sz w:val="23"/>
+          <w:szCs w:val="23"/>
+          <w:lang w:val="en-US"/>
+        </w:rPr>
+        <w:t>c</w:t>
+      </w:r>
+      <w:r>
+        <w:rPr>
+          <w:rFonts w:ascii="Consolas" w:hAnsi="Consolas"/>
+          <w:color w:val="3E4349"/>
+          <w:sz w:val="23"/>
+          <w:szCs w:val="23"/>
+          <w:lang w:val="en-US"/>
+        </w:rPr>
+        <w:t xml:space="preserve"> </w:t>
+      </w:r>
+      <w:r>
+        <w:rPr>
+          <w:rStyle w:val="ow"/>
+          <w:rFonts w:ascii="Consolas" w:hAnsi="Consolas"/>
+          <w:b/>
+          <w:bCs/>
+          <w:color w:val="204A87"/>
+          <w:sz w:val="23"/>
+          <w:szCs w:val="23"/>
+          <w:lang w:val="en-US"/>
+        </w:rPr>
+        <w:t>in</w:t>
+      </w:r>
+      <w:r>
+        <w:rPr>
+          <w:rFonts w:ascii="Consolas" w:hAnsi="Consolas"/>
+          <w:color w:val="3E4349"/>
+          <w:sz w:val="23"/>
+          <w:szCs w:val="23"/>
+          <w:lang w:val="en-US"/>
+        </w:rPr>
+        <w:t xml:space="preserve"> </w:t>
+      </w:r>
+      <w:r>
+        <w:rPr>
+          <w:rStyle w:val="n"/>
+          <w:rFonts w:ascii="Consolas" w:hAnsi="Consolas"/>
+          <w:color w:val="000000"/>
+          <w:sz w:val="23"/>
+          <w:szCs w:val="23"/>
+          <w:lang w:val="en-US"/>
+        </w:rPr>
+        <w:t>Customer</w:t>
+      </w:r>
+      <w:r>
+        <w:rPr>
+          <w:rFonts w:ascii="Consolas" w:hAnsi="Consolas"/>
+          <w:color w:val="3E4349"/>
+          <w:sz w:val="23"/>
+          <w:szCs w:val="23"/>
+          <w:lang w:val="en-US"/>
+        </w:rPr>
+        <w:t xml:space="preserve"> </w:t>
+      </w:r>
+      <w:r>
+        <w:rPr>
+          <w:rStyle w:val="k"/>
+          <w:rFonts w:ascii="Consolas" w:hAnsi="Consolas"/>
+          <w:b/>
+          <w:bCs/>
+          <w:color w:val="204A87"/>
+          <w:sz w:val="23"/>
+          <w:szCs w:val="23"/>
+          <w:lang w:val="en-US"/>
+        </w:rPr>
+        <w:t>if</w:t>
+      </w:r>
+      <w:r>
+        <w:rPr>
+          <w:rFonts w:ascii="Consolas" w:hAnsi="Consolas"/>
+          <w:color w:val="3E4349"/>
+          <w:sz w:val="23"/>
+          <w:szCs w:val="23"/>
+          <w:lang w:val="en-US"/>
+        </w:rPr>
+        <w:t xml:space="preserve"> </w:t>
+      </w:r>
+      <w:proofErr w:type="spellStart"/>
+      <w:r>
+        <w:rPr>
+          <w:rStyle w:val="nb"/>
+          <w:rFonts w:ascii="Consolas" w:hAnsi="Consolas"/>
+          <w:color w:val="204A87"/>
+          <w:sz w:val="23"/>
+          <w:szCs w:val="23"/>
+          <w:lang w:val="en-US"/>
+        </w:rPr>
+        <w:t>getattr</w:t>
+      </w:r>
+      <w:proofErr w:type="spellEnd"/>
+      <w:r>
+        <w:rPr>
+          <w:rStyle w:val="p"/>
+          <w:rFonts w:ascii="Consolas" w:hAnsi="Consolas"/>
+          <w:b/>
+          <w:bCs/>
+          <w:color w:val="000000"/>
+          <w:sz w:val="23"/>
+          <w:szCs w:val="23"/>
+          <w:lang w:val="en-US"/>
+        </w:rPr>
+        <w:t>(</w:t>
+      </w:r>
+      <w:r>
+        <w:rPr>
+          <w:rStyle w:val="n"/>
+          <w:rFonts w:ascii="Consolas" w:hAnsi="Consolas"/>
+          <w:color w:val="000000"/>
+          <w:sz w:val="23"/>
+          <w:szCs w:val="23"/>
+          <w:lang w:val="en-US"/>
+        </w:rPr>
+        <w:t>c</w:t>
+      </w:r>
+      <w:r>
+        <w:rPr>
+          <w:rStyle w:val="p"/>
+          <w:rFonts w:ascii="Consolas" w:hAnsi="Consolas"/>
+          <w:b/>
+          <w:bCs/>
+          <w:color w:val="000000"/>
+          <w:sz w:val="23"/>
+          <w:szCs w:val="23"/>
+          <w:lang w:val="en-US"/>
+        </w:rPr>
+        <w:t>,</w:t>
+      </w:r>
+      <w:r>
+        <w:rPr>
+          <w:rFonts w:ascii="Consolas" w:hAnsi="Consolas"/>
+          <w:color w:val="3E4349"/>
+          <w:sz w:val="23"/>
+          <w:szCs w:val="23"/>
+          <w:lang w:val="en-US"/>
+        </w:rPr>
+        <w:t xml:space="preserve"> </w:t>
+      </w:r>
+      <w:proofErr w:type="spellStart"/>
+      <w:r>
+        <w:rPr>
+          <w:rStyle w:val="n"/>
+          <w:rFonts w:ascii="Consolas" w:hAnsi="Consolas"/>
+          <w:color w:val="000000"/>
+          <w:sz w:val="23"/>
+          <w:szCs w:val="23"/>
+          <w:lang w:val="en-US"/>
+        </w:rPr>
+        <w:t>attr_name</w:t>
+      </w:r>
+      <w:proofErr w:type="spellEnd"/>
+      <w:r>
+        <w:rPr>
+          <w:rStyle w:val="p"/>
+          <w:rFonts w:ascii="Consolas" w:hAnsi="Consolas"/>
+          <w:b/>
+          <w:bCs/>
+          <w:color w:val="000000"/>
+          <w:sz w:val="23"/>
+          <w:szCs w:val="23"/>
+          <w:lang w:val="en-US"/>
+        </w:rPr>
+        <w:t>)</w:t>
+      </w:r>
+      <w:r>
+        <w:rPr>
+          <w:rFonts w:ascii="Consolas" w:hAnsi="Consolas"/>
+          <w:color w:val="3E4349"/>
+          <w:sz w:val="23"/>
+          <w:szCs w:val="23"/>
+          <w:lang w:val="en-US"/>
+        </w:rPr>
+        <w:t xml:space="preserve"> </w:t>
+      </w:r>
+      <w:r>
+        <w:rPr>
+          <w:rStyle w:val="o"/>
+          <w:rFonts w:ascii="Consolas" w:hAnsi="Consolas"/>
+          <w:b/>
+          <w:bCs/>
+          <w:color w:val="CE5C00"/>
+          <w:sz w:val="23"/>
+          <w:szCs w:val="23"/>
+          <w:lang w:val="en-US"/>
+        </w:rPr>
+        <w:t>==</w:t>
+      </w:r>
+      <w:r>
+        <w:rPr>
+          <w:rFonts w:ascii="Consolas" w:hAnsi="Consolas"/>
+          <w:color w:val="3E4349"/>
+          <w:sz w:val="23"/>
+          <w:szCs w:val="23"/>
+          <w:lang w:val="en-US"/>
+        </w:rPr>
+        <w:t xml:space="preserve"> </w:t>
+      </w:r>
+      <w:proofErr w:type="spellStart"/>
+      <w:r>
+        <w:rPr>
+          <w:rStyle w:val="n"/>
+          <w:rFonts w:ascii="Consolas" w:hAnsi="Consolas"/>
+          <w:color w:val="000000"/>
+          <w:sz w:val="23"/>
+          <w:szCs w:val="23"/>
+          <w:lang w:val="en-US"/>
+        </w:rPr>
+        <w:t>param_value</w:t>
+      </w:r>
+      <w:proofErr w:type="spellEnd"/>
+      <w:r>
+        <w:rPr>
+          <w:rStyle w:val="p"/>
+          <w:rFonts w:ascii="Consolas" w:hAnsi="Consolas"/>
+          <w:b/>
+          <w:bCs/>
+          <w:color w:val="000000"/>
+          <w:sz w:val="23"/>
+          <w:szCs w:val="23"/>
+          <w:lang w:val="en-US"/>
+        </w:rPr>
+        <w:t>)</w:t>
+      </w:r>
+    </w:p>
+    <w:p>
+      <w:pPr>
+        <w:rPr>
+          <w:lang w:val="en-US"/>
+        </w:rPr>
+      </w:pPr>
+    </w:p>
+    <w:p>
+      <w:pPr>
+        <w:pStyle w:val="2"/>
+      </w:pPr>
+      <w:r>
+        <w:t>24/12/2022</w:t>
+      </w:r>
+    </w:p>
+    <w:p/>
+    <w:p>
+      <w:r>
+        <w:t xml:space="preserve">Добавил в БД константы для указания номеров строк </w:t>
+      </w:r>
+      <w:r>
+        <w:rPr>
+          <w:lang w:val="en-US"/>
+        </w:rPr>
+        <w:t>List</w:t>
+      </w:r>
+      <w:r>
+        <w:t>_</w:t>
+      </w:r>
+      <w:r>
+        <w:rPr>
+          <w:lang w:val="en-US"/>
+        </w:rPr>
+        <w:t>income</w:t>
+      </w:r>
+      <w:r>
+        <w:t xml:space="preserve"> </w:t>
+      </w:r>
+      <w:r>
+        <w:t>–</w:t>
+      </w:r>
+      <w:r>
+        <w:t xml:space="preserve"> </w:t>
+      </w:r>
+    </w:p>
+    <w:p>
+      <w:pPr>
+        <w:pStyle w:val="HTML"/>
+        <w:shd w:val="clear" w:color="auto" w:fill="FFFFFF"/>
+        <w:rPr>
+          <w:color w:val="000000"/>
+          <w:lang w:val="en-US"/>
+        </w:rPr>
+      </w:pPr>
+      <w:r>
+        <w:rPr>
+          <w:i/>
+          <w:iCs/>
+          <w:color w:val="808080"/>
+          <w:lang w:val="en-US"/>
+        </w:rPr>
+        <w:t>id=1/2 - Buy-</w:t>
+      </w:r>
+      <w:proofErr w:type="spellStart"/>
+      <w:r>
+        <w:rPr>
+          <w:i/>
+          <w:iCs/>
+          <w:color w:val="808080"/>
+          <w:lang w:val="en-US"/>
+        </w:rPr>
+        <w:t>List_Buy</w:t>
+      </w:r>
+      <w:proofErr w:type="spellEnd"/>
+      <w:r>
+        <w:rPr>
+          <w:i/>
+          <w:iCs/>
+          <w:color w:val="808080"/>
+          <w:lang w:val="en-US"/>
+        </w:rPr>
+        <w:t xml:space="preserve"> and id=3/4 - </w:t>
+      </w:r>
+      <w:proofErr w:type="spellStart"/>
+      <w:r>
+        <w:rPr>
+          <w:i/>
+          <w:iCs/>
+          <w:color w:val="808080"/>
+          <w:lang w:val="en-US"/>
+        </w:rPr>
+        <w:t>Income_List_income</w:t>
+      </w:r>
+      <w:proofErr w:type="spellEnd"/>
+    </w:p>
+    <w:p>
+      <w:r>
+        <w:t>где</w:t>
+      </w:r>
+      <w:r>
+        <w:t xml:space="preserve"> </w:t>
+      </w:r>
+      <w:r>
+        <w:rPr>
+          <w:lang w:val="en-US"/>
+        </w:rPr>
+        <w:t>number</w:t>
+      </w:r>
+      <w:r>
+        <w:t xml:space="preserve"> – </w:t>
+      </w:r>
+      <w:r>
+        <w:t>это номер строки</w:t>
+      </w:r>
+    </w:p>
+    <w:p>
+      <w:r>
+        <w:t>Но тут возникла проблема – либо не могут найти:</w:t>
+      </w:r>
+    </w:p>
+    <w:p>
+      <w:pPr>
+        <w:rPr>
+          <w:lang w:val="en-US"/>
+        </w:rPr>
+      </w:pPr>
+      <w:proofErr w:type="spellStart"/>
+      <w:proofErr w:type="gramStart"/>
+      <w:r>
+        <w:rPr>
+          <w:lang w:val="en-US"/>
+        </w:rPr>
+        <w:t>pony.orm.core</w:t>
+      </w:r>
+      <w:proofErr w:type="gramEnd"/>
+      <w:r>
+        <w:rPr>
+          <w:lang w:val="en-US"/>
+        </w:rPr>
+        <w:t>.ObjectNotFound</w:t>
+      </w:r>
+      <w:proofErr w:type="spellEnd"/>
+      <w:r>
+        <w:rPr>
+          <w:lang w:val="en-US"/>
+        </w:rPr>
+        <w:t>: Const[3]</w:t>
+      </w:r>
+    </w:p>
+    <w:p>
+      <w:r>
+        <w:t>{</w:t>
+      </w:r>
+      <w:proofErr w:type="spellStart"/>
+      <w:r>
+        <w:rPr>
+          <w:lang w:val="en-US"/>
+        </w:rPr>
+        <w:t>ObjectNotFound</w:t>
+      </w:r>
+      <w:proofErr w:type="spellEnd"/>
+      <w:r>
+        <w:t>}</w:t>
+      </w:r>
+      <w:proofErr w:type="gramStart"/>
+      <w:r>
+        <w:rPr>
+          <w:lang w:val="en-US"/>
+        </w:rPr>
+        <w:t>Const</w:t>
+      </w:r>
+      <w:r>
+        <w:t>[</w:t>
+      </w:r>
+      <w:proofErr w:type="gramEnd"/>
+      <w:r>
+        <w:t>3]</w:t>
+      </w:r>
+    </w:p>
+    <w:p>
+      <w:r>
+        <w:t>Либо не могут записать поверх уже существующего</w:t>
+      </w:r>
+    </w:p>
+    <w:p>
+      <w:pPr>
+        <w:rPr>
+          <w:lang w:val="en-US"/>
+        </w:rPr>
+      </w:pPr>
+      <w:r>
+        <w:rPr>
+          <w:lang w:val="en-US"/>
+        </w:rPr>
+        <w:t>cons2 = Const[</w:t>
+      </w:r>
+      <w:proofErr w:type="gramStart"/>
+      <w:r>
+        <w:rPr>
+          <w:lang w:val="en-US"/>
+        </w:rPr>
+        <w:t>4](</w:t>
+      </w:r>
+      <w:proofErr w:type="gramEnd"/>
+      <w:r>
+        <w:rPr>
+          <w:lang w:val="en-US"/>
+        </w:rPr>
+        <w:t>number=</w:t>
+      </w:r>
+      <w:proofErr w:type="spellStart"/>
+      <w:r>
+        <w:rPr>
+          <w:lang w:val="en-US"/>
+        </w:rPr>
+        <w:t>number_income</w:t>
+      </w:r>
+      <w:proofErr w:type="spellEnd"/>
+      <w:r>
+        <w:rPr>
+          <w:lang w:val="en-US"/>
+        </w:rPr>
+        <w:t xml:space="preserve">)#  </w:t>
+      </w:r>
+      <w:proofErr w:type="spellStart"/>
+      <w:r>
+        <w:rPr>
+          <w:lang w:val="en-US"/>
+        </w:rPr>
+        <w:t>List_income</w:t>
+      </w:r>
+      <w:proofErr w:type="spellEnd"/>
+      <w:r>
+        <w:rPr>
+          <w:lang w:val="en-US"/>
+        </w:rPr>
+        <w:t>[2].</w:t>
+      </w:r>
+      <w:proofErr w:type="spellStart"/>
+      <w:r>
+        <w:rPr>
+          <w:lang w:val="en-US"/>
+        </w:rPr>
+        <w:t>incomes.set</w:t>
+      </w:r>
+      <w:proofErr w:type="spellEnd"/>
+      <w:r>
+        <w:rPr>
+          <w:lang w:val="en-US"/>
+        </w:rPr>
+        <w:t>(</w:t>
+      </w:r>
+      <w:proofErr w:type="spellStart"/>
+      <w:r>
+        <w:rPr>
+          <w:lang w:val="en-US"/>
+        </w:rPr>
+        <w:t>i</w:t>
+      </w:r>
+      <w:proofErr w:type="spellEnd"/>
+      <w:r>
+        <w:rPr>
+          <w:lang w:val="en-US"/>
+        </w:rPr>
+        <w:t>)</w:t>
+      </w:r>
+    </w:p>
+    <w:p>
+      <w:pPr>
+        <w:rPr>
+          <w:lang w:val="en-US"/>
+        </w:rPr>
+      </w:pPr>
+      <w:proofErr w:type="spellStart"/>
+      <w:r>
+        <w:rPr>
+          <w:lang w:val="en-US"/>
+        </w:rPr>
+        <w:t>TypeError</w:t>
+      </w:r>
+      <w:proofErr w:type="spellEnd"/>
+      <w:r>
+        <w:rPr>
+          <w:lang w:val="en-US"/>
+        </w:rPr>
+        <w:t>: 'Const' object is not callable</w:t>
+      </w:r>
+    </w:p>
+    <w:p>
+      <w:pPr>
+        <w:rPr>
+          <w:lang w:val="en-US"/>
+        </w:rPr>
+      </w:pPr>
+      <w:r>
+        <w:rPr>
+          <w:lang w:val="en-US"/>
+        </w:rPr>
+        <w:t>https://codefather.tech/blog/python-object-is-not-callable/</w:t>
+      </w:r>
+    </w:p>
+    <w:p>
+      <w:pPr>
+        <w:rPr>
+          <w:lang w:val="en-US"/>
+        </w:rPr>
+      </w:pPr>
+    </w:p>
+    <w:p>
+      <w:r>
+        <w:t xml:space="preserve">Пытаюсь просто все </w:t>
+      </w:r>
+      <w:proofErr w:type="spellStart"/>
+      <w:r>
+        <w:t>зарание</w:t>
+      </w:r>
+      <w:proofErr w:type="spellEnd"/>
+      <w:r>
+        <w:t xml:space="preserve"> удалить чтоб потом повторно записать:</w:t>
+      </w:r>
+    </w:p>
+    <w:p>
+      <w:pPr>
+        <w:rPr>
+          <w:lang w:val="en-US"/>
+        </w:rPr>
+      </w:pPr>
+      <w:r>
+        <w:rPr>
+          <w:lang w:val="en-US"/>
+        </w:rPr>
+        <w:t>1.</w:t>
+      </w:r>
+    </w:p>
+    <w:p>
+      <w:pPr>
+        <w:pStyle w:val="HTML"/>
+        <w:shd w:val="clear" w:color="auto" w:fill="FFFFFF"/>
+        <w:rPr>
+          <w:color w:val="000000"/>
+          <w:lang w:val="en-US"/>
+        </w:rPr>
+      </w:pPr>
+      <w:r>
+        <w:rPr>
+          <w:color w:val="808080"/>
+          <w:lang w:val="en-US"/>
+        </w:rPr>
+        <w:t>Cons</w:t>
+      </w:r>
+      <w:r>
+        <w:rPr>
+          <w:color w:val="000000"/>
+          <w:lang w:val="en-US"/>
+        </w:rPr>
+        <w:t>=Const(</w:t>
+      </w:r>
+      <w:proofErr w:type="spellStart"/>
+      <w:r>
+        <w:rPr>
+          <w:color w:val="000000"/>
+          <w:lang w:val="en-US"/>
+        </w:rPr>
+        <w:t>iid</w:t>
+      </w:r>
+      <w:proofErr w:type="spellEnd"/>
+      <w:proofErr w:type="gramStart"/>
+      <w:r>
+        <w:rPr>
+          <w:color w:val="000000"/>
+          <w:lang w:val="en-US"/>
+        </w:rPr>
+        <w:t>).delete</w:t>
+      </w:r>
+      <w:proofErr w:type="gramEnd"/>
+      <w:r>
+        <w:rPr>
+          <w:color w:val="000000"/>
+          <w:lang w:val="en-US"/>
+        </w:rPr>
+        <w:t>()</w:t>
+      </w:r>
+    </w:p>
+    <w:p>
+      <w:proofErr w:type="spellStart"/>
+      <w:r>
+        <w:rPr>
+          <w:lang w:val="en-US"/>
+        </w:rPr>
+        <w:t>TypeError</w:t>
+      </w:r>
+      <w:proofErr w:type="spellEnd"/>
+      <w:r>
+        <w:rPr>
+          <w:lang w:val="en-US"/>
+        </w:rPr>
+        <w:t xml:space="preserve">: Const constructor accept only keyword arguments. </w:t>
+      </w:r>
+      <w:r>
+        <w:rPr>
+          <w:lang w:val="en-US"/>
+        </w:rPr>
+        <w:t>Got</w:t>
+      </w:r>
+      <w:r>
+        <w:t xml:space="preserve">: 1 </w:t>
+      </w:r>
+      <w:r>
+        <w:rPr>
+          <w:lang w:val="en-US"/>
+        </w:rPr>
+        <w:t>positional</w:t>
+      </w:r>
+      <w:r>
+        <w:t xml:space="preserve"> </w:t>
+      </w:r>
+      <w:r>
+        <w:rPr>
+          <w:lang w:val="en-US"/>
+        </w:rPr>
+        <w:t>argument</w:t>
+      </w:r>
+    </w:p>
+    <w:p/>
+    <w:p>
+      <w:r>
+        <w:t xml:space="preserve">Добавил в БД </w:t>
+      </w:r>
+      <w:proofErr w:type="spellStart"/>
+      <w:r>
+        <w:t>вразу</w:t>
+      </w:r>
+      <w:proofErr w:type="spellEnd"/>
+      <w:r>
+        <w:t xml:space="preserve"> 4 варианта в </w:t>
+      </w:r>
+      <w:r>
+        <w:rPr>
+          <w:lang w:val="en-US"/>
+        </w:rPr>
+        <w:t>Const</w:t>
+      </w:r>
+    </w:p>
+    <w:p/>
+    <w:p/>
+    <w:p>
+      <w:pPr>
+        <w:pStyle w:val="2"/>
+        <w:rPr>
+          <w:lang w:val="en-US"/>
+        </w:rPr>
+      </w:pPr>
+      <w:r>
+        <w:rPr>
+          <w:lang w:val="en-US"/>
+        </w:rPr>
+        <w:t xml:space="preserve">24/12/2022 </w:t>
+      </w:r>
+      <w:r>
+        <w:t>оформление</w:t>
+      </w:r>
+      <w:r>
+        <w:rPr>
+          <w:lang w:val="en-US"/>
+        </w:rPr>
+        <w:t xml:space="preserve"> </w:t>
+      </w:r>
+      <w:proofErr w:type="spellStart"/>
+      <w:r>
+        <w:rPr>
+          <w:lang w:val="en-US"/>
+        </w:rPr>
+        <w:t>listinput_qty_on_start</w:t>
+      </w:r>
+      <w:proofErr w:type="spellEnd"/>
+    </w:p>
+    <w:p>
+      <w:pPr>
+        <w:rPr>
+          <w:lang w:val="en-US"/>
+        </w:rPr>
+      </w:pPr>
+      <w:r>
+        <w:t>перенос</w:t>
+      </w:r>
+      <w:r>
+        <w:rPr>
+          <w:lang w:val="en-US"/>
+        </w:rPr>
+        <w:t xml:space="preserve"> </w:t>
+      </w:r>
+      <w:r>
+        <w:t>из</w:t>
+      </w:r>
+      <w:r>
+        <w:rPr>
+          <w:lang w:val="en-US"/>
+        </w:rPr>
+        <w:t xml:space="preserve"> ...</w:t>
+      </w:r>
+      <w:proofErr w:type="spellStart"/>
+      <w:r>
+        <w:rPr>
+          <w:lang w:val="en-US"/>
+        </w:rPr>
+        <w:t>on</w:t>
+      </w:r>
+      <w:r>
+        <w:rPr>
+          <w:lang w:val="en-US"/>
+        </w:rPr>
+        <w:t>_</w:t>
+      </w:r>
+      <w:r>
+        <w:rPr>
+          <w:lang w:val="en-US"/>
+        </w:rPr>
+        <w:t>start</w:t>
+      </w:r>
+      <w:proofErr w:type="spellEnd"/>
+      <w:r>
+        <w:rPr>
+          <w:lang w:val="en-US"/>
+        </w:rPr>
+        <w:t xml:space="preserve"> </w:t>
+      </w:r>
+      <w:r>
+        <w:rPr>
+          <w:lang w:val="en-US"/>
+        </w:rPr>
+        <w:t>in ...</w:t>
+      </w:r>
+      <w:proofErr w:type="spellStart"/>
+      <w:r>
+        <w:rPr>
+          <w:lang w:val="en-US"/>
+        </w:rPr>
+        <w:t>on_input</w:t>
+      </w:r>
+      <w:proofErr w:type="spellEnd"/>
+      <w:r>
+        <w:rPr>
+          <w:lang w:val="en-US"/>
+        </w:rPr>
+        <w:t xml:space="preserve"> var - </w:t>
+      </w:r>
+      <w:proofErr w:type="spellStart"/>
+      <w:r>
+        <w:rPr>
+          <w:rFonts w:ascii="Courier New" w:eastAsia="Times New Roman" w:hAnsi="Courier New" w:cs="Courier New"/>
+          <w:b/>
+          <w:bCs/>
+          <w:color w:val="008000"/>
+          <w:sz w:val="20"/>
+          <w:szCs w:val="20"/>
+          <w:lang w:val="en-US" w:eastAsia="ru-RU"/>
+        </w:rPr>
+        <w:t>qty_product</w:t>
+      </w:r>
+      <w:proofErr w:type="spellEnd"/>
+    </w:p>
+    <w:p>
+      <w:pPr>
+        <w:rPr>
+          <w:rFonts w:ascii="Comic Sans MS" w:hAnsi="Comic Sans MS"/>
+          <w:sz w:val="12"/>
+          <w:szCs w:val="12"/>
+        </w:rPr>
+      </w:pPr>
+      <w:r>
+        <w:rPr>
+          <w:rFonts w:ascii="Comic Sans MS" w:hAnsi="Comic Sans MS"/>
+          <w:sz w:val="12"/>
+          <w:szCs w:val="12"/>
+        </w:rPr>
+        <w:t>“</w:t>
+      </w:r>
+      <w:r>
+        <w:rPr>
+          <w:rFonts w:ascii="Comic Sans MS" w:hAnsi="Comic Sans MS"/>
+          <w:color w:val="3E4349"/>
+          <w:sz w:val="12"/>
+          <w:szCs w:val="12"/>
+          <w:shd w:val="clear" w:color="auto" w:fill="FFFFFF"/>
+        </w:rPr>
+        <w:t xml:space="preserve">Все переменные, события, команды передаются через стек </w:t>
+      </w:r>
+      <w:proofErr w:type="spellStart"/>
+      <w:r>
+        <w:rPr>
+          <w:rFonts w:ascii="Comic Sans MS" w:hAnsi="Comic Sans MS"/>
+          <w:color w:val="3E4349"/>
+          <w:sz w:val="12"/>
+          <w:szCs w:val="12"/>
+          <w:shd w:val="clear" w:color="auto" w:fill="FFFFFF"/>
+        </w:rPr>
+        <w:t>hashMap</w:t>
+      </w:r>
+      <w:proofErr w:type="spellEnd"/>
+      <w:r>
+        <w:rPr>
+          <w:rFonts w:ascii="Comic Sans MS" w:hAnsi="Comic Sans MS"/>
+          <w:color w:val="3E4349"/>
+          <w:sz w:val="12"/>
+          <w:szCs w:val="12"/>
+          <w:shd w:val="clear" w:color="auto" w:fill="FFFFFF"/>
+        </w:rPr>
+        <w:t xml:space="preserve"> и возвращаются через него же. Помещать в </w:t>
+      </w:r>
+      <w:proofErr w:type="spellStart"/>
+      <w:r>
+        <w:rPr>
+          <w:rFonts w:ascii="Comic Sans MS" w:hAnsi="Comic Sans MS"/>
+          <w:color w:val="3E4349"/>
+          <w:sz w:val="12"/>
+          <w:szCs w:val="12"/>
+          <w:shd w:val="clear" w:color="auto" w:fill="FFFFFF"/>
+        </w:rPr>
+        <w:t>hashMap</w:t>
+      </w:r>
+      <w:proofErr w:type="spellEnd"/>
+      <w:r>
+        <w:rPr>
+          <w:rFonts w:ascii="Comic Sans MS" w:hAnsi="Comic Sans MS"/>
+          <w:color w:val="3E4349"/>
+          <w:sz w:val="12"/>
+          <w:szCs w:val="12"/>
+          <w:shd w:val="clear" w:color="auto" w:fill="FFFFFF"/>
+        </w:rPr>
+        <w:t xml:space="preserve"> нужно функцией </w:t>
+      </w:r>
+      <w:proofErr w:type="spellStart"/>
+      <w:r>
+        <w:rPr>
+          <w:rFonts w:ascii="Comic Sans MS" w:hAnsi="Comic Sans MS"/>
+          <w:color w:val="3E4349"/>
+          <w:sz w:val="12"/>
+          <w:szCs w:val="12"/>
+          <w:shd w:val="clear" w:color="auto" w:fill="FFFFFF"/>
+        </w:rPr>
+        <w:t>put</w:t>
+      </w:r>
+      <w:proofErr w:type="spellEnd"/>
+      <w:r>
+        <w:rPr>
+          <w:rFonts w:ascii="Comic Sans MS" w:hAnsi="Comic Sans MS"/>
+          <w:color w:val="3E4349"/>
+          <w:sz w:val="12"/>
+          <w:szCs w:val="12"/>
+          <w:shd w:val="clear" w:color="auto" w:fill="FFFFFF"/>
+        </w:rPr>
+        <w:t>(</w:t>
+      </w:r>
+      <w:proofErr w:type="spellStart"/>
+      <w:proofErr w:type="gramStart"/>
+      <w:r>
+        <w:rPr>
+          <w:rFonts w:ascii="Comic Sans MS" w:hAnsi="Comic Sans MS"/>
+          <w:color w:val="3E4349"/>
+          <w:sz w:val="12"/>
+          <w:szCs w:val="12"/>
+          <w:shd w:val="clear" w:color="auto" w:fill="FFFFFF"/>
+        </w:rPr>
+        <w:t>key,value</w:t>
+      </w:r>
+      <w:proofErr w:type="spellEnd"/>
+      <w:proofErr w:type="gramEnd"/>
+      <w:r>
+        <w:rPr>
+          <w:rFonts w:ascii="Comic Sans MS" w:hAnsi="Comic Sans MS"/>
+          <w:color w:val="3E4349"/>
+          <w:sz w:val="12"/>
+          <w:szCs w:val="12"/>
+          <w:shd w:val="clear" w:color="auto" w:fill="FFFFFF"/>
+        </w:rPr>
+        <w:t xml:space="preserve">), читать функцией </w:t>
+      </w:r>
+      <w:proofErr w:type="spellStart"/>
+      <w:r>
+        <w:rPr>
+          <w:rFonts w:ascii="Comic Sans MS" w:hAnsi="Comic Sans MS"/>
+          <w:color w:val="3E4349"/>
+          <w:sz w:val="12"/>
+          <w:szCs w:val="12"/>
+          <w:shd w:val="clear" w:color="auto" w:fill="FFFFFF"/>
+        </w:rPr>
+        <w:t>get</w:t>
+      </w:r>
+      <w:proofErr w:type="spellEnd"/>
+      <w:r>
+        <w:rPr>
+          <w:rFonts w:ascii="Comic Sans MS" w:hAnsi="Comic Sans MS"/>
+          <w:color w:val="3E4349"/>
+          <w:sz w:val="12"/>
+          <w:szCs w:val="12"/>
+          <w:shd w:val="clear" w:color="auto" w:fill="FFFFFF"/>
+        </w:rPr>
+        <w:t>(</w:t>
+      </w:r>
+      <w:proofErr w:type="spellStart"/>
+      <w:r>
+        <w:rPr>
+          <w:rFonts w:ascii="Comic Sans MS" w:hAnsi="Comic Sans MS"/>
+          <w:color w:val="3E4349"/>
+          <w:sz w:val="12"/>
+          <w:szCs w:val="12"/>
+          <w:shd w:val="clear" w:color="auto" w:fill="FFFFFF"/>
+        </w:rPr>
+        <w:t>key</w:t>
+      </w:r>
+      <w:proofErr w:type="spellEnd"/>
+      <w:r>
+        <w:rPr>
+          <w:rFonts w:ascii="Comic Sans MS" w:hAnsi="Comic Sans MS"/>
+          <w:color w:val="3E4349"/>
+          <w:sz w:val="12"/>
+          <w:szCs w:val="12"/>
+          <w:shd w:val="clear" w:color="auto" w:fill="FFFFFF"/>
+        </w:rPr>
+        <w:t>), проверять существование функцией </w:t>
+      </w:r>
+      <w:proofErr w:type="spellStart"/>
+      <w:r>
+        <w:rPr>
+          <w:rStyle w:val="highlighted"/>
+          <w:rFonts w:ascii="Comic Sans MS" w:hAnsi="Comic Sans MS"/>
+          <w:color w:val="3E4349"/>
+          <w:sz w:val="12"/>
+          <w:szCs w:val="12"/>
+          <w:shd w:val="clear" w:color="auto" w:fill="FBE54E"/>
+        </w:rPr>
+        <w:t>containsKey</w:t>
+      </w:r>
+      <w:proofErr w:type="spellEnd"/>
+      <w:r>
+        <w:rPr>
+          <w:rFonts w:ascii="Comic Sans MS" w:hAnsi="Comic Sans MS"/>
+          <w:color w:val="3E4349"/>
+          <w:sz w:val="12"/>
+          <w:szCs w:val="12"/>
+          <w:shd w:val="clear" w:color="auto" w:fill="FFFFFF"/>
+        </w:rPr>
+        <w:t>(</w:t>
+      </w:r>
+      <w:proofErr w:type="spellStart"/>
+      <w:r>
+        <w:rPr>
+          <w:rFonts w:ascii="Comic Sans MS" w:hAnsi="Comic Sans MS"/>
+          <w:color w:val="3E4349"/>
+          <w:sz w:val="12"/>
+          <w:szCs w:val="12"/>
+          <w:shd w:val="clear" w:color="auto" w:fill="FFFFFF"/>
+        </w:rPr>
+        <w:t>key</w:t>
+      </w:r>
+      <w:proofErr w:type="spellEnd"/>
+      <w:r>
+        <w:rPr>
+          <w:rFonts w:ascii="Comic Sans MS" w:hAnsi="Comic Sans MS"/>
+          <w:color w:val="3E4349"/>
+          <w:sz w:val="12"/>
+          <w:szCs w:val="12"/>
+          <w:shd w:val="clear" w:color="auto" w:fill="FFFFFF"/>
+        </w:rPr>
+        <w:t xml:space="preserve">) а удалять </w:t>
+      </w:r>
+      <w:proofErr w:type="spellStart"/>
+      <w:r>
+        <w:rPr>
+          <w:rFonts w:ascii="Comic Sans MS" w:hAnsi="Comic Sans MS"/>
+          <w:color w:val="3E4349"/>
+          <w:sz w:val="12"/>
+          <w:szCs w:val="12"/>
+          <w:shd w:val="clear" w:color="auto" w:fill="FFFFFF"/>
+        </w:rPr>
+        <w:t>remove</w:t>
+      </w:r>
+      <w:proofErr w:type="spellEnd"/>
+      <w:r>
+        <w:rPr>
+          <w:rFonts w:ascii="Comic Sans MS" w:hAnsi="Comic Sans MS"/>
+          <w:color w:val="3E4349"/>
+          <w:sz w:val="12"/>
+          <w:szCs w:val="12"/>
+          <w:shd w:val="clear" w:color="auto" w:fill="FFFFFF"/>
+        </w:rPr>
+        <w:t>(</w:t>
+      </w:r>
+      <w:proofErr w:type="spellStart"/>
+      <w:r>
+        <w:rPr>
+          <w:rFonts w:ascii="Comic Sans MS" w:hAnsi="Comic Sans MS"/>
+          <w:color w:val="3E4349"/>
+          <w:sz w:val="12"/>
+          <w:szCs w:val="12"/>
+          <w:shd w:val="clear" w:color="auto" w:fill="FFFFFF"/>
+        </w:rPr>
+        <w:t>key</w:t>
+      </w:r>
+      <w:proofErr w:type="spellEnd"/>
+      <w:r>
+        <w:rPr>
+          <w:rFonts w:ascii="Comic Sans MS" w:hAnsi="Comic Sans MS"/>
+          <w:color w:val="3E4349"/>
+          <w:sz w:val="12"/>
+          <w:szCs w:val="12"/>
+          <w:shd w:val="clear" w:color="auto" w:fill="FFFFFF"/>
+        </w:rPr>
+        <w:t>)</w:t>
+      </w:r>
+      <w:r>
+        <w:rPr>
+          <w:rFonts w:ascii="Comic Sans MS" w:hAnsi="Comic Sans MS"/>
+          <w:sz w:val="12"/>
+          <w:szCs w:val="12"/>
+        </w:rPr>
+        <w:t>”</w:t>
+      </w:r>
+    </w:p>
+    <w:p>
+      <w:r>
+        <w:t>ХМ – он уже там есть!!!!</w:t>
+      </w:r>
+    </w:p>
+    <w:p>
+      <w:pPr>
+        <w:pStyle w:val="HTML"/>
+        <w:shd w:val="clear" w:color="auto" w:fill="FFFFFF"/>
+        <w:rPr>
+          <w:color w:val="000000"/>
+          <w:lang w:val="en-US"/>
+        </w:rPr>
+      </w:pPr>
+      <w:proofErr w:type="spellStart"/>
+      <w:r>
+        <w:rPr>
+          <w:b/>
+          <w:bCs/>
+          <w:color w:val="008000"/>
+          <w:lang w:val="en-US"/>
+        </w:rPr>
+        <w:t>qty_product</w:t>
+      </w:r>
+      <w:proofErr w:type="spellEnd"/>
+      <w:r>
+        <w:rPr>
+          <w:b/>
+          <w:bCs/>
+          <w:color w:val="008000"/>
+          <w:lang w:val="en-US"/>
+        </w:rPr>
+        <w:t xml:space="preserve"> </w:t>
+      </w:r>
+      <w:r>
+        <w:rPr>
+          <w:color w:val="000000"/>
+          <w:lang w:val="en-US"/>
+        </w:rPr>
+        <w:t xml:space="preserve">= </w:t>
+      </w:r>
+      <w:proofErr w:type="spellStart"/>
+      <w:proofErr w:type="gramStart"/>
+      <w:r>
+        <w:rPr>
+          <w:color w:val="000000"/>
+          <w:lang w:val="en-US"/>
+        </w:rPr>
+        <w:t>json.loads</w:t>
+      </w:r>
+      <w:proofErr w:type="spellEnd"/>
+      <w:proofErr w:type="gramEnd"/>
+      <w:r>
+        <w:rPr>
+          <w:color w:val="000000"/>
+          <w:lang w:val="en-US"/>
+        </w:rPr>
+        <w:t>(</w:t>
+      </w:r>
+      <w:proofErr w:type="spellStart"/>
+      <w:r>
+        <w:rPr>
+          <w:color w:val="000000"/>
+          <w:lang w:val="en-US"/>
+        </w:rPr>
+        <w:t>hashMap.d.get</w:t>
+      </w:r>
+      <w:proofErr w:type="spellEnd"/>
+      <w:r>
+        <w:rPr>
+          <w:color w:val="000000"/>
+          <w:lang w:val="en-US"/>
+        </w:rPr>
+        <w:t>(</w:t>
+      </w:r>
+      <w:r>
+        <w:rPr>
+          <w:b/>
+          <w:bCs/>
+          <w:color w:val="008000"/>
+          <w:lang w:val="en-US"/>
+        </w:rPr>
+        <w:t>'</w:t>
+      </w:r>
+      <w:proofErr w:type="spellStart"/>
+      <w:r>
+        <w:rPr>
+          <w:b/>
+          <w:bCs/>
+          <w:color w:val="008000"/>
+          <w:lang w:val="en-US"/>
+        </w:rPr>
+        <w:t>qty_product</w:t>
+      </w:r>
+      <w:proofErr w:type="spellEnd"/>
+      <w:r>
+        <w:rPr>
+          <w:b/>
+          <w:bCs/>
+          <w:color w:val="008000"/>
+          <w:lang w:val="en-US"/>
+        </w:rPr>
+        <w:t>'</w:t>
+      </w:r>
+      <w:r>
+        <w:rPr>
+          <w:color w:val="000000"/>
+          <w:lang w:val="en-US"/>
+        </w:rPr>
+        <w:t>))</w:t>
+      </w:r>
+    </w:p>
+    <w:p>
+      <w:pPr>
+        <w:rPr>
+          <w:lang w:val="en-US"/>
+        </w:rPr>
+      </w:pPr>
+    </w:p>
+    <w:p>
+      <w:pPr>
+        <w:rPr>
+          <w:lang w:val="en-US"/>
+        </w:rPr>
+      </w:pPr>
+    </w:p>
+    <w:p>
+      <w:pPr>
+        <w:rPr>
+          <w:i/>
+          <w:iCs/>
+          <w:color w:val="808080"/>
+        </w:rPr>
+      </w:pPr>
+      <w:r>
+        <w:t xml:space="preserve">добавление продукта в </w:t>
+      </w:r>
+      <w:r>
+        <w:rPr>
+          <w:lang w:val="en-US"/>
+        </w:rPr>
+        <w:t>List</w:t>
+      </w:r>
+      <w:r>
+        <w:t>_</w:t>
+      </w:r>
+      <w:r>
+        <w:rPr>
+          <w:lang w:val="en-US"/>
+        </w:rPr>
+        <w:t>income</w:t>
+      </w:r>
+      <w:r>
+        <w:t xml:space="preserve">- НЕ ТРОГАЕМ и </w:t>
+      </w:r>
+      <w:r>
+        <w:rPr>
+          <w:i/>
+          <w:iCs/>
+          <w:color w:val="808080"/>
+          <w:lang w:val="en-US"/>
+        </w:rPr>
+        <w:t>Income</w:t>
+      </w:r>
+      <w:r>
+        <w:rPr>
+          <w:i/>
+          <w:iCs/>
+          <w:color w:val="808080"/>
+        </w:rPr>
+        <w:t xml:space="preserve"> -добавить кол-во: </w:t>
+      </w:r>
+    </w:p>
+    <w:p>
+      <w:pPr>
+        <w:rPr>
+          <w:i/>
+          <w:iCs/>
+          <w:color w:val="808080"/>
+        </w:rPr>
+      </w:pPr>
+      <w:r>
+        <w:rPr>
+          <w:i/>
+          <w:iCs/>
+          <w:color w:val="808080"/>
+        </w:rPr>
+        <w:t xml:space="preserve">связь </w:t>
+      </w:r>
+      <w:proofErr w:type="spellStart"/>
+      <w:r>
+        <w:rPr>
+          <w:i/>
+          <w:iCs/>
+          <w:color w:val="808080"/>
+        </w:rPr>
+        <w:t>Income_Product</w:t>
+      </w:r>
+      <w:proofErr w:type="spellEnd"/>
+    </w:p>
+    <w:p>
+      <w:pPr>
+        <w:pStyle w:val="HTML"/>
+        <w:shd w:val="clear" w:color="auto" w:fill="FFFFFF"/>
+        <w:rPr>
+          <w:color w:val="000000"/>
+          <w:lang w:val="en-US"/>
+        </w:rPr>
+      </w:pPr>
+    </w:p>
+    <w:p>
+      <w:pPr>
+        <w:pStyle w:val="HTML"/>
+        <w:shd w:val="clear" w:color="auto" w:fill="FFFFFF"/>
+        <w:rPr>
+          <w:color w:val="000000"/>
+          <w:lang w:val="en-US"/>
+        </w:rPr>
+      </w:pPr>
+    </w:p>
+    <w:p>
+      <w:pPr>
+        <w:pStyle w:val="HTML"/>
+        <w:shd w:val="clear" w:color="auto" w:fill="EEEEEC"/>
+        <w:spacing w:line="300" w:lineRule="atLeast"/>
+        <w:jc w:val="both"/>
+        <w:rPr>
+          <w:rFonts w:ascii="Consolas" w:hAnsi="Consolas"/>
+          <w:color w:val="000000"/>
+          <w:sz w:val="24"/>
+          <w:szCs w:val="24"/>
+          <w:lang w:val="en-US"/>
+        </w:rPr>
+      </w:pPr>
+      <w:r>
+        <w:rPr>
+          <w:rStyle w:val="n"/>
+          <w:rFonts w:ascii="Consolas" w:hAnsi="Consolas"/>
+          <w:color w:val="000000"/>
+          <w:sz w:val="24"/>
+          <w:szCs w:val="24"/>
+          <w:lang w:val="en-US"/>
+        </w:rPr>
+        <w:t>order</w:t>
+      </w:r>
+      <w:r>
+        <w:rPr>
+          <w:rFonts w:ascii="Consolas" w:hAnsi="Consolas"/>
+          <w:color w:val="000000"/>
+          <w:sz w:val="24"/>
+          <w:szCs w:val="24"/>
+          <w:lang w:val="en-US"/>
+        </w:rPr>
+        <w:t xml:space="preserve"> </w:t>
+      </w:r>
+      <w:r>
+        <w:rPr>
+          <w:rStyle w:val="o"/>
+          <w:rFonts w:ascii="Consolas" w:hAnsi="Consolas"/>
+          <w:b/>
+          <w:bCs/>
+          <w:color w:val="CE5C00"/>
+          <w:sz w:val="24"/>
+          <w:szCs w:val="24"/>
+          <w:lang w:val="en-US"/>
+        </w:rPr>
+        <w:t>=</w:t>
+      </w:r>
+      <w:r>
+        <w:rPr>
+          <w:rFonts w:ascii="Consolas" w:hAnsi="Consolas"/>
+          <w:color w:val="000000"/>
+          <w:sz w:val="24"/>
+          <w:szCs w:val="24"/>
+          <w:lang w:val="en-US"/>
+        </w:rPr>
+        <w:t xml:space="preserve"> </w:t>
+      </w:r>
+      <w:proofErr w:type="gramStart"/>
+      <w:r>
+        <w:rPr>
+          <w:rStyle w:val="n"/>
+          <w:rFonts w:ascii="Consolas" w:hAnsi="Consolas"/>
+          <w:color w:val="000000"/>
+          <w:sz w:val="24"/>
+          <w:szCs w:val="24"/>
+          <w:lang w:val="en-US"/>
+        </w:rPr>
+        <w:t>Order</w:t>
+      </w:r>
+      <w:r>
+        <w:rPr>
+          <w:rStyle w:val="p"/>
+          <w:rFonts w:ascii="Consolas" w:hAnsi="Consolas"/>
+          <w:b/>
+          <w:bCs/>
+          <w:color w:val="000000"/>
+          <w:sz w:val="24"/>
+          <w:szCs w:val="24"/>
+          <w:lang w:val="en-US"/>
+        </w:rPr>
+        <w:t>[</w:t>
+      </w:r>
+      <w:proofErr w:type="gramEnd"/>
+      <w:r>
+        <w:rPr>
+          <w:rStyle w:val="mi"/>
+          <w:rFonts w:ascii="Consolas" w:hAnsi="Consolas"/>
+          <w:b/>
+          <w:bCs/>
+          <w:color w:val="0000CF"/>
+          <w:sz w:val="24"/>
+          <w:szCs w:val="24"/>
+          <w:lang w:val="en-US"/>
+        </w:rPr>
+        <w:t>123</w:t>
+      </w:r>
+      <w:r>
+        <w:rPr>
+          <w:rStyle w:val="p"/>
+          <w:rFonts w:ascii="Consolas" w:hAnsi="Consolas"/>
+          <w:b/>
+          <w:bCs/>
+          <w:color w:val="000000"/>
+          <w:sz w:val="24"/>
+          <w:szCs w:val="24"/>
+          <w:lang w:val="en-US"/>
+        </w:rPr>
+        <w:t>]</w:t>
+      </w:r>
+    </w:p>
+    <w:p>
+      <w:pPr>
+        <w:pStyle w:val="HTML"/>
+        <w:shd w:val="clear" w:color="auto" w:fill="EEEEEC"/>
+        <w:spacing w:line="300" w:lineRule="atLeast"/>
+        <w:jc w:val="both"/>
+        <w:rPr>
+          <w:rFonts w:ascii="Consolas" w:hAnsi="Consolas"/>
+          <w:color w:val="000000"/>
+          <w:sz w:val="24"/>
+          <w:szCs w:val="24"/>
+          <w:lang w:val="en-US"/>
+        </w:rPr>
+      </w:pPr>
+      <w:r>
+        <w:rPr>
+          <w:rStyle w:val="n"/>
+          <w:rFonts w:ascii="Consolas" w:hAnsi="Consolas"/>
+          <w:color w:val="000000"/>
+          <w:sz w:val="24"/>
+          <w:szCs w:val="24"/>
+          <w:lang w:val="en-US"/>
+        </w:rPr>
+        <w:t>customer</w:t>
+      </w:r>
+      <w:r>
+        <w:rPr>
+          <w:rFonts w:ascii="Consolas" w:hAnsi="Consolas"/>
+          <w:color w:val="000000"/>
+          <w:sz w:val="24"/>
+          <w:szCs w:val="24"/>
+          <w:lang w:val="en-US"/>
+        </w:rPr>
+        <w:t xml:space="preserve"> </w:t>
+      </w:r>
+      <w:r>
+        <w:rPr>
+          <w:rStyle w:val="o"/>
+          <w:rFonts w:ascii="Consolas" w:hAnsi="Consolas"/>
+          <w:b/>
+          <w:bCs/>
+          <w:color w:val="CE5C00"/>
+          <w:sz w:val="24"/>
+          <w:szCs w:val="24"/>
+          <w:lang w:val="en-US"/>
+        </w:rPr>
+        <w:t>=</w:t>
+      </w:r>
+      <w:r>
+        <w:rPr>
+          <w:rFonts w:ascii="Consolas" w:hAnsi="Consolas"/>
+          <w:color w:val="000000"/>
+          <w:sz w:val="24"/>
+          <w:szCs w:val="24"/>
+          <w:lang w:val="en-US"/>
+        </w:rPr>
+        <w:t xml:space="preserve"> </w:t>
+      </w:r>
+      <w:proofErr w:type="spellStart"/>
+      <w:proofErr w:type="gramStart"/>
+      <w:r>
+        <w:rPr>
+          <w:rStyle w:val="n"/>
+          <w:rFonts w:ascii="Consolas" w:hAnsi="Consolas"/>
+          <w:color w:val="000000"/>
+          <w:sz w:val="24"/>
+          <w:szCs w:val="24"/>
+          <w:lang w:val="en-US"/>
+        </w:rPr>
+        <w:t>order</w:t>
+      </w:r>
+      <w:r>
+        <w:rPr>
+          <w:rStyle w:val="o"/>
+          <w:rFonts w:ascii="Consolas" w:hAnsi="Consolas"/>
+          <w:b/>
+          <w:bCs/>
+          <w:color w:val="CE5C00"/>
+          <w:sz w:val="24"/>
+          <w:szCs w:val="24"/>
+          <w:lang w:val="en-US"/>
+        </w:rPr>
+        <w:t>.</w:t>
+      </w:r>
+      <w:r>
+        <w:rPr>
+          <w:rStyle w:val="n"/>
+          <w:rFonts w:ascii="Consolas" w:hAnsi="Consolas"/>
+          <w:color w:val="000000"/>
+          <w:sz w:val="24"/>
+          <w:szCs w:val="24"/>
+          <w:lang w:val="en-US"/>
+        </w:rPr>
+        <w:t>customer</w:t>
+      </w:r>
+      <w:proofErr w:type="spellEnd"/>
+      <w:proofErr w:type="gramEnd"/>
+    </w:p>
+    <w:p>
+      <w:pPr>
+        <w:pStyle w:val="HTML"/>
+        <w:shd w:val="clear" w:color="auto" w:fill="FFFFFF"/>
+        <w:rPr>
+          <w:color w:val="000000"/>
+          <w:lang w:val="en-US"/>
+        </w:rPr>
+      </w:pPr>
+    </w:p>
+    <w:p>
+      <w:pPr>
+        <w:pStyle w:val="HTML"/>
+        <w:shd w:val="clear" w:color="auto" w:fill="FFFFFF"/>
+        <w:rPr>
+          <w:color w:val="000000"/>
+          <w:lang w:val="en-US"/>
+        </w:rPr>
+      </w:pPr>
+    </w:p>
+    <w:p>
+      <w:pPr>
+        <w:pStyle w:val="HTML"/>
+        <w:shd w:val="clear" w:color="auto" w:fill="FFFFFF"/>
+        <w:rPr>
+          <w:color w:val="000000"/>
+          <w:lang w:val="en-US"/>
+        </w:rPr>
+      </w:pPr>
+    </w:p>
+    <w:p>
+      <w:pPr>
+        <w:pStyle w:val="HTML"/>
+        <w:shd w:val="clear" w:color="auto" w:fill="FFFFFF"/>
+        <w:rPr>
+          <w:color w:val="000000"/>
+          <w:lang w:val="en-US"/>
+        </w:rPr>
+      </w:pPr>
+      <w:r>
+        <w:rPr>
+          <w:color w:val="000000"/>
+          <w:lang w:val="en-US"/>
+        </w:rPr>
+        <w:t>p = Product[</w:t>
+      </w:r>
+      <w:proofErr w:type="spellStart"/>
+      <w:r>
+        <w:rPr>
+          <w:color w:val="000000"/>
+          <w:lang w:val="en-US"/>
+        </w:rPr>
+        <w:t>selected_line</w:t>
+      </w:r>
+      <w:proofErr w:type="spellEnd"/>
+      <w:r>
+        <w:rPr>
+          <w:color w:val="000000"/>
+          <w:lang w:val="en-US"/>
+        </w:rPr>
+        <w:t>[</w:t>
+      </w:r>
+      <w:r>
+        <w:rPr>
+          <w:b/>
+          <w:bCs/>
+          <w:color w:val="008000"/>
+          <w:lang w:val="en-US"/>
+        </w:rPr>
+        <w:t>'id'</w:t>
+      </w:r>
+      <w:r>
+        <w:rPr>
+          <w:color w:val="000000"/>
+          <w:lang w:val="en-US"/>
+        </w:rPr>
+        <w:t>]]</w:t>
+      </w:r>
+    </w:p>
+    <w:p>
+      <w:pPr>
+        <w:pStyle w:val="HTML"/>
+        <w:shd w:val="clear" w:color="auto" w:fill="FFFFFF"/>
+        <w:rPr>
+          <w:color w:val="000000"/>
+          <w:lang w:val="en-US"/>
+        </w:rPr>
+      </w:pPr>
+      <w:r>
+        <w:rPr>
+          <w:color w:val="000000"/>
+          <w:lang w:val="en-US"/>
+        </w:rPr>
+        <w:t xml:space="preserve">cons = </w:t>
+      </w:r>
+      <w:proofErr w:type="gramStart"/>
+      <w:r>
+        <w:rPr>
+          <w:color w:val="000000"/>
+          <w:lang w:val="en-US"/>
+        </w:rPr>
+        <w:t>Const[</w:t>
+      </w:r>
+      <w:proofErr w:type="gramEnd"/>
+      <w:r>
+        <w:rPr>
+          <w:color w:val="0000FF"/>
+          <w:lang w:val="en-US"/>
+        </w:rPr>
+        <w:t>3</w:t>
+      </w:r>
+      <w:r>
+        <w:rPr>
+          <w:color w:val="000000"/>
+          <w:lang w:val="en-US"/>
+        </w:rPr>
+        <w:t>]</w:t>
+      </w:r>
+      <w:r>
+        <w:rPr>
+          <w:color w:val="000000"/>
+          <w:lang w:val="en-US"/>
+        </w:rPr>
+        <w:br/>
+      </w:r>
+      <w:proofErr w:type="spellStart"/>
+      <w:r>
+        <w:rPr>
+          <w:color w:val="000000"/>
+          <w:lang w:val="en-US"/>
+        </w:rPr>
+        <w:t>number_income</w:t>
+      </w:r>
+      <w:proofErr w:type="spellEnd"/>
+      <w:r>
+        <w:rPr>
+          <w:color w:val="000000"/>
+          <w:lang w:val="en-US"/>
+        </w:rPr>
+        <w:t xml:space="preserve">= </w:t>
+      </w:r>
+      <w:proofErr w:type="spellStart"/>
+      <w:r>
+        <w:rPr>
+          <w:color w:val="000000"/>
+          <w:lang w:val="en-US"/>
+        </w:rPr>
+        <w:t>cons.number</w:t>
+      </w:r>
+      <w:proofErr w:type="spellEnd"/>
+      <w:r>
+        <w:rPr>
+          <w:color w:val="000000"/>
+          <w:lang w:val="en-US"/>
+        </w:rPr>
+        <w:t xml:space="preserve"> </w:t>
+      </w:r>
+      <w:r>
+        <w:rPr>
+          <w:i/>
+          <w:iCs/>
+          <w:color w:val="808080"/>
+          <w:lang w:val="en-US"/>
+        </w:rPr>
+        <w:t>#</w:t>
+      </w:r>
+      <w:r>
+        <w:rPr>
+          <w:i/>
+          <w:iCs/>
+          <w:color w:val="808080"/>
+          <w:lang w:val="en-US"/>
+        </w:rPr>
+        <w:t>get</w:t>
+      </w:r>
+      <w:r>
+        <w:rPr>
+          <w:i/>
+          <w:iCs/>
+          <w:color w:val="808080"/>
+          <w:lang w:val="en-US"/>
+        </w:rPr>
+        <w:t xml:space="preserve"> the number of ID in the Income</w:t>
+      </w:r>
+    </w:p>
+    <w:p>
+      <w:pPr>
+        <w:pStyle w:val="HTML"/>
+        <w:shd w:val="clear" w:color="auto" w:fill="FFFFFF"/>
+        <w:rPr>
+          <w:color w:val="000000"/>
+          <w:lang w:val="en-US"/>
+        </w:rPr>
+      </w:pPr>
+      <w:proofErr w:type="spellStart"/>
+      <w:r>
+        <w:rPr>
+          <w:color w:val="000000"/>
+          <w:lang w:val="en-US"/>
+        </w:rPr>
+        <w:t>i</w:t>
+      </w:r>
+      <w:proofErr w:type="spellEnd"/>
+      <w:r>
+        <w:rPr>
+          <w:color w:val="000000"/>
+          <w:lang w:val="en-US"/>
+        </w:rPr>
+        <w:t xml:space="preserve"> = Income</w:t>
+      </w:r>
+      <w:r>
+        <w:rPr>
+          <w:color w:val="000000"/>
+          <w:lang w:val="en-US"/>
+        </w:rPr>
+        <w:t>[</w:t>
+      </w:r>
+      <w:proofErr w:type="spellStart"/>
+      <w:r>
+        <w:rPr>
+          <w:color w:val="000000"/>
+          <w:lang w:val="en-US"/>
+        </w:rPr>
+        <w:t>number_income</w:t>
+      </w:r>
+      <w:proofErr w:type="spellEnd"/>
+      <w:r>
+        <w:rPr>
+          <w:color w:val="000000"/>
+          <w:lang w:val="en-US"/>
+        </w:rPr>
+        <w:t>]</w:t>
+      </w:r>
+    </w:p>
+    <w:p>
+      <w:pPr>
+        <w:pStyle w:val="HTML"/>
+        <w:shd w:val="clear" w:color="auto" w:fill="FFFFFF"/>
+        <w:rPr>
+          <w:color w:val="000000"/>
+          <w:lang w:val="en-US"/>
+        </w:rPr>
+      </w:pPr>
+      <w:proofErr w:type="spellStart"/>
+      <w:r>
+        <w:rPr>
+          <w:color w:val="000000"/>
+          <w:lang w:val="en-US"/>
+        </w:rPr>
+        <w:t>i.</w:t>
+      </w:r>
+      <w:r>
+        <w:rPr>
+          <w:color w:val="660099"/>
+          <w:lang w:val="en-US"/>
+        </w:rPr>
+        <w:t>qty_income</w:t>
+      </w:r>
+      <w:proofErr w:type="spellEnd"/>
+      <w:r>
+        <w:rPr>
+          <w:color w:val="000000"/>
+          <w:lang w:val="en-US"/>
+        </w:rPr>
+        <w:t xml:space="preserve">= </w:t>
+      </w:r>
+      <w:proofErr w:type="spellStart"/>
+      <w:r>
+        <w:rPr>
+          <w:color w:val="000000"/>
+          <w:lang w:val="en-US"/>
+        </w:rPr>
+        <w:t>q</w:t>
+      </w:r>
+      <w:r>
+        <w:rPr>
+          <w:b/>
+          <w:bCs/>
+          <w:color w:val="008000"/>
+          <w:lang w:val="en-US"/>
+        </w:rPr>
+        <w:t>ty_product</w:t>
+      </w:r>
+      <w:proofErr w:type="spellEnd"/>
+      <w:r>
+        <w:rPr>
+          <w:color w:val="000000"/>
+          <w:lang w:val="en-US"/>
+        </w:rPr>
+        <w:t xml:space="preserve"> </w:t>
+      </w:r>
+    </w:p>
+    <w:p>
+      <w:pPr>
+        <w:pStyle w:val="HTML"/>
+        <w:shd w:val="clear" w:color="auto" w:fill="FFFFFF"/>
+        <w:rPr>
+          <w:color w:val="000000"/>
+          <w:lang w:val="en-US"/>
+        </w:rPr>
+      </w:pPr>
+      <w:proofErr w:type="spellStart"/>
+      <w:r>
+        <w:rPr>
+          <w:color w:val="000000"/>
+          <w:lang w:val="en-US"/>
+        </w:rPr>
+        <w:t>i.</w:t>
+      </w:r>
+      <w:r>
+        <w:rPr>
+          <w:color w:val="660099"/>
+          <w:lang w:val="en-US"/>
+        </w:rPr>
+        <w:t>products</w:t>
+      </w:r>
+      <w:proofErr w:type="spellEnd"/>
+      <w:r>
+        <w:rPr>
+          <w:color w:val="000000"/>
+          <w:lang w:val="en-US"/>
+        </w:rPr>
+        <w:t>=p</w:t>
+      </w:r>
+    </w:p>
+    <w:p/>
     <w:p>
       <w:pPr>
         <w:pStyle w:val="1"/>
@@ -19185,6 +22542,78 @@
       <w:bCs/>
     </w:rPr>
   </w:style>
+  <w:style w:type="character" w:customStyle="1" w:styleId="o">
+    <w:name w:val="o"/>
+    <w:basedOn w:val="a0"/>
+    <w:rsid w:val="00D26CE1"/>
+  </w:style>
+  <w:style w:type="character" w:customStyle="1" w:styleId="n">
+    <w:name w:val="n"/>
+    <w:basedOn w:val="a0"/>
+    <w:rsid w:val="00D26CE1"/>
+  </w:style>
+  <w:style w:type="character" w:customStyle="1" w:styleId="p">
+    <w:name w:val="p"/>
+    <w:basedOn w:val="a0"/>
+    <w:rsid w:val="00D26CE1"/>
+  </w:style>
+  <w:style w:type="character" w:customStyle="1" w:styleId="s">
+    <w:name w:val="s"/>
+    <w:basedOn w:val="a0"/>
+    <w:rsid w:val="00D26CE1"/>
+  </w:style>
+  <w:style w:type="paragraph" w:styleId="aa">
+    <w:name w:val="Normal (Web)"/>
+    <w:basedOn w:val="a"/>
+    <w:uiPriority w:val="99"/>
+    <w:semiHidden/>
+    <w:unhideWhenUsed/>
+    <w:rsid w:val="00EB2FA0"/>
+    <w:pPr>
+      <w:spacing w:before="100" w:beforeAutospacing="1" w:after="100" w:afterAutospacing="1" w:line="240" w:lineRule="auto"/>
+    </w:pPr>
+    <w:rPr>
+      <w:rFonts w:ascii="Times New Roman" w:eastAsia="Times New Roman" w:hAnsi="Times New Roman" w:cs="Times New Roman"/>
+      <w:sz w:val="24"/>
+      <w:szCs w:val="24"/>
+      <w:lang w:eastAsia="ru-RU"/>
+    </w:rPr>
+  </w:style>
+  <w:style w:type="character" w:customStyle="1" w:styleId="pre">
+    <w:name w:val="pre"/>
+    <w:basedOn w:val="a0"/>
+    <w:rsid w:val="00EB2FA0"/>
+  </w:style>
+  <w:style w:type="character" w:customStyle="1" w:styleId="mi">
+    <w:name w:val="mi"/>
+    <w:basedOn w:val="a0"/>
+    <w:rsid w:val="00EB2FA0"/>
+  </w:style>
+  <w:style w:type="character" w:customStyle="1" w:styleId="k">
+    <w:name w:val="k"/>
+    <w:basedOn w:val="a0"/>
+    <w:rsid w:val="00EB2FA0"/>
+  </w:style>
+  <w:style w:type="character" w:customStyle="1" w:styleId="s1">
+    <w:name w:val="s1"/>
+    <w:basedOn w:val="a0"/>
+    <w:rsid w:val="001900FC"/>
+  </w:style>
+  <w:style w:type="character" w:customStyle="1" w:styleId="ow">
+    <w:name w:val="ow"/>
+    <w:basedOn w:val="a0"/>
+    <w:rsid w:val="001900FC"/>
+  </w:style>
+  <w:style w:type="character" w:customStyle="1" w:styleId="nb">
+    <w:name w:val="nb"/>
+    <w:basedOn w:val="a0"/>
+    <w:rsid w:val="001900FC"/>
+  </w:style>
+  <w:style w:type="character" w:customStyle="1" w:styleId="highlighted">
+    <w:name w:val="highlighted"/>
+    <w:basedOn w:val="a0"/>
+    <w:rsid w:val="002F51AF"/>
+  </w:style>
 </w:styles>
 </file>
 

</xml_diff>

<commit_message>
step9 not working Buy
</commit_message>
<xml_diff>
--- a/SimpleUi_Stock_v4 послед.docx
+++ b/SimpleUi_Stock_v4 послед.docx
@@ -24784,11 +24784,6 @@
       <w:proofErr w:type="spellEnd"/>
     </w:p>
     <w:p>
-      <w:pPr>
-        <w:rPr>
-          <w:lang w:val="en-US"/>
-        </w:rPr>
-      </w:pPr>
       <w:r>
         <w:rPr>
           <w:lang w:val="en-US"/>
@@ -24804,23 +24799,37 @@
       </w:r>
       <w:proofErr w:type="spellEnd"/>
       <w:r>
-        <w:rPr>
-          <w:lang w:val="en-US"/>
-        </w:rPr>
-        <w:t xml:space="preserve"> = Income[</w:t>
-      </w:r>
-      <w:proofErr w:type="spellStart"/>
-      <w:r>
-        <w:rPr>
-          <w:lang w:val="en-US"/>
-        </w:rPr>
-        <w:t>number_income</w:t>
-      </w:r>
-      <w:proofErr w:type="spellEnd"/>
-      <w:r>
-        <w:rPr>
-          <w:lang w:val="en-US"/>
-        </w:rPr>
+        <w:t xml:space="preserve"> = </w:t>
+      </w:r>
+      <w:r>
+        <w:rPr>
+          <w:lang w:val="en-US"/>
+        </w:rPr>
+        <w:t>Income</w:t>
+      </w:r>
+      <w:r>
+        <w:t>[</w:t>
+      </w:r>
+      <w:proofErr w:type="spellStart"/>
+      <w:r>
+        <w:rPr>
+          <w:lang w:val="en-US"/>
+        </w:rPr>
+        <w:t>number</w:t>
+      </w:r>
+      <w:proofErr w:type="spellEnd"/>
+      <w:r>
+        <w:t>_</w:t>
+      </w:r>
+      <w:proofErr w:type="spellStart"/>
+      <w:r>
+        <w:rPr>
+          <w:lang w:val="en-US"/>
+        </w:rPr>
+        <w:t>income</w:t>
+      </w:r>
+      <w:proofErr w:type="spellEnd"/>
+      <w:r>
         <w:t>]</w:t>
       </w:r>
     </w:p>
@@ -25088,6 +25097,7 @@
         <w:shd w:val="clear" w:color="auto" w:fill="FFFFFF"/>
         <w:rPr>
           <w:color w:val="000000"/>
+          <w:lang w:val="en-US"/>
         </w:rPr>
       </w:pPr>
       <w:r>
@@ -25280,6 +25290,7 @@
           <w:sz w:val="28"/>
           <w:szCs w:val="28"/>
           <w:shd w:val="clear" w:color="auto" w:fill="FFFFFF"/>
+          <w:lang w:val="en-US"/>
         </w:rPr>
       </w:pPr>
       <w:r>
@@ -25290,9 +25301,8 @@
           <w:szCs w:val="28"/>
           <w:shd w:val="clear" w:color="auto" w:fill="FFFFFF"/>
         </w:rPr>
-        <w:t xml:space="preserve">Помещать в </w:t>
-      </w:r>
-      <w:proofErr w:type="spellStart"/>
+        <w:t>Помещать</w:t>
+      </w:r>
       <w:r>
         <w:rPr>
           <w:rFonts w:ascii="Comic Sans MS" w:hAnsi="Comic Sans MS"/>
@@ -25300,10 +25310,10 @@
           <w:sz w:val="28"/>
           <w:szCs w:val="28"/>
           <w:shd w:val="clear" w:color="auto" w:fill="FFFFFF"/>
-        </w:rPr>
-        <w:t>hashMap</w:t>
-      </w:r>
-      <w:proofErr w:type="spellEnd"/>
+          <w:lang w:val="en-US"/>
+        </w:rPr>
+        <w:t xml:space="preserve"> </w:t>
+      </w:r>
       <w:r>
         <w:rPr>
           <w:rFonts w:ascii="Comic Sans MS" w:hAnsi="Comic Sans MS"/>
@@ -25312,9 +25322,8 @@
           <w:szCs w:val="28"/>
           <w:shd w:val="clear" w:color="auto" w:fill="FFFFFF"/>
         </w:rPr>
-        <w:t xml:space="preserve"> нужно функцией </w:t>
-      </w:r>
-      <w:proofErr w:type="spellStart"/>
+        <w:t>в</w:t>
+      </w:r>
       <w:r>
         <w:rPr>
           <w:rFonts w:ascii="Comic Sans MS" w:hAnsi="Comic Sans MS"/>
@@ -25322,10 +25331,11 @@
           <w:sz w:val="28"/>
           <w:szCs w:val="28"/>
           <w:shd w:val="clear" w:color="auto" w:fill="FFFFFF"/>
-        </w:rPr>
-        <w:t>put</w:t>
-      </w:r>
-      <w:proofErr w:type="spellEnd"/>
+          <w:lang w:val="en-US"/>
+        </w:rPr>
+        <w:t xml:space="preserve"> </w:t>
+      </w:r>
+      <w:proofErr w:type="spellStart"/>
       <w:r>
         <w:rPr>
           <w:rFonts w:ascii="Comic Sans MS" w:hAnsi="Comic Sans MS"/>
@@ -25333,11 +25343,11 @@
           <w:sz w:val="28"/>
           <w:szCs w:val="28"/>
           <w:shd w:val="clear" w:color="auto" w:fill="FFFFFF"/>
-        </w:rPr>
-        <w:t>(</w:t>
-      </w:r>
-      <w:proofErr w:type="spellStart"/>
-      <w:proofErr w:type="gramStart"/>
+          <w:lang w:val="en-US"/>
+        </w:rPr>
+        <w:t>hashMap</w:t>
+      </w:r>
+      <w:proofErr w:type="spellEnd"/>
       <w:r>
         <w:rPr>
           <w:rFonts w:ascii="Comic Sans MS" w:hAnsi="Comic Sans MS"/>
@@ -25345,11 +25355,10 @@
           <w:sz w:val="28"/>
           <w:szCs w:val="28"/>
           <w:shd w:val="clear" w:color="auto" w:fill="FFFFFF"/>
-        </w:rPr>
-        <w:t>key,value</w:t>
-      </w:r>
-      <w:proofErr w:type="spellEnd"/>
-      <w:proofErr w:type="gramEnd"/>
+          <w:lang w:val="en-US"/>
+        </w:rPr>
+        <w:t xml:space="preserve"> </w:t>
+      </w:r>
       <w:r>
         <w:rPr>
           <w:rFonts w:ascii="Comic Sans MS" w:hAnsi="Comic Sans MS"/>
@@ -25358,6 +25367,64 @@
           <w:szCs w:val="28"/>
           <w:shd w:val="clear" w:color="auto" w:fill="FFFFFF"/>
         </w:rPr>
+        <w:t>нужно</w:t>
+      </w:r>
+      <w:r>
+        <w:rPr>
+          <w:rFonts w:ascii="Comic Sans MS" w:hAnsi="Comic Sans MS"/>
+          <w:color w:val="3E4349"/>
+          <w:sz w:val="28"/>
+          <w:szCs w:val="28"/>
+          <w:shd w:val="clear" w:color="auto" w:fill="FFFFFF"/>
+          <w:lang w:val="en-US"/>
+        </w:rPr>
+        <w:t xml:space="preserve"> </w:t>
+      </w:r>
+      <w:r>
+        <w:rPr>
+          <w:rFonts w:ascii="Comic Sans MS" w:hAnsi="Comic Sans MS"/>
+          <w:color w:val="3E4349"/>
+          <w:sz w:val="28"/>
+          <w:szCs w:val="28"/>
+          <w:shd w:val="clear" w:color="auto" w:fill="FFFFFF"/>
+        </w:rPr>
+        <w:t>функцией</w:t>
+      </w:r>
+      <w:r>
+        <w:rPr>
+          <w:rFonts w:ascii="Comic Sans MS" w:hAnsi="Comic Sans MS"/>
+          <w:color w:val="3E4349"/>
+          <w:sz w:val="28"/>
+          <w:szCs w:val="28"/>
+          <w:shd w:val="clear" w:color="auto" w:fill="FFFFFF"/>
+          <w:lang w:val="en-US"/>
+        </w:rPr>
+        <w:t xml:space="preserve"> put(</w:t>
+      </w:r>
+      <w:proofErr w:type="spellStart"/>
+      <w:proofErr w:type="gramStart"/>
+      <w:r>
+        <w:rPr>
+          <w:rFonts w:ascii="Comic Sans MS" w:hAnsi="Comic Sans MS"/>
+          <w:color w:val="3E4349"/>
+          <w:sz w:val="28"/>
+          <w:szCs w:val="28"/>
+          <w:shd w:val="clear" w:color="auto" w:fill="FFFFFF"/>
+          <w:lang w:val="en-US"/>
+        </w:rPr>
+        <w:t>key,value</w:t>
+      </w:r>
+      <w:proofErr w:type="spellEnd"/>
+      <w:proofErr w:type="gramEnd"/>
+      <w:r>
+        <w:rPr>
+          <w:rFonts w:ascii="Comic Sans MS" w:hAnsi="Comic Sans MS"/>
+          <w:color w:val="3E4349"/>
+          <w:sz w:val="28"/>
+          <w:szCs w:val="28"/>
+          <w:shd w:val="clear" w:color="auto" w:fill="FFFFFF"/>
+          <w:lang w:val="en-US"/>
+        </w:rPr>
         <w:t>),</w:t>
       </w:r>
     </w:p>
@@ -25411,22 +25478,47 @@
       <w:proofErr w:type="spellEnd"/>
     </w:p>
     <w:p>
-      <w:r>
-        <w:t>Сделал – вроде работает</w:t>
-      </w:r>
-    </w:p>
-    <w:p/>
-    <w:p>
-      <w:r>
-        <w:t>294356,98</w:t>
-      </w:r>
-    </w:p>
-    <w:p>
-      <w:r>
-        <w:t>891764,83</w:t>
-      </w:r>
-    </w:p>
-    <w:p/>
+      <w:pPr>
+        <w:rPr>
+          <w:lang w:val="en-US"/>
+        </w:rPr>
+      </w:pPr>
+      <w:r>
+        <w:t>Сделал</w:t>
+      </w:r>
+      <w:r>
+        <w:rPr>
+          <w:lang w:val="en-US"/>
+        </w:rPr>
+        <w:t xml:space="preserve"> – </w:t>
+      </w:r>
+      <w:r>
+        <w:t>вроде</w:t>
+      </w:r>
+      <w:r>
+        <w:rPr>
+          <w:lang w:val="en-US"/>
+        </w:rPr>
+        <w:t xml:space="preserve"> </w:t>
+      </w:r>
+      <w:r>
+        <w:t>работает</w:t>
+      </w:r>
+    </w:p>
+    <w:p>
+      <w:pPr>
+        <w:rPr>
+          <w:lang w:val="en-US"/>
+        </w:rPr>
+      </w:pPr>
+    </w:p>
+    <w:p>
+      <w:pPr>
+        <w:rPr>
+          <w:lang w:val="en-US"/>
+        </w:rPr>
+      </w:pPr>
+    </w:p>
     <w:p>
       <w:pPr>
         <w:rPr>

</xml_diff>

<commit_message>
step10 screen Buy not visible
</commit_message>
<xml_diff>
--- a/SimpleUi_Stock_v4 послед.docx
+++ b/SimpleUi_Stock_v4 послед.docx
@@ -14734,6 +14734,9 @@
       <w:r>
         <w:t xml:space="preserve"> </w:t>
       </w:r>
+      <w:r>
+        <w:t xml:space="preserve"> </w:t>
+      </w:r>
     </w:p>
     <w:p>
       <w:pPr>
@@ -24810,25 +24813,21 @@
       <w:r>
         <w:t>[</w:t>
       </w:r>
-      <w:proofErr w:type="spellStart"/>
       <w:r>
         <w:rPr>
           <w:lang w:val="en-US"/>
         </w:rPr>
         <w:t>number</w:t>
       </w:r>
-      <w:proofErr w:type="spellEnd"/>
       <w:r>
         <w:t>_</w:t>
       </w:r>
-      <w:proofErr w:type="spellStart"/>
       <w:r>
         <w:rPr>
           <w:lang w:val="en-US"/>
         </w:rPr>
         <w:t>income</w:t>
       </w:r>
-      <w:proofErr w:type="spellEnd"/>
       <w:r>
         <w:t>]</w:t>
       </w:r>
@@ -25514,6 +25513,671 @@
     </w:p>
     <w:p>
       <w:pPr>
+        <w:pStyle w:val="2"/>
+      </w:pPr>
+      <w:r>
+        <w:t xml:space="preserve">22-12-29 повторно клонировал </w:t>
+      </w:r>
+      <w:r>
+        <w:t>income to buy</w:t>
+      </w:r>
+    </w:p>
+    <w:p>
+      <w:r>
+        <w:t>печатает только первый список покупки не добавляет продукты в список</w:t>
+      </w:r>
+    </w:p>
+    <w:p/>
+    <w:p>
+      <w:r>
+        <w:t>где-то теряется</w:t>
+      </w:r>
+      <w:r>
+        <w:t xml:space="preserve"> 1.</w:t>
+      </w:r>
+      <w:r>
+        <w:t xml:space="preserve"> нумерация позиции в списке закупок </w:t>
+      </w:r>
+    </w:p>
+    <w:p>
+      <w:r>
+        <w:t xml:space="preserve">теряется </w:t>
+      </w:r>
+      <w:r>
+        <w:t xml:space="preserve">2. </w:t>
+      </w:r>
+      <w:r>
+        <w:t xml:space="preserve">нумерация позиции товара в списке закупки и </w:t>
+      </w:r>
+    </w:p>
+    <w:p>
+      <w:r>
+        <w:t xml:space="preserve">теряется </w:t>
+      </w:r>
+      <w:r>
+        <w:t xml:space="preserve">3. </w:t>
+      </w:r>
+      <w:r>
+        <w:t xml:space="preserve">номер </w:t>
+      </w:r>
+      <w:r>
+        <w:t>товара</w:t>
+      </w:r>
+      <w:r>
+        <w:t xml:space="preserve"> </w:t>
+      </w:r>
+      <w:r>
+        <w:t>в списке товаров -</w:t>
+      </w:r>
+      <w:r>
+        <w:t xml:space="preserve"> их все одновременно мониторить на </w:t>
+      </w:r>
+      <w:proofErr w:type="gramStart"/>
+      <w:r>
+        <w:t xml:space="preserve">уровне </w:t>
+      </w:r>
+      <w:r>
+        <w:t xml:space="preserve"> </w:t>
+      </w:r>
+      <w:proofErr w:type="spellStart"/>
+      <w:r>
+        <w:t>hashmap</w:t>
+      </w:r>
+      <w:proofErr w:type="spellEnd"/>
+      <w:proofErr w:type="gramEnd"/>
+    </w:p>
+    <w:p/>
+    <w:p>
+      <w:pPr>
+        <w:pStyle w:val="HTML"/>
+        <w:shd w:val="clear" w:color="auto" w:fill="FFFFFF"/>
+        <w:rPr>
+          <w:color w:val="000000"/>
+          <w:lang w:val="en-US"/>
+        </w:rPr>
+      </w:pPr>
+      <w:proofErr w:type="spellStart"/>
+      <w:r>
+        <w:rPr>
+          <w:b/>
+          <w:bCs/>
+          <w:color w:val="008000"/>
+          <w:lang w:val="en-US"/>
+        </w:rPr>
+        <w:t>number_list_buy</w:t>
+      </w:r>
+      <w:proofErr w:type="spellEnd"/>
+      <w:r>
+        <w:rPr>
+          <w:b/>
+          <w:bCs/>
+          <w:color w:val="008000"/>
+          <w:lang w:val="en-US"/>
+        </w:rPr>
+        <w:t xml:space="preserve"> / </w:t>
+      </w:r>
+      <w:proofErr w:type="spellStart"/>
+      <w:r>
+        <w:rPr>
+          <w:b/>
+          <w:bCs/>
+          <w:color w:val="008000"/>
+          <w:lang w:val="en-US"/>
+        </w:rPr>
+        <w:t>number_buy</w:t>
+      </w:r>
+      <w:proofErr w:type="spellEnd"/>
+    </w:p>
+    <w:p>
+      <w:pPr>
+        <w:pStyle w:val="HTML"/>
+        <w:shd w:val="clear" w:color="auto" w:fill="FFFFFF"/>
+        <w:rPr>
+          <w:color w:val="000000"/>
+          <w:lang w:val="en-US"/>
+        </w:rPr>
+      </w:pPr>
+    </w:p>
+    <w:p>
+      <w:pPr>
+        <w:rPr>
+          <w:lang w:val="en-US"/>
+        </w:rPr>
+      </w:pPr>
+      <w:r>
+        <w:rPr>
+          <w:lang w:val="en-US"/>
+        </w:rPr>
+        <w:t>22-12-30</w:t>
+      </w:r>
+    </w:p>
+    <w:p>
+      <w:pPr>
+        <w:rPr>
+          <w:lang w:val="en-US"/>
+        </w:rPr>
+      </w:pPr>
+    </w:p>
+    <w:p>
+      <w:pPr>
+        <w:rPr>
+          <w:lang w:val="en-US"/>
+        </w:rPr>
+      </w:pPr>
+      <w:r>
+        <w:rPr>
+          <w:lang w:val="en-US"/>
+        </w:rPr>
+        <w:t xml:space="preserve">query = </w:t>
+      </w:r>
+      <w:proofErr w:type="gramStart"/>
+      <w:r>
+        <w:rPr>
+          <w:lang w:val="en-US"/>
+        </w:rPr>
+        <w:t>select(</w:t>
+      </w:r>
+      <w:proofErr w:type="gramEnd"/>
+      <w:r>
+        <w:rPr>
+          <w:lang w:val="en-US"/>
+        </w:rPr>
+        <w:t>c for c in products)</w:t>
+      </w:r>
+      <w:r>
+        <w:rPr>
+          <w:lang w:val="en-US"/>
+        </w:rPr>
+        <w:t xml:space="preserve">  </w:t>
+      </w:r>
+      <w:proofErr w:type="spellStart"/>
+      <w:r>
+        <w:rPr>
+          <w:lang w:val="en-US"/>
+        </w:rPr>
+        <w:t>TypeError</w:t>
+      </w:r>
+      <w:proofErr w:type="spellEnd"/>
+      <w:r>
+        <w:rPr>
+          <w:lang w:val="en-US"/>
+        </w:rPr>
+        <w:t xml:space="preserve">: 'Set' object is not </w:t>
+      </w:r>
+      <w:proofErr w:type="spellStart"/>
+      <w:r>
+        <w:rPr>
+          <w:lang w:val="en-US"/>
+        </w:rPr>
+        <w:t>iterable</w:t>
+      </w:r>
+      <w:proofErr w:type="spellEnd"/>
+    </w:p>
+    <w:p>
+      <w:pPr>
+        <w:rPr>
+          <w:lang w:val="en-US"/>
+        </w:rPr>
+      </w:pPr>
+    </w:p>
+    <w:p>
+      <w:pPr>
+        <w:rPr>
+          <w:lang w:val="en-US"/>
+        </w:rPr>
+      </w:pPr>
+    </w:p>
+    <w:p>
+      <w:pPr>
+        <w:rPr>
+          <w:lang w:val="en-US"/>
+        </w:rPr>
+      </w:pPr>
+      <w:r>
+        <w:rPr>
+          <w:lang w:val="en-US"/>
+        </w:rPr>
+        <w:t xml:space="preserve">Roll </w:t>
+      </w:r>
+      <w:proofErr w:type="spellStart"/>
+      <w:r>
+        <w:rPr>
+          <w:lang w:val="en-US"/>
+        </w:rPr>
+        <w:t>List_</w:t>
+      </w:r>
+      <w:proofErr w:type="gramStart"/>
+      <w:r>
+        <w:rPr>
+          <w:lang w:val="en-US"/>
+        </w:rPr>
+        <w:t>product</w:t>
+      </w:r>
+      <w:proofErr w:type="spellEnd"/>
+      <w:r>
+        <w:rPr>
+          <w:lang w:val="en-US"/>
+        </w:rPr>
+        <w:t xml:space="preserve"> :</w:t>
+      </w:r>
+      <w:proofErr w:type="gramEnd"/>
+    </w:p>
+    <w:p>
+      <w:pPr>
+        <w:pStyle w:val="HTML"/>
+        <w:shd w:val="clear" w:color="auto" w:fill="FFFFFF"/>
+        <w:rPr>
+          <w:color w:val="000000"/>
+          <w:lang w:val="en-US"/>
+        </w:rPr>
+      </w:pPr>
+      <w:r>
+        <w:rPr>
+          <w:color w:val="000000"/>
+          <w:lang w:val="en-US"/>
+        </w:rPr>
+        <w:t xml:space="preserve">query = </w:t>
+      </w:r>
+      <w:proofErr w:type="gramStart"/>
+      <w:r>
+        <w:rPr>
+          <w:color w:val="000000"/>
+          <w:lang w:val="en-US"/>
+        </w:rPr>
+        <w:t>select(</w:t>
+      </w:r>
+      <w:proofErr w:type="gramEnd"/>
+      <w:r>
+        <w:rPr>
+          <w:color w:val="000000"/>
+          <w:lang w:val="en-US"/>
+        </w:rPr>
+        <w:t xml:space="preserve">c </w:t>
+      </w:r>
+      <w:r>
+        <w:rPr>
+          <w:b/>
+          <w:bCs/>
+          <w:color w:val="000080"/>
+          <w:lang w:val="en-US"/>
+        </w:rPr>
+        <w:t xml:space="preserve">for </w:t>
+      </w:r>
+      <w:r>
+        <w:rPr>
+          <w:color w:val="000000"/>
+          <w:lang w:val="en-US"/>
+        </w:rPr>
+        <w:t xml:space="preserve">c </w:t>
+      </w:r>
+      <w:r>
+        <w:rPr>
+          <w:b/>
+          <w:bCs/>
+          <w:color w:val="000080"/>
+          <w:lang w:val="en-US"/>
+        </w:rPr>
+        <w:t xml:space="preserve">in </w:t>
+      </w:r>
+      <w:r>
+        <w:rPr>
+          <w:color w:val="000000"/>
+          <w:lang w:val="en-US"/>
+        </w:rPr>
+        <w:t>Product)</w:t>
+      </w:r>
+      <w:r>
+        <w:rPr>
+          <w:color w:val="000000"/>
+          <w:lang w:val="en-US"/>
+        </w:rPr>
+        <w:br/>
+      </w:r>
+      <w:r>
+        <w:rPr>
+          <w:b/>
+          <w:bCs/>
+          <w:color w:val="000080"/>
+          <w:lang w:val="en-US"/>
+        </w:rPr>
+        <w:t xml:space="preserve">for </w:t>
+      </w:r>
+      <w:r>
+        <w:rPr>
+          <w:color w:val="000000"/>
+          <w:lang w:val="en-US"/>
+        </w:rPr>
+        <w:t xml:space="preserve">product </w:t>
+      </w:r>
+      <w:r>
+        <w:rPr>
+          <w:b/>
+          <w:bCs/>
+          <w:color w:val="000080"/>
+          <w:lang w:val="en-US"/>
+        </w:rPr>
+        <w:t xml:space="preserve">in </w:t>
+      </w:r>
+      <w:r>
+        <w:rPr>
+          <w:color w:val="000000"/>
+          <w:lang w:val="en-US"/>
+        </w:rPr>
+        <w:t>query:</w:t>
+      </w:r>
+    </w:p>
+    <w:p>
+      <w:pPr>
+        <w:pStyle w:val="HTML"/>
+        <w:shd w:val="clear" w:color="auto" w:fill="FFFFFF"/>
+        <w:ind w:left="708"/>
+        <w:rPr>
+          <w:color w:val="000000"/>
+          <w:lang w:val="en-US"/>
+        </w:rPr>
+      </w:pPr>
+      <w:r>
+        <w:rPr>
+          <w:b/>
+          <w:bCs/>
+          <w:color w:val="008000"/>
+          <w:lang w:val="en-US"/>
+        </w:rPr>
+        <w:lastRenderedPageBreak/>
+        <w:t>id</w:t>
+      </w:r>
+      <w:r>
+        <w:rPr>
+          <w:b/>
+          <w:bCs/>
+          <w:color w:val="008000"/>
+          <w:lang w:val="en-US"/>
+        </w:rPr>
+        <w:t xml:space="preserve"> </w:t>
+      </w:r>
+      <w:proofErr w:type="gramStart"/>
+      <w:r>
+        <w:rPr>
+          <w:b/>
+          <w:bCs/>
+          <w:color w:val="008000"/>
+          <w:lang w:val="en-US"/>
+        </w:rPr>
+        <w:t xml:space="preserve">= </w:t>
+      </w:r>
+      <w:r>
+        <w:rPr>
+          <w:color w:val="000000"/>
+          <w:lang w:val="en-US"/>
+        </w:rPr>
+        <w:t xml:space="preserve"> product.id</w:t>
+      </w:r>
+      <w:proofErr w:type="gramEnd"/>
+      <w:r>
+        <w:rPr>
+          <w:color w:val="000000"/>
+          <w:lang w:val="en-US"/>
+        </w:rPr>
+        <w:br/>
+      </w:r>
+      <w:proofErr w:type="spellStart"/>
+      <w:r>
+        <w:rPr>
+          <w:color w:val="000000"/>
+          <w:lang w:val="en-US"/>
+        </w:rPr>
+        <w:t>rows.append</w:t>
+      </w:r>
+      <w:proofErr w:type="spellEnd"/>
+      <w:r>
+        <w:rPr>
+          <w:color w:val="000000"/>
+          <w:lang w:val="en-US"/>
+        </w:rPr>
+        <w:t>({</w:t>
+      </w:r>
+      <w:r>
+        <w:rPr>
+          <w:b/>
+          <w:bCs/>
+          <w:color w:val="008000"/>
+          <w:lang w:val="en-US"/>
+        </w:rPr>
+        <w:t>'id'</w:t>
+      </w:r>
+      <w:r>
+        <w:rPr>
+          <w:color w:val="000000"/>
+          <w:lang w:val="en-US"/>
+        </w:rPr>
+        <w:t xml:space="preserve">: product.id, </w:t>
+      </w:r>
+      <w:r>
+        <w:rPr>
+          <w:b/>
+          <w:bCs/>
+          <w:color w:val="008000"/>
+          <w:lang w:val="en-US"/>
+        </w:rPr>
+        <w:t>'name'</w:t>
+      </w:r>
+      <w:r>
+        <w:rPr>
+          <w:color w:val="000000"/>
+          <w:lang w:val="en-US"/>
+        </w:rPr>
+        <w:t xml:space="preserve">: </w:t>
+      </w:r>
+      <w:proofErr w:type="spellStart"/>
+      <w:r>
+        <w:rPr>
+          <w:color w:val="000000"/>
+          <w:lang w:val="en-US"/>
+        </w:rPr>
+        <w:t>product.Name</w:t>
+      </w:r>
+      <w:proofErr w:type="spellEnd"/>
+      <w:r>
+        <w:rPr>
+          <w:color w:val="000000"/>
+          <w:lang w:val="en-US"/>
+        </w:rPr>
+        <w:t xml:space="preserve">})  </w:t>
+      </w:r>
+      <w:r>
+        <w:rPr>
+          <w:i/>
+          <w:iCs/>
+          <w:color w:val="808080"/>
+          <w:lang w:val="en-US"/>
+        </w:rPr>
+        <w:t># Name})</w:t>
+      </w:r>
+    </w:p>
+    <w:p>
+      <w:pPr>
+        <w:rPr>
+          <w:lang w:val="en-US"/>
+        </w:rPr>
+      </w:pPr>
+      <w:r>
+        <w:rPr>
+          <w:noProof/>
+        </w:rPr>
+        <w:drawing>
+          <wp:inline distT="0" distB="0" distL="0" distR="0" wp14:anchorId="5D451FE2" wp14:editId="7FBE1DB1">
+            <wp:extent cx="6480810" cy="369570"/>
+            <wp:effectExtent l="0" t="0" r="0" b="0"/>
+            <wp:docPr id="35" name="Рисунок 35"/>
+            <wp:cNvGraphicFramePr>
+              <a:graphicFrameLocks xmlns:a="http://schemas.openxmlformats.org/drawingml/2006/main" noChangeAspect="1"/>
+            </wp:cNvGraphicFramePr>
+            <a:graphic xmlns:a="http://schemas.openxmlformats.org/drawingml/2006/main">
+              <a:graphicData uri="http://schemas.openxmlformats.org/drawingml/2006/picture">
+                <pic:pic xmlns:pic="http://schemas.openxmlformats.org/drawingml/2006/picture">
+                  <pic:nvPicPr>
+                    <pic:cNvPr id="1" name=""/>
+                    <pic:cNvPicPr/>
+                  </pic:nvPicPr>
+                  <pic:blipFill>
+                    <a:blip r:embed="rId43"/>
+                    <a:stretch>
+                      <a:fillRect/>
+                    </a:stretch>
+                  </pic:blipFill>
+                  <pic:spPr>
+                    <a:xfrm>
+                      <a:off x="0" y="0"/>
+                      <a:ext cx="6480810" cy="369570"/>
+                    </a:xfrm>
+                    <a:prstGeom prst="rect">
+                      <a:avLst/>
+                    </a:prstGeom>
+                  </pic:spPr>
+                </pic:pic>
+              </a:graphicData>
+            </a:graphic>
+          </wp:inline>
+        </w:drawing>
+      </w:r>
+    </w:p>
+    <w:p>
+      <w:pPr>
+        <w:pStyle w:val="HTML"/>
+        <w:shd w:val="clear" w:color="auto" w:fill="FFFFFF"/>
+        <w:rPr>
+          <w:color w:val="000000"/>
+        </w:rPr>
+      </w:pPr>
+      <w:proofErr w:type="gramStart"/>
+      <w:r>
+        <w:rPr>
+          <w:color w:val="000000"/>
+        </w:rPr>
+        <w:t>Product[</w:t>
+      </w:r>
+      <w:proofErr w:type="gramEnd"/>
+      <w:r>
+        <w:rPr>
+          <w:color w:val="0000FF"/>
+        </w:rPr>
+        <w:t>1</w:t>
+      </w:r>
+      <w:r>
+        <w:rPr>
+          <w:color w:val="000000"/>
+        </w:rPr>
+        <w:t>].</w:t>
+      </w:r>
+      <w:proofErr w:type="spellStart"/>
+      <w:r>
+        <w:rPr>
+          <w:color w:val="000000"/>
+        </w:rPr>
+        <w:t>incomes</w:t>
+      </w:r>
+      <w:proofErr w:type="spellEnd"/>
+    </w:p>
+    <w:p>
+      <w:pPr>
+        <w:rPr>
+          <w:lang w:val="en-US"/>
+        </w:rPr>
+      </w:pPr>
+    </w:p>
+    <w:p>
+      <w:pPr>
+        <w:rPr>
+          <w:lang w:val="en-US"/>
+        </w:rPr>
+      </w:pPr>
+      <w:r>
+        <w:rPr>
+          <w:noProof/>
+        </w:rPr>
+        <w:drawing>
+          <wp:inline distT="0" distB="0" distL="0" distR="0" wp14:anchorId="17B7FFC8" wp14:editId="08DC5D86">
+            <wp:extent cx="5334000" cy="276225"/>
+            <wp:effectExtent l="0" t="0" r="0" b="9525"/>
+            <wp:docPr id="36" name="Рисунок 36"/>
+            <wp:cNvGraphicFramePr>
+              <a:graphicFrameLocks xmlns:a="http://schemas.openxmlformats.org/drawingml/2006/main" noChangeAspect="1"/>
+            </wp:cNvGraphicFramePr>
+            <a:graphic xmlns:a="http://schemas.openxmlformats.org/drawingml/2006/main">
+              <a:graphicData uri="http://schemas.openxmlformats.org/drawingml/2006/picture">
+                <pic:pic xmlns:pic="http://schemas.openxmlformats.org/drawingml/2006/picture">
+                  <pic:nvPicPr>
+                    <pic:cNvPr id="1" name=""/>
+                    <pic:cNvPicPr/>
+                  </pic:nvPicPr>
+                  <pic:blipFill>
+                    <a:blip r:embed="rId44"/>
+                    <a:stretch>
+                      <a:fillRect/>
+                    </a:stretch>
+                  </pic:blipFill>
+                  <pic:spPr>
+                    <a:xfrm>
+                      <a:off x="0" y="0"/>
+                      <a:ext cx="5334000" cy="276225"/>
+                    </a:xfrm>
+                    <a:prstGeom prst="rect">
+                      <a:avLst/>
+                    </a:prstGeom>
+                  </pic:spPr>
+                </pic:pic>
+              </a:graphicData>
+            </a:graphic>
+          </wp:inline>
+        </w:drawing>
+      </w:r>
+    </w:p>
+    <w:p>
+      <w:pPr>
+        <w:pStyle w:val="HTML"/>
+        <w:shd w:val="clear" w:color="auto" w:fill="FFFFFF"/>
+        <w:rPr>
+          <w:color w:val="000000"/>
+        </w:rPr>
+      </w:pPr>
+      <w:proofErr w:type="gramStart"/>
+      <w:r>
+        <w:rPr>
+          <w:color w:val="000000"/>
+        </w:rPr>
+        <w:t>Product[</w:t>
+      </w:r>
+      <w:proofErr w:type="gramEnd"/>
+      <w:r>
+        <w:rPr>
+          <w:color w:val="0000FF"/>
+        </w:rPr>
+        <w:t>1</w:t>
+      </w:r>
+      <w:r>
+        <w:rPr>
+          <w:color w:val="000000"/>
+        </w:rPr>
+        <w:t>].</w:t>
+      </w:r>
+      <w:proofErr w:type="spellStart"/>
+      <w:r>
+        <w:rPr>
+          <w:color w:val="000000"/>
+        </w:rPr>
+        <w:t>incomes.qty_income</w:t>
+      </w:r>
+      <w:proofErr w:type="spellEnd"/>
+    </w:p>
+    <w:p>
+      <w:pPr>
+        <w:rPr>
+          <w:lang w:val="en-US"/>
+        </w:rPr>
+      </w:pPr>
+    </w:p>
+    <w:p>
+      <w:pPr>
         <w:rPr>
           <w:lang w:val="en-US"/>
         </w:rPr>
@@ -25529,9 +26193,6 @@
     <w:p>
       <w:pPr>
         <w:pStyle w:val="1"/>
-        <w:rPr>
-          <w:lang w:val="en-US"/>
-        </w:rPr>
       </w:pPr>
       <w:r>
         <w:t>Вопросы</w:t>
@@ -25541,9 +26202,6 @@
       <w:pPr>
         <w:pStyle w:val="a3"/>
         <w:ind w:left="0"/>
-        <w:rPr>
-          <w:lang w:val="en-US"/>
-        </w:rPr>
       </w:pPr>
     </w:p>
     <w:p>

</xml_diff>

<commit_message>
step11 all work, but screen Buy not visible and not scan
</commit_message>
<xml_diff>
--- a/SimpleUi_Stock_v4 послед.docx
+++ b/SimpleUi_Stock_v4 послед.docx
@@ -12756,17 +12756,26 @@
       <w:pPr>
         <w:pStyle w:val="a3"/>
         <w:ind w:left="0"/>
+        <w:rPr>
+          <w:lang w:val="en-US"/>
+        </w:rPr>
       </w:pPr>
       <w:r>
         <w:t>шаг назад  Убрал новую БД</w:t>
       </w:r>
       <w:r>
+        <w:rPr>
+          <w:lang w:val="en-US"/>
+        </w:rPr>
         <w:t xml:space="preserve"> </w:t>
       </w:r>
       <w:r>
         <w:t>и</w:t>
       </w:r>
       <w:r>
+        <w:rPr>
+          <w:lang w:val="en-US"/>
+        </w:rPr>
         <w:t xml:space="preserve"> </w:t>
       </w:r>
       <w:r>
@@ -12776,6 +12785,9 @@
         <w:t>def</w:t>
       </w:r>
       <w:r>
+        <w:rPr>
+          <w:lang w:val="en-US"/>
+        </w:rPr>
         <w:t xml:space="preserve"> _</w:t>
       </w:r>
       <w:r>
@@ -12785,6 +12797,9 @@
         <w:t>listbuy</w:t>
       </w:r>
       <w:r>
+        <w:rPr>
+          <w:lang w:val="en-US"/>
+        </w:rPr>
         <w:t>_</w:t>
       </w:r>
       <w:r>
@@ -12794,6 +12809,9 @@
         <w:t>on</w:t>
       </w:r>
       <w:r>
+        <w:rPr>
+          <w:lang w:val="en-US"/>
+        </w:rPr>
         <w:t>_</w:t>
       </w:r>
       <w:r>
@@ -13463,26 +13481,17 @@
     <w:p>
       <w:pPr>
         <w:pStyle w:val="1"/>
-        <w:rPr>
-          <w:lang w:val="en-US"/>
-        </w:rPr>
       </w:pPr>
       <w:r>
         <w:t>Создание</w:t>
       </w:r>
       <w:r>
-        <w:rPr>
-          <w:lang w:val="en-US"/>
-        </w:rPr>
         <w:t xml:space="preserve"> </w:t>
       </w:r>
       <w:r>
         <w:t>процесса</w:t>
       </w:r>
       <w:r>
-        <w:rPr>
-          <w:lang w:val="en-US"/>
-        </w:rPr>
         <w:t xml:space="preserve"> </w:t>
       </w:r>
       <w:r>
@@ -13492,23 +13501,14 @@
     <w:p>
       <w:pPr>
         <w:pStyle w:val="2"/>
-        <w:rPr>
-          <w:lang w:val="en-US"/>
-        </w:rPr>
-      </w:pPr>
-      <w:r>
-        <w:rPr>
-          <w:lang w:val="en-US"/>
-        </w:rPr>
+      </w:pPr>
+      <w:r>
         <w:t xml:space="preserve">1  </w:t>
       </w:r>
       <w:r>
         <w:t>Экран</w:t>
       </w:r>
       <w:r>
-        <w:rPr>
-          <w:lang w:val="en-US"/>
-        </w:rPr>
         <w:t xml:space="preserve">: </w:t>
       </w:r>
       <w:r>
@@ -13518,9 +13518,6 @@
         <w:t>List</w:t>
       </w:r>
       <w:r>
-        <w:rPr>
-          <w:lang w:val="en-US"/>
-        </w:rPr>
         <w:t>_</w:t>
       </w:r>
       <w:r>
@@ -13709,14 +13706,23 @@
       <w:pPr>
         <w:pStyle w:val="a3"/>
         <w:ind w:left="0"/>
+        <w:rPr>
+          <w:lang w:val="en-US"/>
+        </w:rPr>
       </w:pPr>
       <w:r>
         <w:t>Кнопка</w:t>
       </w:r>
       <w:r>
+        <w:rPr>
+          <w:lang w:val="en-US"/>
+        </w:rPr>
         <w:t>:</w:t>
       </w:r>
       <w:r>
+        <w:rPr>
+          <w:lang w:val="en-US"/>
+        </w:rPr>
         <w:t xml:space="preserve"> </w:t>
       </w:r>
       <w:r>
@@ -13726,6 +13732,9 @@
         <w:t>New</w:t>
       </w:r>
       <w:r>
+        <w:rPr>
+          <w:lang w:val="en-US"/>
+        </w:rPr>
         <w:t xml:space="preserve"> </w:t>
       </w:r>
       <w:r>
@@ -13735,6 +13744,9 @@
         <w:t>Income</w:t>
       </w:r>
       <w:r>
+        <w:rPr>
+          <w:lang w:val="en-US"/>
+        </w:rPr>
         <w:t xml:space="preserve"> ;  </w:t>
       </w:r>
       <w:r>
@@ -13744,6 +13756,9 @@
         <w:t>btn</w:t>
       </w:r>
       <w:r>
+        <w:rPr>
+          <w:lang w:val="en-US"/>
+        </w:rPr>
         <w:t>_</w:t>
       </w:r>
       <w:r>
@@ -13753,6 +13768,9 @@
         <w:t>new</w:t>
       </w:r>
       <w:r>
+        <w:rPr>
+          <w:lang w:val="en-US"/>
+        </w:rPr>
         <w:t>_</w:t>
       </w:r>
       <w:r>
@@ -13762,24 +13780,36 @@
         <w:t>income</w:t>
       </w:r>
       <w:r>
+        <w:rPr>
+          <w:lang w:val="en-US"/>
+        </w:rPr>
         <w:t xml:space="preserve"> - </w:t>
       </w:r>
       <w:r>
         <w:t>Создание</w:t>
       </w:r>
       <w:r>
+        <w:rPr>
+          <w:lang w:val="en-US"/>
+        </w:rPr>
         <w:t xml:space="preserve"> </w:t>
       </w:r>
       <w:r>
         <w:t>нового</w:t>
       </w:r>
       <w:r>
+        <w:rPr>
+          <w:lang w:val="en-US"/>
+        </w:rPr>
         <w:t xml:space="preserve"> </w:t>
       </w:r>
       <w:r>
         <w:t>списка</w:t>
       </w:r>
       <w:r>
+        <w:rPr>
+          <w:lang w:val="en-US"/>
+        </w:rPr>
         <w:t xml:space="preserve"> </w:t>
       </w:r>
       <w:r>
@@ -13790,18 +13820,27 @@
       <w:pPr>
         <w:pStyle w:val="a3"/>
         <w:ind w:left="0"/>
+        <w:rPr>
+          <w:lang w:val="en-US"/>
+        </w:rPr>
       </w:pPr>
     </w:p>
     <w:p>
       <w:pPr>
         <w:pStyle w:val="a3"/>
         <w:ind w:left="0"/>
+        <w:rPr>
+          <w:lang w:val="en-US"/>
+        </w:rPr>
       </w:pPr>
     </w:p>
     <w:p>
       <w:pPr>
         <w:pStyle w:val="a3"/>
         <w:ind w:left="0"/>
+        <w:rPr>
+          <w:lang w:val="en-US"/>
+        </w:rPr>
       </w:pPr>
     </w:p>
     <w:p>
@@ -20775,6 +20814,11 @@
       </w:r>
     </w:p>
     <w:p>
+      <w:pPr>
+        <w:rPr>
+          <w:lang w:val="en-US"/>
+        </w:rPr>
+      </w:pPr>
       <w:r>
         <w:rPr>
           <w:lang w:val="en-US"/>
@@ -20782,6 +20826,9 @@
         <w:t xml:space="preserve">    i</w:t>
       </w:r>
       <w:r>
+        <w:rPr>
+          <w:lang w:val="en-US"/>
+        </w:rPr>
         <w:t xml:space="preserve"> = </w:t>
       </w:r>
       <w:r>
@@ -20791,6 +20838,9 @@
         <w:t>Income</w:t>
       </w:r>
       <w:r>
+        <w:rPr>
+          <w:lang w:val="en-US"/>
+        </w:rPr>
         <w:t>[</w:t>
       </w:r>
       <w:r>
@@ -20800,6 +20850,9 @@
         <w:t>number</w:t>
       </w:r>
       <w:r>
+        <w:rPr>
+          <w:lang w:val="en-US"/>
+        </w:rPr>
         <w:t>_</w:t>
       </w:r>
       <w:r>
@@ -20809,6 +20862,9 @@
         <w:t>income</w:t>
       </w:r>
       <w:r>
+        <w:rPr>
+          <w:lang w:val="en-US"/>
+        </w:rPr>
         <w:t>]</w:t>
       </w:r>
     </w:p>
@@ -20821,6 +20877,9 @@
         <w:t>ПРимечание</w:t>
       </w:r>
       <w:r>
+        <w:rPr>
+          <w:lang w:val="en-US"/>
+        </w:rPr>
         <w:t xml:space="preserve">!!! </w:t>
       </w:r>
       <w:r>
@@ -23826,6 +23885,9 @@
     </w:p>
     <w:p/>
     <w:p>
+      <w:pPr>
+        <w:pStyle w:val="3"/>
+      </w:pPr>
       <w:r>
         <w:t>Сообщение в чат поддержки:</w:t>
       </w:r>
@@ -23840,7 +23902,6 @@
         <w:rPr>
           <w:noProof/>
         </w:rPr>
-        <w:lastRenderedPageBreak/>
         <w:drawing>
           <wp:inline distT="0" distB="0" distL="0" distR="0" wp14:anchorId="4F490522" wp14:editId="3DF37CBE">
             <wp:extent cx="6477000" cy="5008245"/>
@@ -23961,7 +24022,6 @@
         <w:rPr>
           <w:lang w:val="en-US"/>
         </w:rPr>
-        <w:lastRenderedPageBreak/>
         <w:t xml:space="preserve">I have line Product1 in </w:t>
       </w:r>
       <w:r>
@@ -24263,6 +24323,20 @@
     </w:p>
     <w:p>
       <w:pPr>
+        <w:pStyle w:val="3"/>
+        <w:rPr>
+          <w:rStyle w:val="30"/>
+        </w:rPr>
+      </w:pPr>
+      <w:r>
+        <w:rPr>
+          <w:rStyle w:val="30"/>
+        </w:rPr>
+        <w:t>Ansver :</w:t>
+      </w:r>
+    </w:p>
+    <w:p>
+      <w:pPr>
         <w:spacing w:after="0" w:line="240" w:lineRule="auto"/>
         <w:rPr>
           <w:sz w:val="16"/>
@@ -24270,18 +24344,6 @@
           <w:lang w:val="en-US"/>
         </w:rPr>
       </w:pPr>
-      <w:r>
-        <w:rPr>
-          <w:lang w:val="en-US"/>
-        </w:rPr>
-        <w:t>Ansver :</w:t>
-      </w:r>
-      <w:r>
-        <w:rPr>
-          <w:lang w:val="en-US"/>
-        </w:rPr>
-        <w:br/>
-      </w:r>
       <w:r>
         <w:rPr>
           <w:sz w:val="16"/>
@@ -24429,6 +24491,7 @@
         </w:numPr>
       </w:pPr>
       <w:r>
+        <w:lastRenderedPageBreak/>
         <w:t xml:space="preserve"> связь с тегом разорвана, такого тега больше нет </w:t>
       </w:r>
     </w:p>
@@ -24441,7 +24504,76 @@
         </w:numPr>
       </w:pPr>
       <w:r>
-        <w:t>тег негде не используется и его надо удалить из таблицы</w:t>
+        <w:t>тег</w:t>
+      </w:r>
+      <w:r>
+        <w:t xml:space="preserve"> </w:t>
+      </w:r>
+      <w:r>
+        <w:t>негде</w:t>
+      </w:r>
+      <w:r>
+        <w:t xml:space="preserve"> </w:t>
+      </w:r>
+      <w:r>
+        <w:t>не</w:t>
+      </w:r>
+      <w:r>
+        <w:t xml:space="preserve"> </w:t>
+      </w:r>
+      <w:r>
+        <w:t>используется</w:t>
+      </w:r>
+      <w:r>
+        <w:t xml:space="preserve"> </w:t>
+      </w:r>
+      <w:r>
+        <w:t>и</w:t>
+      </w:r>
+      <w:r>
+        <w:t xml:space="preserve"> </w:t>
+      </w:r>
+      <w:r>
+        <w:t>его</w:t>
+      </w:r>
+      <w:r>
+        <w:t xml:space="preserve"> </w:t>
+      </w:r>
+      <w:r>
+        <w:t>надо</w:t>
+      </w:r>
+      <w:r>
+        <w:t xml:space="preserve"> </w:t>
+      </w:r>
+      <w:r>
+        <w:t>удалить</w:t>
+      </w:r>
+      <w:r>
+        <w:t xml:space="preserve"> </w:t>
+      </w:r>
+      <w:r>
+        <w:t>из</w:t>
+      </w:r>
+      <w:r>
+        <w:t xml:space="preserve"> </w:t>
+      </w:r>
+      <w:r>
+        <w:t>таблицы</w:t>
+      </w:r>
+      <w:r>
+        <w:t xml:space="preserve"> </w:t>
+      </w:r>
+      <w:r>
+        <w:rPr>
+          <w:lang w:val="en-US"/>
+        </w:rPr>
+        <w:t>ERROR</w:t>
+      </w:r>
+      <w:r>
+        <w:t xml:space="preserve">!!! </w:t>
+      </w:r>
+      <w:r>
+        <w:t>доделать!!!</w:t>
       </w:r>
     </w:p>
     <w:p>
@@ -24453,23 +24585,41 @@
         </w:numPr>
       </w:pPr>
       <w:r>
-        <w:t>тег используется</w:t>
-      </w:r>
-      <w:r>
-        <w:t xml:space="preserve"> в другом месте</w:t>
-      </w:r>
-      <w:r>
-        <w:t xml:space="preserve"> и его надо </w:t>
-      </w:r>
-      <w:r>
-        <w:t>оставить в</w:t>
-      </w:r>
-      <w:r>
-        <w:t xml:space="preserve"> таблиц</w:t>
-      </w:r>
-      <w:r>
-        <w:t>е</w:t>
-      </w:r>
+        <w:t>тег используется в другом месте и его надо оставить в таблице</w:t>
+      </w:r>
+      <w:r>
+        <w:t xml:space="preserve"> </w:t>
+      </w:r>
+      <w:r>
+        <w:br/>
+      </w:r>
+      <w:r>
+        <w:br/>
+        <w:t xml:space="preserve">You can remove relationships using the  </w:t>
+      </w:r>
+      <w:hyperlink r:id="rId51" w:anchor="Set.remove" w:tooltip="Set.remove" w:history="1">
+        <w:r>
+          <w:t>Set.remove()</w:t>
+        </w:r>
+      </w:hyperlink>
+      <w:r>
+        <w:t>  methods:</w:t>
+      </w:r>
+    </w:p>
+    <w:p>
+      <w:pPr>
+        <w:pStyle w:val="a3"/>
+        <w:ind w:left="1068" w:firstLine="348"/>
+      </w:pPr>
+      <w:r>
+        <w:t>&gt;&gt;&gt; p1.cars.remove(Car[1])</w:t>
+      </w:r>
+    </w:p>
+    <w:p>
+      <w:pPr>
+        <w:pStyle w:val="a3"/>
+        <w:ind w:left="792"/>
+      </w:pPr>
     </w:p>
     <w:p>
       <w:pPr>
@@ -24482,6 +24632,9 @@
       <w:r>
         <w:t>тег сохранился</w:t>
       </w:r>
+      <w:r>
+        <w:t xml:space="preserve"> – ничего не делаю</w:t>
+      </w:r>
     </w:p>
     <w:p>
       <w:pPr>
@@ -24497,10 +24650,36 @@
     </w:p>
     <w:p>
       <w:pPr>
+        <w:pStyle w:val="a3"/>
+        <w:numPr>
+          <w:ilvl w:val="0"/>
+          <w:numId w:val="17"/>
+        </w:numPr>
+      </w:pPr>
+      <w:r>
+        <w:t>добавил</w:t>
+      </w:r>
+      <w:r>
+        <w:t>ась</w:t>
+      </w:r>
+      <w:r>
+        <w:t xml:space="preserve"> нов</w:t>
+      </w:r>
+      <w:r>
+        <w:t>ая связь с</w:t>
+      </w:r>
+      <w:r>
+        <w:t xml:space="preserve"> тег</w:t>
+      </w:r>
+      <w:r>
+        <w:t>ом который уже есть в таблице</w:t>
+      </w:r>
+    </w:p>
+    <w:p>
+      <w:pPr>
         <w:pStyle w:val="2"/>
       </w:pPr>
       <w:r>
-        <w:lastRenderedPageBreak/>
         <w:t>23-01-08</w:t>
       </w:r>
       <w:r>
@@ -24528,95 +24707,6 @@
             <wp:extent cx="3152775" cy="6953250"/>
             <wp:effectExtent l="0" t="0" r="9525" b="0"/>
             <wp:docPr id="40" name="Рисунок 40"/>
-            <wp:cNvGraphicFramePr>
-              <a:graphicFrameLocks xmlns:a="http://schemas.openxmlformats.org/drawingml/2006/main" noChangeAspect="1"/>
-            </wp:cNvGraphicFramePr>
-            <a:graphic xmlns:a="http://schemas.openxmlformats.org/drawingml/2006/main">
-              <a:graphicData uri="http://schemas.openxmlformats.org/drawingml/2006/picture">
-                <pic:pic xmlns:pic="http://schemas.openxmlformats.org/drawingml/2006/picture">
-                  <pic:nvPicPr>
-                    <pic:cNvPr id="1" name=""/>
-                    <pic:cNvPicPr/>
-                  </pic:nvPicPr>
-                  <pic:blipFill>
-                    <a:blip r:embed="rId51"/>
-                    <a:stretch>
-                      <a:fillRect/>
-                    </a:stretch>
-                  </pic:blipFill>
-                  <pic:spPr>
-                    <a:xfrm>
-                      <a:off x="0" y="0"/>
-                      <a:ext cx="3152775" cy="6953250"/>
-                    </a:xfrm>
-                    <a:prstGeom prst="rect">
-                      <a:avLst/>
-                    </a:prstGeom>
-                  </pic:spPr>
-                </pic:pic>
-              </a:graphicData>
-            </a:graphic>
-          </wp:inline>
-        </w:drawing>
-      </w:r>
-    </w:p>
-    <w:p>
-      <w:pPr>
-        <w:pStyle w:val="3"/>
-        <w:rPr>
-          <w:lang w:val="en-US"/>
-        </w:rPr>
-      </w:pPr>
-      <w:r>
-        <w:lastRenderedPageBreak/>
-        <w:t>Окно</w:t>
-      </w:r>
-      <w:r>
-        <w:rPr>
-          <w:lang w:val="en-US"/>
-        </w:rPr>
-        <w:t xml:space="preserve"> </w:t>
-      </w:r>
-      <w:r>
-        <w:t>Экран</w:t>
-      </w:r>
-      <w:r>
-        <w:rPr>
-          <w:lang w:val="en-US"/>
-        </w:rPr>
-        <w:t>: New-product</w:t>
-      </w:r>
-      <w:r>
-        <w:rPr>
-          <w:lang w:val="en-US"/>
-        </w:rPr>
-        <w:t xml:space="preserve"> </w:t>
-      </w:r>
-      <w:r>
-        <w:rPr>
-          <w:lang w:val="en-US"/>
-        </w:rPr>
-        <w:t>_newproduct_on_start</w:t>
-      </w:r>
-    </w:p>
-    <w:p>
-      <w:pPr>
-        <w:pStyle w:val="HTML"/>
-        <w:shd w:val="clear" w:color="auto" w:fill="FFFFFF"/>
-        <w:rPr>
-          <w:color w:val="000000"/>
-          <w:lang w:val="en-US"/>
-        </w:rPr>
-      </w:pPr>
-      <w:r>
-        <w:rPr>
-          <w:noProof/>
-        </w:rPr>
-        <w:drawing>
-          <wp:inline distT="0" distB="0" distL="0" distR="0" wp14:anchorId="0A307470" wp14:editId="7FEF925F">
-            <wp:extent cx="4314825" cy="7410450"/>
-            <wp:effectExtent l="0" t="0" r="9525" b="0"/>
-            <wp:docPr id="42" name="Рисунок 42"/>
             <wp:cNvGraphicFramePr>
               <a:graphicFrameLocks xmlns:a="http://schemas.openxmlformats.org/drawingml/2006/main" noChangeAspect="1"/>
             </wp:cNvGraphicFramePr>
@@ -24636,6 +24726,94 @@
                   <pic:spPr>
                     <a:xfrm>
                       <a:off x="0" y="0"/>
+                      <a:ext cx="3152775" cy="6953250"/>
+                    </a:xfrm>
+                    <a:prstGeom prst="rect">
+                      <a:avLst/>
+                    </a:prstGeom>
+                  </pic:spPr>
+                </pic:pic>
+              </a:graphicData>
+            </a:graphic>
+          </wp:inline>
+        </w:drawing>
+      </w:r>
+    </w:p>
+    <w:p>
+      <w:pPr>
+        <w:pStyle w:val="3"/>
+        <w:rPr>
+          <w:lang w:val="en-US"/>
+        </w:rPr>
+      </w:pPr>
+      <w:r>
+        <w:t>Окно</w:t>
+      </w:r>
+      <w:r>
+        <w:rPr>
+          <w:lang w:val="en-US"/>
+        </w:rPr>
+        <w:t xml:space="preserve"> </w:t>
+      </w:r>
+      <w:r>
+        <w:t>Экран</w:t>
+      </w:r>
+      <w:r>
+        <w:rPr>
+          <w:lang w:val="en-US"/>
+        </w:rPr>
+        <w:t>: New-product</w:t>
+      </w:r>
+      <w:r>
+        <w:rPr>
+          <w:lang w:val="en-US"/>
+        </w:rPr>
+        <w:t xml:space="preserve"> </w:t>
+      </w:r>
+      <w:r>
+        <w:rPr>
+          <w:lang w:val="en-US"/>
+        </w:rPr>
+        <w:t>_newproduct_on_start</w:t>
+      </w:r>
+    </w:p>
+    <w:p>
+      <w:pPr>
+        <w:pStyle w:val="HTML"/>
+        <w:shd w:val="clear" w:color="auto" w:fill="FFFFFF"/>
+        <w:rPr>
+          <w:color w:val="000000"/>
+          <w:lang w:val="en-US"/>
+        </w:rPr>
+      </w:pPr>
+      <w:r>
+        <w:rPr>
+          <w:noProof/>
+        </w:rPr>
+        <w:drawing>
+          <wp:inline distT="0" distB="0" distL="0" distR="0" wp14:anchorId="0A307470" wp14:editId="7FEF925F">
+            <wp:extent cx="4314825" cy="7410450"/>
+            <wp:effectExtent l="0" t="0" r="9525" b="0"/>
+            <wp:docPr id="42" name="Рисунок 42"/>
+            <wp:cNvGraphicFramePr>
+              <a:graphicFrameLocks xmlns:a="http://schemas.openxmlformats.org/drawingml/2006/main" noChangeAspect="1"/>
+            </wp:cNvGraphicFramePr>
+            <a:graphic xmlns:a="http://schemas.openxmlformats.org/drawingml/2006/main">
+              <a:graphicData uri="http://schemas.openxmlformats.org/drawingml/2006/picture">
+                <pic:pic xmlns:pic="http://schemas.openxmlformats.org/drawingml/2006/picture">
+                  <pic:nvPicPr>
+                    <pic:cNvPr id="1" name=""/>
+                    <pic:cNvPicPr/>
+                  </pic:nvPicPr>
+                  <pic:blipFill>
+                    <a:blip r:embed="rId53"/>
+                    <a:stretch>
+                      <a:fillRect/>
+                    </a:stretch>
+                  </pic:blipFill>
+                  <pic:spPr>
+                    <a:xfrm>
+                      <a:off x="0" y="0"/>
                       <a:ext cx="4314825" cy="7410450"/>
                     </a:xfrm>
                     <a:prstGeom prst="rect">
@@ -24807,7 +24985,6 @@
           <w:color w:val="000000"/>
           <w:lang w:val="en-US"/>
         </w:rPr>
-        <w:lastRenderedPageBreak/>
         <w:t>hashMap.put(</w:t>
       </w:r>
       <w:r>
@@ -25199,9 +25376,10 @@
     </w:p>
     <w:p>
       <w:r>
+        <w:lastRenderedPageBreak/>
         <w:t>Если объект не найден, </w:t>
       </w:r>
-      <w:hyperlink r:id="rId53" w:anchor="Entity.get" w:tooltip="Сущность.получить" w:history="1">
+      <w:hyperlink r:id="rId54" w:anchor="Entity.get" w:tooltip="Сущность.получить" w:history="1">
         <w:r>
           <w:t>get()</w:t>
         </w:r>
@@ -25432,7 +25610,7 @@
                     <pic:cNvPicPr/>
                   </pic:nvPicPr>
                   <pic:blipFill>
-                    <a:blip r:embed="rId54"/>
+                    <a:blip r:embed="rId55"/>
                     <a:stretch>
                       <a:fillRect/>
                     </a:stretch>
@@ -27865,6 +28043,11 @@
       <w:szCs w:val="24"/>
     </w:rPr>
   </w:style>
+  <w:style w:type="character" w:customStyle="1" w:styleId="gp">
+    <w:name w:val="gp"/>
+    <w:basedOn w:val="a0"/>
+    <w:rsid w:val="00DE5FE0"/>
+  </w:style>
 </w:styles>
 </file>
 

</xml_diff>